<commit_message>
Actualizar entrega intermedia y README
</commit_message>
<xml_diff>
--- a/docs/Entrega_intermedia.docx
+++ b/docs/Entrega_intermedia.docx
@@ -200,6 +200,7 @@
             <w:r>
               <w:rPr>
                 <w:rFonts w:eastAsia="DengXian"/>
+                <w:noProof/>
               </w:rPr>
               <w:drawing>
                 <wp:inline distT="0" distB="0" distL="0" distR="0" wp14:anchorId="1A839BF6" wp14:editId="4602E6D0">
@@ -483,14 +484,7 @@
           <w:szCs w:val="18"/>
           <w:lang w:val="es-ES"/>
         </w:rPr>
-        <w:t>CAMELS-ESP</w:t>
-      </w:r>
-      <w:r>
-        <w:rPr>
-          <w:szCs w:val="18"/>
-          <w:lang w:val="es-ES"/>
-        </w:rPr>
-        <w:t>; CARAVAN</w:t>
+        <w:t>CAMELS-ESP; CARAVAN</w:t>
       </w:r>
       <w:r>
         <w:rPr>
@@ -1513,7 +1507,7 @@
           <w:rPr>
             <w:lang w:val="es-ES"/>
           </w:rPr>
-          <w:tag w:val="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"/>
+          <w:tag w:val="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"/>
           <w:id w:val="485910290"/>
           <w:placeholder>
             <w:docPart w:val="DefaultPlaceholder_-1854013440"/>
@@ -1558,7 +1552,7 @@
           <w:rPr>
             <w:lang w:val="es-ES"/>
           </w:rPr>
-          <w:tag w:val="MENDELEY_CITATION_v3_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"/>
+          <w:tag w:val="MENDELEY_CITATION_v3_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"/>
           <w:id w:val="1341433990"/>
           <w:placeholder>
             <w:docPart w:val="DefaultPlaceholder_-1854013440"/>
@@ -1714,13 +1708,14 @@
       </w:r>
       <w:r>
         <w:rPr>
-          <w:color w:val="FF0000"/>
-          <w:lang w:val="es-ES"/>
-        </w:rPr>
-        <w:t>X</w:t>
-      </w:r>
-      <w:r>
-        <w:rPr>
+          <w:color w:val="auto"/>
+          <w:lang w:val="es-ES"/>
+        </w:rPr>
+        <w:t>76</w:t>
+      </w:r>
+      <w:r>
+        <w:rPr>
+          <w:color w:val="auto"/>
           <w:lang w:val="es-ES"/>
         </w:rPr>
         <w:t xml:space="preserve"> </w:t>
@@ -1755,20 +1750,34 @@
         <w:rPr>
           <w:lang w:val="es-ES"/>
         </w:rPr>
-        <w:t xml:space="preserve"> y los </w:t>
-      </w:r>
-      <w:r>
-        <w:rPr>
-          <w:color w:val="FF0000"/>
-          <w:lang w:val="es-ES"/>
-        </w:rPr>
-        <w:t>X</w:t>
-      </w:r>
-      <w:r>
-        <w:rPr>
-          <w:lang w:val="es-ES"/>
-        </w:rPr>
-        <w:t xml:space="preserve"> parámetros del modelo calibrados para cada una de las cuencas (</w:t>
+        <w:t xml:space="preserve"> y los</w:t>
+      </w:r>
+      <w:r>
+        <w:rPr>
+          <w:color w:val="auto"/>
+          <w:lang w:val="es-ES"/>
+        </w:rPr>
+        <w:t xml:space="preserve"> </w:t>
+      </w:r>
+      <w:r>
+        <w:rPr>
+          <w:color w:val="auto"/>
+          <w:lang w:val="es-ES"/>
+        </w:rPr>
+        <w:t>14</w:t>
+      </w:r>
+      <w:r>
+        <w:rPr>
+          <w:color w:val="auto"/>
+          <w:lang w:val="es-ES"/>
+        </w:rPr>
+        <w:t xml:space="preserve"> </w:t>
+      </w:r>
+      <w:r>
+        <w:rPr>
+          <w:lang w:val="es-ES"/>
+        </w:rPr>
+        <w:t>parámetros del modelo calibrados para cada una de las cuencas (</w:t>
       </w:r>
       <w:r>
         <w:rPr>
@@ -1885,11 +1894,415 @@
           <w:noProof w:val="0"/>
           <w:lang w:val="es-ES"/>
         </w:rPr>
-        <w:t>Simulación del caudal observado con LSTM</w:t>
+        <w:t>Simulación del caudal con LSTM</w:t>
       </w:r>
     </w:p>
     <w:p>
       <w:pPr>
+        <w:pStyle w:val="MDPI31text"/>
+        <w:rPr>
+          <w:lang w:val="es-ES"/>
+        </w:rPr>
+      </w:pPr>
+      <w:r>
+        <w:rPr>
+          <w:lang w:val="es-ES"/>
+        </w:rPr>
+        <w:t>Como se describió en la introducción, hay numerosos trabajos en los últimos años que utilizan redes neuronales recurrentes en la simulación del caudal en ríos, en concreto redes de tipo LSTM. La ventaja de las redes LSTM en hidrología es que su memoria permite emular el funcionamiento de una cuenca hidrológica, donde su respuesta en forma de caudal está condicionada por situaciones a distinta escala en el pasado que afectan a los diversos almacenamientos de agua en la cuenca (humedad del suelo, nivel inicial de los ríos, agua almacenada en forma de nieve...).</w:t>
+      </w:r>
+    </w:p>
+    <w:p>
+      <w:pPr>
+        <w:pStyle w:val="MDPI31text"/>
+        <w:rPr>
+          <w:lang w:val="es-ES"/>
+        </w:rPr>
+      </w:pPr>
+      <w:r>
+        <w:rPr>
+          <w:lang w:val="es-ES"/>
+        </w:rPr>
+        <w:t xml:space="preserve">La librería Python Neural Hydrology </w:t>
+      </w:r>
+      <w:sdt>
+        <w:sdtPr>
+          <w:rPr>
+            <w:lang w:val="es-ES"/>
+          </w:rPr>
+          <w:tag w:val="MENDELEY_CITATION_v3_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"/>
+          <w:id w:val="192735474"/>
+          <w:placeholder>
+            <w:docPart w:val="DefaultPlaceholder_-1854013440"/>
+          </w:placeholder>
+        </w:sdtPr>
+        <w:sdtContent>
+          <w:r>
+            <w:rPr>
+              <w:lang w:val="es-ES"/>
+            </w:rPr>
+            <w:t>(Kratzert et al., 2022)</w:t>
+          </w:r>
+        </w:sdtContent>
+      </w:sdt>
+      <w:r>
+        <w:rPr>
+          <w:lang w:val="es-ES"/>
+        </w:rPr>
+        <w:t xml:space="preserve"> es una compilación de las múltiples herramientas utilizadas en </w:t>
+      </w:r>
+      <w:r>
+        <w:rPr>
+          <w:lang w:val="es-ES"/>
+        </w:rPr>
+        <w:t xml:space="preserve">diversos artículos de investigación sobre el potencial de las redes LSTM en hidrología. Está construida sobre PyTorch, una de las librerías de redes neuronales de más difusión en el lenguaje Python y desarrollada inicialmente por Facebook. </w:t>
+      </w:r>
+    </w:p>
+    <w:p>
+      <w:pPr>
+        <w:pStyle w:val="MDPI31text"/>
+        <w:rPr>
+          <w:lang w:val="es-ES"/>
+        </w:rPr>
+      </w:pPr>
+      <w:r>
+        <w:rPr>
+          <w:lang w:val="es-ES"/>
+        </w:rPr>
+        <w:t xml:space="preserve">Neural Hydrology contiene una gama de modelos </w:t>
+      </w:r>
+      <w:r>
+        <w:rPr>
+          <w:lang w:val="es-ES"/>
+        </w:rPr>
+        <w:t>LSTM</w:t>
+      </w:r>
+      <w:r>
+        <w:rPr>
+          <w:lang w:val="es-ES"/>
+        </w:rPr>
+        <w:t xml:space="preserve"> de diversa índole y con diversos fines. En este trabajo se utiliza el modelo </w:t>
+      </w:r>
+      <w:r>
+        <w:rPr>
+          <w:i/>
+          <w:iCs/>
+          <w:lang w:val="es-ES"/>
+        </w:rPr>
+        <w:t>cudalstm</w:t>
+      </w:r>
+      <w:r>
+        <w:rPr>
+          <w:lang w:val="es-ES"/>
+        </w:rPr>
+        <w:t xml:space="preserve">, una de las implementaciones más sencillas que permite la simulación de un conjunto de series temporales a partir de datos dinámicos de entrada (series meteorológicas, por ejemplo) y/o datos estáticos (atributos de la cuenca). La red se alimenta de los datos dinámicos de una ventana de tiempo del pasado y es capaz de predecir el valor de la variable objetivo (en este caso caudal) en el paso temporal posterior. En caso de incluirse datos estáticos, se </w:t>
+      </w:r>
+      <w:r>
+        <w:rPr>
+          <w:lang w:val="es-ES"/>
+        </w:rPr>
+        <w:t>concatenan</w:t>
+      </w:r>
+      <w:r>
+        <w:rPr>
+          <w:lang w:val="es-ES"/>
+        </w:rPr>
+        <w:t xml:space="preserve"> a cada uno de los pasos temporales de esa ventana de tiempo pasado. Repitiendo este proceso</w:t>
+      </w:r>
+      <w:r>
+        <w:rPr>
+          <w:lang w:val="es-ES"/>
+        </w:rPr>
+        <w:t xml:space="preserve"> de simulación</w:t>
+      </w:r>
+      <w:r>
+        <w:rPr>
+          <w:lang w:val="es-ES"/>
+        </w:rPr>
+        <w:t xml:space="preserve"> en una ventana móvil</w:t>
+      </w:r>
+      <w:r>
+        <w:rPr>
+          <w:lang w:val="es-ES"/>
+        </w:rPr>
+        <w:t xml:space="preserve"> permite simular la serie temporal objetivo.</w:t>
+      </w:r>
+    </w:p>
+    <w:p>
+      <w:pPr>
+        <w:pStyle w:val="MDPI31text"/>
+        <w:rPr>
+          <w:lang w:val="es-ES"/>
+        </w:rPr>
+      </w:pPr>
+      <w:r>
+        <w:rPr>
+          <w:lang w:val="es-ES"/>
+        </w:rPr>
+        <w:t>Siguiendo los valores encontrados en la bibliografía, se entrenan redes LSTM de 128 neuronas que utilizan las series de entrada de los últimos 365 días para simular el caudal del día siguiente. Como algoritmo de optimización se utiliza Adam</w:t>
+      </w:r>
+      <w:r>
+        <w:rPr>
+          <w:lang w:val="es-ES"/>
+        </w:rPr>
+        <w:t xml:space="preserve"> (Adaptive Moment Estimation), siendo la función de coste el coeficiente de eficiencia de Nash-Sutcliffe (NSE) </w:t>
+      </w:r>
+      <w:sdt>
+        <w:sdtPr>
+          <w:rPr>
+            <w:lang w:val="es-ES"/>
+          </w:rPr>
+          <w:tag w:val="MENDELEY_CITATION_v3_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"/>
+          <w:id w:val="1717080327"/>
+          <w:placeholder>
+            <w:docPart w:val="DefaultPlaceholder_-1854013440"/>
+          </w:placeholder>
+        </w:sdtPr>
+        <w:sdtContent>
+          <w:r>
+            <w:t>(Nash &amp; Sutcliffe, 1970)</w:t>
+          </w:r>
+        </w:sdtContent>
+      </w:sdt>
+      <w:r>
+        <w:rPr>
+          <w:lang w:val="es-ES"/>
+        </w:rPr>
+        <w:t xml:space="preserve">, una métrica basada en errores cuadráticos ampliamente usada en hidrología, cuyo valor ideal es 1 y valores negativos representan modelos peores que </w:t>
+      </w:r>
+      <w:r>
+        <w:rPr>
+          <w:lang w:val="es-ES"/>
+        </w:rPr>
+        <w:lastRenderedPageBreak/>
+        <w:t>un modelo cuya predicción fuera simplemente el caudal medio.</w:t>
+      </w:r>
+      <w:r>
+        <w:rPr>
+          <w:lang w:val="es-ES"/>
+        </w:rPr>
+        <w:t xml:space="preserve"> Siguiendo valores habituales, se utiliza un dropout de 0.40 y un tamaño de muestra de 256</w:t>
+      </w:r>
+    </w:p>
+    <w:p>
+      <w:pPr>
+        <w:pStyle w:val="MDPI31text"/>
+        <w:rPr>
+          <w:lang w:val="es-ES"/>
+        </w:rPr>
+      </w:pPr>
+      <w:r>
+        <w:rPr>
+          <w:lang w:val="es-ES"/>
+        </w:rPr>
+        <w:t>Explicar lo que es el head, en este caso regresión con activación lineal.</w:t>
+      </w:r>
+    </w:p>
+    <w:p>
+      <w:pPr>
+        <w:pStyle w:val="MDPI23heading3"/>
+        <w:tabs>
+          <w:tab w:val="left" w:pos="7566"/>
+        </w:tabs>
+        <w:rPr>
+          <w:lang w:val="es-ES"/>
+        </w:rPr>
+      </w:pPr>
+      <w:r>
+        <w:rPr>
+          <w:lang w:val="es-ES"/>
+        </w:rPr>
+        <w:t xml:space="preserve">2.4.1 </w:t>
+      </w:r>
+      <w:r>
+        <w:rPr>
+          <w:lang w:val="es-ES"/>
+        </w:rPr>
+        <w:t>Simulación del caudal observado con LSTM</w:t>
+      </w:r>
+      <w:r>
+        <w:rPr>
+          <w:lang w:val="es-ES"/>
+        </w:rPr>
+        <w:tab/>
+      </w:r>
+    </w:p>
+    <w:p>
+      <w:pPr>
+        <w:pStyle w:val="MDPI31text"/>
+        <w:rPr>
+          <w:u w:val="single"/>
+          <w:lang w:val="es-ES"/>
+        </w:rPr>
+      </w:pPr>
+      <w:r>
+        <w:rPr>
+          <w:lang w:val="es-ES"/>
+        </w:rPr>
+        <w:t xml:space="preserve">Esta red corresponde al segundo de los objetivos de este estudio: crear un modelo LSTM capaz de simular el caudal diario en cualquier cuenca de España. La variable objetivo son las series de caudal </w:t>
+      </w:r>
+      <w:r>
+        <w:rPr>
+          <w:lang w:val="es-ES"/>
+        </w:rPr>
+        <w:t xml:space="preserve">específico </w:t>
+      </w:r>
+      <w:r>
+        <w:rPr>
+          <w:lang w:val="es-ES"/>
+        </w:rPr>
+        <w:t>diario observadas en las estaciones del Anuario de Aforos, y las variables predictoras un conjunto de variables estáticas y dinámicas de CAMELS-ESP (</w:t>
+      </w:r>
+      <w:r>
+        <w:rPr>
+          <w:color w:val="C00000"/>
+          <w:lang w:val="es-ES"/>
+        </w:rPr>
+        <w:t>Tabla Y</w:t>
+      </w:r>
+      <w:r>
+        <w:rPr>
+          <w:lang w:val="es-ES"/>
+        </w:rPr>
+        <w:t>). Tanto las estaciones de CAMELS-ESP como el periodo temporal de estudio se dividen en tres muestras: entrenamiento (60%), validación (20%) y evaluación (20%). En la selección de las estaciones los porcentajes antes citados se hacen por demarcaciones hidrográficas, para evitar que las cuencas del Sur y Este, con menos estaciones, no estén representadas en los datos de calibración. Los periodos de estudio se han definido específicamente para cada estación, escogiendo la serie de años consecutivos más larga de su historia y utilizando el 60% final de esos datos como calibración (bajo la suposición de que los datos más recientes son más fiables), el 20% anterior como validación y el 20% inicial como evaluación.</w:t>
+      </w:r>
+      <w:r>
+        <w:rPr>
+          <w:lang w:val="es-ES"/>
+        </w:rPr>
+        <w:t xml:space="preserve"> </w:t>
+      </w:r>
+      <w:r>
+        <w:rPr>
+          <w:color w:val="C00000"/>
+          <w:lang w:val="es-ES"/>
+        </w:rPr>
+        <w:t>(Figura?)</w:t>
+      </w:r>
+    </w:p>
+    <w:p>
+      <w:pPr>
+        <w:pStyle w:val="MDPI23heading3"/>
+        <w:rPr>
+          <w:lang w:val="es-ES"/>
+        </w:rPr>
+      </w:pPr>
+      <w:r>
+        <w:rPr>
+          <w:lang w:val="es-ES"/>
+        </w:rPr>
+        <w:t>2.</w:t>
+      </w:r>
+      <w:r>
+        <w:rPr>
+          <w:lang w:val="es-ES"/>
+        </w:rPr>
+        <w:t>4.2</w:t>
+      </w:r>
+      <w:r>
+        <w:rPr>
+          <w:lang w:val="es-ES"/>
+        </w:rPr>
+        <w:t xml:space="preserve"> </w:t>
+      </w:r>
+      <w:r>
+        <w:rPr>
+          <w:lang w:val="es-ES"/>
+        </w:rPr>
+        <w:t>Emulación del modelo LISFLOOD-OS con LSTM</w:t>
+      </w:r>
+    </w:p>
+    <w:p>
+      <w:pPr>
+        <w:pStyle w:val="MDPI31text"/>
+        <w:rPr>
+          <w:lang w:val="es-ES"/>
+        </w:rPr>
+      </w:pPr>
+      <w:r>
+        <w:rPr>
+          <w:lang w:val="es-ES"/>
+        </w:rPr>
+        <w:t xml:space="preserve">Este apartado corresponde al objetivo 3 de este estudio: crear un modelo LSTM capaz de emular al modelo hidrológico LISFLOOD-OS. Para ello se utilizan como datos de entrada los utilizados en el sistema EFAS. Es decir, como variables dinámicas se utilizan las series de precipitación, temperatura y evapotranspiración de EMO1, el conjunto de datos climáticos utilizados en la calibración de EFAS. Como variables estáticas se utilizan los atributos de las cuencas generados a partir de los mapas estáticos de LISFLOOD y añadidos como extensión en CAMELS-ESP. La variable objetivo siguen siendo las series de caudal específico en las estaciones, pero en este caso se utilizan las series simuladas en EFAS, no las series observadas. </w:t>
+      </w:r>
+    </w:p>
+    <w:p>
+      <w:pPr>
+        <w:pStyle w:val="MDPI31text"/>
+        <w:rPr>
+          <w:lang w:val="es-ES"/>
+        </w:rPr>
+      </w:pPr>
+      <w:r>
+        <w:rPr>
+          <w:lang w:val="es-ES"/>
+        </w:rPr>
+        <w:t>La selección de estaciones de calibración, validación y evaluación es idéntica a la del primer modelo LSTM. No así los periodos de estudio. Como las series de EFAS están disponibles para todas las estaciones desde 1991 hasta 2020, se puede definir un mismo periodo de estudio para todas las estaciones siguiendo la misma lógica del primer modelo. Es decir, el 60% más reciente de la serie se utiliza en la calibración, el 20% anterior en la validación y el 20% inicial en la evaluación.</w:t>
+      </w:r>
+    </w:p>
+    <w:p>
+      <w:pPr>
+        <w:pStyle w:val="MDPI31text"/>
+        <w:rPr>
+          <w:lang w:val="es-ES"/>
+        </w:rPr>
+      </w:pPr>
+      <w:r>
+        <w:rPr>
+          <w:lang w:val="es-ES"/>
+        </w:rPr>
+        <w:t>Red densa capaz de predecir los parámetros del modelo LISFLOOD a partir de los mapas estáticos y las series?</w:t>
+      </w:r>
+    </w:p>
+    <w:p>
+      <w:pPr>
+        <w:pStyle w:val="MDPI31text"/>
+        <w:rPr>
+          <w:lang w:val="es-ES"/>
+        </w:rPr>
+      </w:pPr>
+    </w:p>
+    <w:p>
+      <w:pPr>
+        <w:pStyle w:val="MDPI21heading1"/>
+        <w:rPr>
+          <w:lang w:val="es-ES"/>
+        </w:rPr>
+      </w:pPr>
+      <w:r>
+        <w:rPr>
+          <w:lang w:val="es-ES"/>
+        </w:rPr>
+        <w:t>3. Result</w:t>
+      </w:r>
+      <w:r>
+        <w:rPr>
+          <w:lang w:val="es-ES"/>
+        </w:rPr>
+        <w:t>ados</w:t>
+      </w:r>
+    </w:p>
+    <w:p>
+      <w:pPr>
+        <w:pStyle w:val="MDPI31text"/>
+        <w:rPr>
+          <w:lang w:val="es-ES"/>
+        </w:rPr>
+      </w:pPr>
+      <w:r>
+        <w:rPr>
+          <w:lang w:val="es-ES"/>
+        </w:rPr>
+        <w:t>This section may be divided by subheadings. It should provide a concise and precise description of the experimental results</w:t>
+      </w:r>
+      <w:r>
+        <w:rPr>
+          <w:lang w:val="es-ES"/>
+        </w:rPr>
+        <w:t>, their interpretation, as well as the experimental conclusions that can be drawn.</w:t>
+      </w:r>
+    </w:p>
+    <w:p>
+      <w:pPr>
         <w:pStyle w:val="MDPI22heading2"/>
         <w:spacing w:before="240"/>
         <w:rPr>
@@ -1902,273 +2315,177 @@
           <w:noProof w:val="0"/>
           <w:lang w:val="es-ES"/>
         </w:rPr>
-        <w:t>2.</w:t>
-      </w:r>
-      <w:r>
-        <w:rPr>
-          <w:noProof w:val="0"/>
-          <w:lang w:val="es-ES"/>
-        </w:rPr>
-        <w:t>5</w:t>
-      </w:r>
-      <w:r>
-        <w:rPr>
-          <w:noProof w:val="0"/>
-          <w:lang w:val="es-ES"/>
-        </w:rPr>
-        <w:t xml:space="preserve"> </w:t>
-      </w:r>
-      <w:r>
-        <w:rPr>
-          <w:noProof w:val="0"/>
-          <w:lang w:val="es-ES"/>
-        </w:rPr>
-        <w:t>Emulación del modelo LISFLOOD-OS con LSTM</w:t>
+        <w:t>3.1. Subsection</w:t>
       </w:r>
     </w:p>
     <w:p>
       <w:pPr>
-        <w:pStyle w:val="MDPI22heading2"/>
-        <w:spacing w:before="240"/>
-        <w:rPr>
-          <w:noProof w:val="0"/>
-          <w:lang w:val="es-ES"/>
-        </w:rPr>
-      </w:pPr>
+        <w:pStyle w:val="MDPI23heading3"/>
+        <w:rPr>
+          <w:lang w:val="es-ES"/>
+        </w:rPr>
+      </w:pPr>
+      <w:r>
+        <w:rPr>
+          <w:lang w:val="es-ES"/>
+        </w:rPr>
+        <w:t>3.1.1. Subsubsection</w:t>
+      </w:r>
     </w:p>
     <w:p>
       <w:pPr>
-        <w:pStyle w:val="MDPI31text"/>
-        <w:rPr>
-          <w:lang w:val="es-ES"/>
-        </w:rPr>
-      </w:pPr>
+        <w:pStyle w:val="MDPI35textbeforelist"/>
+        <w:rPr>
+          <w:lang w:val="es-ES"/>
+        </w:rPr>
+      </w:pPr>
+      <w:r>
+        <w:rPr>
+          <w:lang w:val="es-ES"/>
+        </w:rPr>
+        <w:t>Bulleted lists look like this:</w:t>
+      </w:r>
     </w:p>
     <w:p>
       <w:pPr>
-        <w:pStyle w:val="MDPI21heading1"/>
-        <w:rPr>
-          <w:lang w:val="es-ES"/>
-        </w:rPr>
-      </w:pPr>
-      <w:r>
-        <w:rPr>
-          <w:lang w:val="es-ES"/>
-        </w:rPr>
-        <w:t>3. Result</w:t>
-      </w:r>
-      <w:r>
-        <w:rPr>
-          <w:lang w:val="es-ES"/>
-        </w:rPr>
-        <w:t>ados</w:t>
+        <w:pStyle w:val="MDPI38bullet"/>
+        <w:spacing w:before="60"/>
+        <w:rPr>
+          <w:lang w:val="es-ES"/>
+        </w:rPr>
+      </w:pPr>
+      <w:r>
+        <w:rPr>
+          <w:lang w:val="es-ES"/>
+        </w:rPr>
+        <w:t>F</w:t>
+      </w:r>
+      <w:r>
+        <w:rPr>
+          <w:lang w:val="es-ES"/>
+        </w:rPr>
+        <w:t>irst bullet;</w:t>
       </w:r>
     </w:p>
     <w:p>
       <w:pPr>
-        <w:pStyle w:val="MDPI31text"/>
-        <w:rPr>
-          <w:lang w:val="es-ES"/>
-        </w:rPr>
-      </w:pPr>
-      <w:r>
-        <w:rPr>
-          <w:lang w:val="es-ES"/>
-        </w:rPr>
-        <w:t>This section may be divided by subheadings. It should provide a concise and precise description of the experimental results</w:t>
-      </w:r>
-      <w:r>
-        <w:rPr>
-          <w:lang w:val="es-ES"/>
-        </w:rPr>
-        <w:t>, their interpretation, as well as the experimental conclusions that can be drawn.</w:t>
+        <w:pStyle w:val="MDPI38bullet"/>
+        <w:rPr>
+          <w:lang w:val="es-ES"/>
+        </w:rPr>
+      </w:pPr>
+      <w:r>
+        <w:rPr>
+          <w:lang w:val="es-ES"/>
+        </w:rPr>
+        <w:t>S</w:t>
+      </w:r>
+      <w:r>
+        <w:rPr>
+          <w:lang w:val="es-ES"/>
+        </w:rPr>
+        <w:t>econd bullet;</w:t>
       </w:r>
     </w:p>
     <w:p>
       <w:pPr>
-        <w:pStyle w:val="MDPI22heading2"/>
-        <w:spacing w:before="240"/>
-        <w:rPr>
-          <w:noProof w:val="0"/>
-          <w:lang w:val="es-ES"/>
-        </w:rPr>
-      </w:pPr>
-      <w:r>
-        <w:rPr>
-          <w:noProof w:val="0"/>
-          <w:lang w:val="es-ES"/>
-        </w:rPr>
-        <w:t>3.1. Subsection</w:t>
+        <w:pStyle w:val="MDPI38bullet"/>
+        <w:spacing w:after="60"/>
+        <w:rPr>
+          <w:lang w:val="es-ES"/>
+        </w:rPr>
+      </w:pPr>
+      <w:r>
+        <w:rPr>
+          <w:lang w:val="es-ES"/>
+        </w:rPr>
+        <w:t>T</w:t>
+      </w:r>
+      <w:r>
+        <w:rPr>
+          <w:lang w:val="es-ES"/>
+        </w:rPr>
+        <w:t>hird bullet.</w:t>
       </w:r>
     </w:p>
     <w:p>
       <w:pPr>
-        <w:pStyle w:val="MDPI23heading3"/>
-        <w:rPr>
-          <w:lang w:val="es-ES"/>
-        </w:rPr>
-      </w:pPr>
-      <w:r>
-        <w:rPr>
-          <w:lang w:val="es-ES"/>
-        </w:rPr>
-        <w:t>3.1.1. Subsubsection</w:t>
+        <w:pStyle w:val="MDPI35textbeforelist"/>
+        <w:rPr>
+          <w:lang w:val="es-ES"/>
+        </w:rPr>
+      </w:pPr>
+      <w:r>
+        <w:rPr>
+          <w:lang w:val="es-ES"/>
+        </w:rPr>
+        <w:t>Numbered lists can be added as follows:</w:t>
       </w:r>
     </w:p>
     <w:p>
       <w:pPr>
-        <w:pStyle w:val="MDPI35textbeforelist"/>
-        <w:rPr>
-          <w:lang w:val="es-ES"/>
-        </w:rPr>
-      </w:pPr>
-      <w:r>
-        <w:rPr>
-          <w:lang w:val="es-ES"/>
-        </w:rPr>
-        <w:t>Bulleted lists look like this:</w:t>
+        <w:pStyle w:val="MDPI37itemize"/>
+        <w:spacing w:before="60"/>
+        <w:rPr>
+          <w:lang w:val="es-ES"/>
+        </w:rPr>
+      </w:pPr>
+      <w:r>
+        <w:rPr>
+          <w:lang w:val="es-ES"/>
+        </w:rPr>
+        <w:t>F</w:t>
+      </w:r>
+      <w:r>
+        <w:rPr>
+          <w:lang w:val="es-ES"/>
+        </w:rPr>
+        <w:t>irst item;</w:t>
       </w:r>
     </w:p>
     <w:p>
       <w:pPr>
-        <w:pStyle w:val="MDPI38bullet"/>
-        <w:spacing w:before="60"/>
-        <w:rPr>
-          <w:lang w:val="es-ES"/>
-        </w:rPr>
-      </w:pPr>
-      <w:r>
-        <w:rPr>
-          <w:lang w:val="es-ES"/>
-        </w:rPr>
-        <w:t>F</w:t>
-      </w:r>
-      <w:r>
-        <w:rPr>
-          <w:lang w:val="es-ES"/>
-        </w:rPr>
-        <w:t>irst bullet;</w:t>
+        <w:pStyle w:val="MDPI37itemize"/>
+        <w:rPr>
+          <w:lang w:val="es-ES"/>
+        </w:rPr>
+      </w:pPr>
+      <w:r>
+        <w:rPr>
+          <w:lang w:val="es-ES"/>
+        </w:rPr>
+        <w:t>S</w:t>
+      </w:r>
+      <w:r>
+        <w:rPr>
+          <w:lang w:val="es-ES"/>
+        </w:rPr>
+        <w:t>econd item;</w:t>
       </w:r>
     </w:p>
     <w:p>
       <w:pPr>
-        <w:pStyle w:val="MDPI38bullet"/>
-        <w:rPr>
-          <w:lang w:val="es-ES"/>
-        </w:rPr>
-      </w:pPr>
-      <w:r>
-        <w:rPr>
-          <w:lang w:val="es-ES"/>
-        </w:rPr>
-        <w:t>S</w:t>
-      </w:r>
-      <w:r>
-        <w:rPr>
-          <w:lang w:val="es-ES"/>
-        </w:rPr>
-        <w:t>econd bullet;</w:t>
+        <w:pStyle w:val="MDPI37itemize"/>
+        <w:spacing w:after="60"/>
+        <w:rPr>
+          <w:lang w:val="es-ES"/>
+        </w:rPr>
+      </w:pPr>
+      <w:r>
+        <w:rPr>
+          <w:lang w:val="es-ES"/>
+        </w:rPr>
+        <w:t>T</w:t>
+      </w:r>
+      <w:r>
+        <w:rPr>
+          <w:lang w:val="es-ES"/>
+        </w:rPr>
+        <w:t>hird item.</w:t>
       </w:r>
     </w:p>
     <w:p>
       <w:pPr>
-        <w:pStyle w:val="MDPI38bullet"/>
-        <w:spacing w:after="60"/>
-        <w:rPr>
-          <w:lang w:val="es-ES"/>
-        </w:rPr>
-      </w:pPr>
-      <w:r>
-        <w:rPr>
-          <w:lang w:val="es-ES"/>
-        </w:rPr>
-        <w:t>T</w:t>
-      </w:r>
-      <w:r>
-        <w:rPr>
-          <w:lang w:val="es-ES"/>
-        </w:rPr>
-        <w:t>hird bullet.</w:t>
-      </w:r>
-    </w:p>
-    <w:p>
-      <w:pPr>
-        <w:pStyle w:val="MDPI35textbeforelist"/>
-        <w:rPr>
-          <w:lang w:val="es-ES"/>
-        </w:rPr>
-      </w:pPr>
-      <w:r>
-        <w:rPr>
-          <w:lang w:val="es-ES"/>
-        </w:rPr>
-        <w:t>Numbered lists can be added as follows:</w:t>
-      </w:r>
-    </w:p>
-    <w:p>
-      <w:pPr>
-        <w:pStyle w:val="MDPI37itemize"/>
-        <w:spacing w:before="60"/>
-        <w:rPr>
-          <w:lang w:val="es-ES"/>
-        </w:rPr>
-      </w:pPr>
-      <w:r>
-        <w:rPr>
-          <w:lang w:val="es-ES"/>
-        </w:rPr>
-        <w:t>F</w:t>
-      </w:r>
-      <w:r>
-        <w:rPr>
-          <w:lang w:val="es-ES"/>
-        </w:rPr>
-        <w:t>irst item;</w:t>
-      </w:r>
-    </w:p>
-    <w:p>
-      <w:pPr>
-        <w:pStyle w:val="MDPI37itemize"/>
-        <w:rPr>
-          <w:lang w:val="es-ES"/>
-        </w:rPr>
-      </w:pPr>
-      <w:r>
-        <w:rPr>
-          <w:lang w:val="es-ES"/>
-        </w:rPr>
-        <w:t>S</w:t>
-      </w:r>
-      <w:r>
-        <w:rPr>
-          <w:lang w:val="es-ES"/>
-        </w:rPr>
-        <w:t>econd item;</w:t>
-      </w:r>
-    </w:p>
-    <w:p>
-      <w:pPr>
-        <w:pStyle w:val="MDPI37itemize"/>
-        <w:spacing w:after="60"/>
-        <w:rPr>
-          <w:lang w:val="es-ES"/>
-        </w:rPr>
-      </w:pPr>
-      <w:r>
-        <w:rPr>
-          <w:lang w:val="es-ES"/>
-        </w:rPr>
-        <w:t>T</w:t>
-      </w:r>
-      <w:r>
-        <w:rPr>
-          <w:lang w:val="es-ES"/>
-        </w:rPr>
-        <w:t>hird item.</w:t>
-      </w:r>
-    </w:p>
-    <w:p>
-      <w:pPr>
         <w:pStyle w:val="MDPI31text"/>
         <w:rPr>
           <w:lang w:val="es-ES"/>
@@ -2178,6 +2495,7 @@
         <w:rPr>
           <w:lang w:val="es-ES"/>
         </w:rPr>
+        <w:lastRenderedPageBreak/>
         <w:t>The text continues here.</w:t>
       </w:r>
     </w:p>
@@ -2230,9 +2548,9 @@
       </w:pPr>
       <w:r>
         <w:rPr>
-          <w:lang w:val="es-ES"/>
-        </w:rPr>
-        <w:lastRenderedPageBreak/>
+          <w:noProof/>
+          <w:lang w:val="es-ES"/>
+        </w:rPr>
         <w:drawing>
           <wp:inline distT="0" distB="0" distL="0" distR="0" wp14:anchorId="785D871C" wp14:editId="37153D4D">
             <wp:extent cx="2016125" cy="1323340"/>
@@ -2664,6 +2982,7 @@
             <w:bookmarkEnd w:id="0"/>
             <w:r>
               <w:rPr>
+                <w:noProof/>
                 <w:lang w:val="es-ES"/>
               </w:rPr>
               <w:drawing>
@@ -2733,6 +3052,7 @@
             </w:pPr>
             <w:r>
               <w:rPr>
+                <w:noProof/>
                 <w:lang w:val="es-ES"/>
               </w:rPr>
               <w:drawing>
@@ -4265,7 +4585,6 @@
           <w:noProof w:val="0"/>
           <w:lang w:val="es-ES"/>
         </w:rPr>
-        <w:lastRenderedPageBreak/>
         <w:t>3.3. Formatting of Mathematical Components</w:t>
       </w:r>
     </w:p>
@@ -4788,7 +5107,14 @@
         <w:rPr>
           <w:lang w:val="es-ES"/>
         </w:rPr>
-        <w:t xml:space="preserve"> Please add: “This research received no external funding” or “This research was funded by NAME OF FUNDER, grant number XXX” and “The APC was funded by XXX”. Check carefully that the details given are accurate and use the standard spelling of funding agency names at https://search.crossref.org/</w:t>
+        <w:t xml:space="preserve"> Please add: “This research received no external funding” or “This research was funded by NAME OF FUNDER, grant number XXX” and “The APC was funded by XXX”. Check carefully that </w:t>
+      </w:r>
+      <w:r>
+        <w:rPr>
+          <w:lang w:val="es-ES"/>
+        </w:rPr>
+        <w:lastRenderedPageBreak/>
+        <w:t>the details given are accurate and use the standard spelling of funding agency names at https://search.crossref.org/</w:t>
       </w:r>
       <w:r>
         <w:rPr>
@@ -4830,14 +5156,7 @@
         <w:rPr>
           <w:lang w:val="es-ES"/>
         </w:rPr>
-        <w:t xml:space="preserve">In this section, you should add the Institutional Review Board Statement and approval number, if relevant to your study. You might choose to exclude this statement if the study did not require ethical approval. Please note that the Editorial Office might ask you for further information. Please add “The study was conducted in accordance with the </w:t>
-      </w:r>
-      <w:r>
-        <w:rPr>
-          <w:lang w:val="es-ES"/>
-        </w:rPr>
-        <w:lastRenderedPageBreak/>
-        <w:t xml:space="preserve">Declaration of Helsinki, and approved by the Institutional Review Board (or Ethics Committee) of NAME OF INSTITUTE (protocol code XXX and date of approval).” for studies involving humans. OR “The animal study </w:t>
+        <w:t xml:space="preserve">In this section, you should add the Institutional Review Board Statement and approval number, if relevant to your study. You might choose to exclude this statement if the study did not require ethical approval. Please note that the Editorial Office might ask you for further information. Please add “The study was conducted in accordance with the Declaration of Helsinki, and approved by the Institutional Review Board (or Ethics Committee) of NAME OF INSTITUTE (protocol code XXX and date of approval).” for studies involving humans. OR “The animal study </w:t>
       </w:r>
       <w:r>
         <w:rPr>
@@ -5123,28 +5442,26 @@
     </w:p>
     <w:sdt>
       <w:sdtPr>
+        <w:rPr>
+          <w:rFonts w:eastAsia="Times New Roman"/>
+          <w:b/>
+          <w:snapToGrid w:val="0"/>
+          <w:szCs w:val="22"/>
+          <w:lang w:val="en-US" w:eastAsia="de-DE" w:bidi="en-US"/>
+        </w:rPr>
         <w:tag w:val="MENDELEY_BIBLIOGRAPHY"/>
         <w:id w:val="2019659430"/>
         <w:placeholder>
           <w:docPart w:val="DefaultPlaceholder_-1854013440"/>
         </w:placeholder>
       </w:sdtPr>
-      <w:sdtEndPr>
-        <w:rPr>
-          <w:rFonts w:eastAsia="Times New Roman"/>
-          <w:b/>
-          <w:snapToGrid w:val="0"/>
-          <w:szCs w:val="22"/>
-          <w:lang w:eastAsia="de-DE" w:bidi="en-US"/>
-        </w:rPr>
-      </w:sdtEndPr>
       <w:sdtContent>
         <w:p>
           <w:pPr>
             <w:autoSpaceDE w:val="0"/>
             <w:autoSpaceDN w:val="0"/>
             <w:ind w:hanging="480"/>
-            <w:divId w:val="1766919010"/>
+            <w:divId w:val="238827860"/>
             <w:rPr>
               <w:rFonts w:eastAsia="Times New Roman"/>
               <w:sz w:val="24"/>
@@ -5177,7 +5494,7 @@
             <w:autoSpaceDE w:val="0"/>
             <w:autoSpaceDN w:val="0"/>
             <w:ind w:hanging="480"/>
-            <w:divId w:val="1054697668"/>
+            <w:divId w:val="1697120877"/>
             <w:rPr>
               <w:rFonts w:eastAsia="Times New Roman"/>
             </w:rPr>
@@ -5186,6 +5503,7 @@
             <w:rPr>
               <w:rFonts w:eastAsia="Times New Roman"/>
             </w:rPr>
+            <w:lastRenderedPageBreak/>
             <w:t xml:space="preserve">Feng, D., Fang, K., &amp; Shen, C. (2020). Enhancing Streamflow Forecast and Extracting Insights Using Long-Short Term Memory Networks With Data Integration at Continental Scales. </w:t>
           </w:r>
           <w:r>
@@ -5222,7 +5540,7 @@
             <w:autoSpaceDE w:val="0"/>
             <w:autoSpaceDN w:val="0"/>
             <w:ind w:hanging="480"/>
-            <w:divId w:val="1319378313"/>
+            <w:divId w:val="673462504"/>
             <w:rPr>
               <w:rFonts w:eastAsia="Times New Roman"/>
             </w:rPr>
@@ -5267,7 +5585,7 @@
             <w:autoSpaceDE w:val="0"/>
             <w:autoSpaceDN w:val="0"/>
             <w:ind w:hanging="480"/>
-            <w:divId w:val="404497420"/>
+            <w:divId w:val="932981002"/>
             <w:rPr>
               <w:rFonts w:eastAsia="Times New Roman"/>
             </w:rPr>
@@ -5276,7 +5594,6 @@
             <w:rPr>
               <w:rFonts w:eastAsia="Times New Roman"/>
             </w:rPr>
-            <w:lastRenderedPageBreak/>
             <w:t xml:space="preserve">Grimaldi, S., Salamon, P., Russo, C., Disperati, J., Zsoster, E., Carton de Wiart, C., Mazzetti, C., Choulga Margarita, Moschini, F., Harrigan, S., Gomes, G., Casado-Rodríguez, J., Ramos, A., Barnard, C., Hansford, E., &amp; Prudhomme, C. (2023). GloFAS v4.0: towards hyper-resolution hydrological modelling at global scale. </w:t>
           </w:r>
           <w:r>
@@ -5299,7 +5616,7 @@
             <w:autoSpaceDE w:val="0"/>
             <w:autoSpaceDN w:val="0"/>
             <w:ind w:hanging="480"/>
-            <w:divId w:val="1731541052"/>
+            <w:divId w:val="1935167552"/>
             <w:rPr>
               <w:rFonts w:eastAsia="Times New Roman"/>
             </w:rPr>
@@ -5344,7 +5661,7 @@
             <w:autoSpaceDE w:val="0"/>
             <w:autoSpaceDN w:val="0"/>
             <w:ind w:hanging="480"/>
-            <w:divId w:val="1998996649"/>
+            <w:divId w:val="1020470158"/>
             <w:rPr>
               <w:rFonts w:eastAsia="Times New Roman"/>
             </w:rPr>
@@ -5389,7 +5706,7 @@
             <w:autoSpaceDE w:val="0"/>
             <w:autoSpaceDN w:val="0"/>
             <w:ind w:hanging="480"/>
-            <w:divId w:val="720595294"/>
+            <w:divId w:val="21635879"/>
             <w:rPr>
               <w:rFonts w:eastAsia="Times New Roman"/>
             </w:rPr>
@@ -5420,7 +5737,7 @@
             <w:autoSpaceDE w:val="0"/>
             <w:autoSpaceDN w:val="0"/>
             <w:ind w:hanging="480"/>
-            <w:divId w:val="1825580296"/>
+            <w:divId w:val="600185792"/>
             <w:rPr>
               <w:rFonts w:eastAsia="Times New Roman"/>
             </w:rPr>
@@ -5451,7 +5768,7 @@
             <w:autoSpaceDE w:val="0"/>
             <w:autoSpaceDN w:val="0"/>
             <w:ind w:hanging="480"/>
-            <w:divId w:val="1073894822"/>
+            <w:divId w:val="776676275"/>
             <w:rPr>
               <w:rFonts w:eastAsia="Times New Roman"/>
             </w:rPr>
@@ -5482,7 +5799,7 @@
             <w:autoSpaceDE w:val="0"/>
             <w:autoSpaceDN w:val="0"/>
             <w:ind w:hanging="480"/>
-            <w:divId w:val="1392651594"/>
+            <w:divId w:val="265967373"/>
             <w:rPr>
               <w:rFonts w:eastAsia="Times New Roman"/>
             </w:rPr>
@@ -5527,7 +5844,7 @@
             <w:autoSpaceDE w:val="0"/>
             <w:autoSpaceDN w:val="0"/>
             <w:ind w:hanging="480"/>
-            <w:divId w:val="52773095"/>
+            <w:divId w:val="776027407"/>
             <w:rPr>
               <w:rFonts w:eastAsia="Times New Roman"/>
             </w:rPr>
@@ -5536,7 +5853,7 @@
             <w:rPr>
               <w:rFonts w:eastAsia="Times New Roman"/>
             </w:rPr>
-            <w:t xml:space="preserve">Kratzert, F., Klotz, D., Brenner, C., Schulz, K., &amp; Herrnegger, M. (2018). Rainfall-runoff modelling using Long Short-Term Memory (LSTM) networks. </w:t>
+            <w:t xml:space="preserve">Kratzert, F., Gauch, M., Nearing, G., &amp; Klotz, D. (2022). NeuralHydrology — A Python library for Deep Learning research in hydrology. </w:t>
           </w:r>
           <w:r>
             <w:rPr>
@@ -5544,7 +5861,7 @@
               <w:i/>
               <w:iCs/>
             </w:rPr>
-            <w:t>Hydrology and Earth System Sciences</w:t>
+            <w:t>Journal of Open Source Software</w:t>
           </w:r>
           <w:r>
             <w:rPr>
@@ -5558,13 +5875,13 @@
               <w:i/>
               <w:iCs/>
             </w:rPr>
-            <w:t>22</w:t>
-          </w:r>
-          <w:r>
-            <w:rPr>
-              <w:rFonts w:eastAsia="Times New Roman"/>
-            </w:rPr>
-            <w:t>(11), 6005-6022. https://doi.org/10.5194/hess-22-6005-2018</w:t>
+            <w:t>7</w:t>
+          </w:r>
+          <w:r>
+            <w:rPr>
+              <w:rFonts w:eastAsia="Times New Roman"/>
+            </w:rPr>
+            <w:t>(71), 4050. https://doi.org/10.21105/joss.04050</w:t>
           </w:r>
         </w:p>
         <w:p>
@@ -5572,7 +5889,7 @@
             <w:autoSpaceDE w:val="0"/>
             <w:autoSpaceDN w:val="0"/>
             <w:ind w:hanging="480"/>
-            <w:divId w:val="2090033054"/>
+            <w:divId w:val="69473101"/>
             <w:rPr>
               <w:rFonts w:eastAsia="Times New Roman"/>
             </w:rPr>
@@ -5581,7 +5898,7 @@
             <w:rPr>
               <w:rFonts w:eastAsia="Times New Roman"/>
             </w:rPr>
-            <w:t xml:space="preserve">Kratzert, F., Klotz, D., Herrnegger, M., &amp; Hochreiter, S. (s. f.). </w:t>
+            <w:t xml:space="preserve">Kratzert, F., Klotz, D., Brenner, C., Schulz, K., &amp; Herrnegger, M. (2018). Rainfall-runoff modelling using Long Short-Term Memory (LSTM) networks. </w:t>
           </w:r>
           <w:r>
             <w:rPr>
@@ -5589,13 +5906,27 @@
               <w:i/>
               <w:iCs/>
             </w:rPr>
-            <w:t>A glimpse into the Unobserved: Runoff simulation for ungauged catchments with LSTMs</w:t>
-          </w:r>
-          <w:r>
-            <w:rPr>
-              <w:rFonts w:eastAsia="Times New Roman"/>
-            </w:rPr>
-            <w:t>.</w:t>
+            <w:t>Hydrology and Earth System Sciences</w:t>
+          </w:r>
+          <w:r>
+            <w:rPr>
+              <w:rFonts w:eastAsia="Times New Roman"/>
+            </w:rPr>
+            <w:t xml:space="preserve">, </w:t>
+          </w:r>
+          <w:r>
+            <w:rPr>
+              <w:rFonts w:eastAsia="Times New Roman"/>
+              <w:i/>
+              <w:iCs/>
+            </w:rPr>
+            <w:t>22</w:t>
+          </w:r>
+          <w:r>
+            <w:rPr>
+              <w:rFonts w:eastAsia="Times New Roman"/>
+            </w:rPr>
+            <w:t>(11), 6005-6022. https://doi.org/10.5194/hess-22-6005-2018</w:t>
           </w:r>
         </w:p>
         <w:p>
@@ -5603,7 +5934,7 @@
             <w:autoSpaceDE w:val="0"/>
             <w:autoSpaceDN w:val="0"/>
             <w:ind w:hanging="480"/>
-            <w:divId w:val="1360470038"/>
+            <w:divId w:val="296451311"/>
             <w:rPr>
               <w:rFonts w:eastAsia="Times New Roman"/>
             </w:rPr>
@@ -5612,7 +5943,7 @@
             <w:rPr>
               <w:rFonts w:eastAsia="Times New Roman"/>
             </w:rPr>
-            <w:t xml:space="preserve">Kratzert, F., Klotz, D., Herrnegger, M., Sampson, A. K., Hochreiter, S., &amp; Nearing, G. S. (2019). Toward Improved Predictions in Ungauged Basins: Exploiting the Power of Machine Learning. </w:t>
+            <w:t xml:space="preserve">Kratzert, F., Klotz, D., Herrnegger, M., &amp; Hochreiter, S. (s. f.). </w:t>
           </w:r>
           <w:r>
             <w:rPr>
@@ -5620,27 +5951,13 @@
               <w:i/>
               <w:iCs/>
             </w:rPr>
-            <w:t>Water Resources Research</w:t>
-          </w:r>
-          <w:r>
-            <w:rPr>
-              <w:rFonts w:eastAsia="Times New Roman"/>
-            </w:rPr>
-            <w:t xml:space="preserve">, </w:t>
-          </w:r>
-          <w:r>
-            <w:rPr>
-              <w:rFonts w:eastAsia="Times New Roman"/>
-              <w:i/>
-              <w:iCs/>
-            </w:rPr>
-            <w:t>55</w:t>
-          </w:r>
-          <w:r>
-            <w:rPr>
-              <w:rFonts w:eastAsia="Times New Roman"/>
-            </w:rPr>
-            <w:t>(12), 11344-11354. https://doi.org/10.1029/2019WR026065</w:t>
+            <w:t>A glimpse into the Unobserved: Runoff simulation for ungauged catchments with LSTMs</w:t>
+          </w:r>
+          <w:r>
+            <w:rPr>
+              <w:rFonts w:eastAsia="Times New Roman"/>
+            </w:rPr>
+            <w:t>.</w:t>
           </w:r>
         </w:p>
         <w:p>
@@ -5648,7 +5965,7 @@
             <w:autoSpaceDE w:val="0"/>
             <w:autoSpaceDN w:val="0"/>
             <w:ind w:hanging="480"/>
-            <w:divId w:val="169877900"/>
+            <w:divId w:val="98916297"/>
             <w:rPr>
               <w:rFonts w:eastAsia="Times New Roman"/>
             </w:rPr>
@@ -5657,7 +5974,7 @@
             <w:rPr>
               <w:rFonts w:eastAsia="Times New Roman"/>
             </w:rPr>
-            <w:t xml:space="preserve">Kratzert, F., Nearing, G., Addor, N., Erickson, T., Gauch, M., Gilon, O., Gudmundsson, L., Hassidim, A., Klotz, D., Nevo, S., Shalev, G., &amp; Matias, Y. (2023). Caravan - A global community dataset for large-sample hydrology. </w:t>
+            <w:t xml:space="preserve">Kratzert, F., Klotz, D., Herrnegger, M., Sampson, A. K., Hochreiter, S., &amp; Nearing, G. S. (2019). Toward Improved Predictions in Ungauged Basins: Exploiting the Power of Machine Learning. </w:t>
           </w:r>
           <w:r>
             <w:rPr>
@@ -5665,7 +5982,7 @@
               <w:i/>
               <w:iCs/>
             </w:rPr>
-            <w:t>Scientific Data</w:t>
+            <w:t>Water Resources Research</w:t>
           </w:r>
           <w:r>
             <w:rPr>
@@ -5679,13 +5996,13 @@
               <w:i/>
               <w:iCs/>
             </w:rPr>
-            <w:t>10</w:t>
-          </w:r>
-          <w:r>
-            <w:rPr>
-              <w:rFonts w:eastAsia="Times New Roman"/>
-            </w:rPr>
-            <w:t>(1). https://doi.org/10.1038/s41597-023-01975-w</w:t>
+            <w:t>55</w:t>
+          </w:r>
+          <w:r>
+            <w:rPr>
+              <w:rFonts w:eastAsia="Times New Roman"/>
+            </w:rPr>
+            <w:t>(12), 11344-11354. https://doi.org/10.1029/2019WR026065</w:t>
           </w:r>
         </w:p>
         <w:p>
@@ -5693,7 +6010,7 @@
             <w:autoSpaceDE w:val="0"/>
             <w:autoSpaceDN w:val="0"/>
             <w:ind w:hanging="480"/>
-            <w:divId w:val="274555426"/>
+            <w:divId w:val="1634285431"/>
             <w:rPr>
               <w:rFonts w:eastAsia="Times New Roman"/>
             </w:rPr>
@@ -5702,7 +6019,7 @@
             <w:rPr>
               <w:rFonts w:eastAsia="Times New Roman"/>
             </w:rPr>
-            <w:t xml:space="preserve">Lees, T., Reece, S., Kratzert, F., Klotz, D., Gauch, M., De Bruijn, J., Kumar Sahu, R., Greve, P., Slater, L., &amp; Dadson, S. J. (2022). Hydrological concept formation inside long short-term memory (LSTM) networks. </w:t>
+            <w:t xml:space="preserve">Kratzert, F., Nearing, G., Addor, N., Erickson, T., Gauch, M., Gilon, O., Gudmundsson, L., Hassidim, A., Klotz, D., Nevo, S., Shalev, G., &amp; Matias, Y. (2023). Caravan - A global community dataset for large-sample hydrology. </w:t>
           </w:r>
           <w:r>
             <w:rPr>
@@ -5710,7 +6027,7 @@
               <w:i/>
               <w:iCs/>
             </w:rPr>
-            <w:t>Hydrology and Earth System Sciences</w:t>
+            <w:t>Scientific Data</w:t>
           </w:r>
           <w:r>
             <w:rPr>
@@ -5724,13 +6041,13 @@
               <w:i/>
               <w:iCs/>
             </w:rPr>
-            <w:t>26</w:t>
-          </w:r>
-          <w:r>
-            <w:rPr>
-              <w:rFonts w:eastAsia="Times New Roman"/>
-            </w:rPr>
-            <w:t>(12), 3079-3101. https://doi.org/10.5194/hess-26-3079-2022</w:t>
+            <w:t>10</w:t>
+          </w:r>
+          <w:r>
+            <w:rPr>
+              <w:rFonts w:eastAsia="Times New Roman"/>
+            </w:rPr>
+            <w:t>(1). https://doi.org/10.1038/s41597-023-01975-w</w:t>
           </w:r>
         </w:p>
         <w:p>
@@ -5738,7 +6055,7 @@
             <w:autoSpaceDE w:val="0"/>
             <w:autoSpaceDN w:val="0"/>
             <w:ind w:hanging="480"/>
-            <w:divId w:val="1706247393"/>
+            <w:divId w:val="1949072261"/>
             <w:rPr>
               <w:rFonts w:eastAsia="Times New Roman"/>
             </w:rPr>
@@ -5747,7 +6064,7 @@
             <w:rPr>
               <w:rFonts w:eastAsia="Times New Roman"/>
             </w:rPr>
-            <w:t xml:space="preserve">Lehner, B., Messager, M. L., Korver, M. C., &amp; Linke, S. (2022). Global hydro-environmental lake characteristics at high spatial resolution. </w:t>
+            <w:t xml:space="preserve">Lees, T., Reece, S., Kratzert, F., Klotz, D., Gauch, M., De Bruijn, J., Kumar Sahu, R., Greve, P., Slater, L., &amp; Dadson, S. J. (2022). Hydrological concept formation inside long short-term memory (LSTM) networks. </w:t>
           </w:r>
           <w:r>
             <w:rPr>
@@ -5755,7 +6072,7 @@
               <w:i/>
               <w:iCs/>
             </w:rPr>
-            <w:t>Scientific Data</w:t>
+            <w:t>Hydrology and Earth System Sciences</w:t>
           </w:r>
           <w:r>
             <w:rPr>
@@ -5769,13 +6086,13 @@
               <w:i/>
               <w:iCs/>
             </w:rPr>
-            <w:t>9</w:t>
-          </w:r>
-          <w:r>
-            <w:rPr>
-              <w:rFonts w:eastAsia="Times New Roman"/>
-            </w:rPr>
-            <w:t>(1). https://doi.org/10.1038/s41597-022-01425-z</w:t>
+            <w:t>26</w:t>
+          </w:r>
+          <w:r>
+            <w:rPr>
+              <w:rFonts w:eastAsia="Times New Roman"/>
+            </w:rPr>
+            <w:t>(12), 3079-3101. https://doi.org/10.5194/hess-26-3079-2022</w:t>
           </w:r>
         </w:p>
         <w:p>
@@ -5783,7 +6100,7 @@
             <w:autoSpaceDE w:val="0"/>
             <w:autoSpaceDN w:val="0"/>
             <w:ind w:hanging="480"/>
-            <w:divId w:val="95445572"/>
+            <w:divId w:val="933443338"/>
             <w:rPr>
               <w:rFonts w:eastAsia="Times New Roman"/>
             </w:rPr>
@@ -5792,7 +6109,7 @@
             <w:rPr>
               <w:rFonts w:eastAsia="Times New Roman"/>
             </w:rPr>
-            <w:t xml:space="preserve">Linke, S., Lehner, B., Ouellet Dallaire, C., Ariwi, J., Grill, G., Anand, M., Beames, P., Burchard-Levine, V., Maxwell, S., Moidu, H., Tan, F., &amp; Thieme, M. (2019). Global hydro-environmental sub-basin and river reach characteristics at high spatial resolution. </w:t>
+            <w:t xml:space="preserve">Lehner, B., Messager, M. L., Korver, M. C., &amp; Linke, S. (2022). Global hydro-environmental lake characteristics at high spatial resolution. </w:t>
           </w:r>
           <w:r>
             <w:rPr>
@@ -5800,7 +6117,7 @@
               <w:i/>
               <w:iCs/>
             </w:rPr>
-            <w:t>Nature Scientific Data</w:t>
+            <w:t>Scientific Data</w:t>
           </w:r>
           <w:r>
             <w:rPr>
@@ -5814,13 +6131,13 @@
               <w:i/>
               <w:iCs/>
             </w:rPr>
-            <w:t>6</w:t>
-          </w:r>
-          <w:r>
-            <w:rPr>
-              <w:rFonts w:eastAsia="Times New Roman"/>
-            </w:rPr>
-            <w:t>(283). https://doi.org/10.1038/s41597-019-0300-6</w:t>
+            <w:t>9</w:t>
+          </w:r>
+          <w:r>
+            <w:rPr>
+              <w:rFonts w:eastAsia="Times New Roman"/>
+            </w:rPr>
+            <w:t>(1). https://doi.org/10.1038/s41597-022-01425-z</w:t>
           </w:r>
         </w:p>
         <w:p>
@@ -5828,7 +6145,7 @@
             <w:autoSpaceDE w:val="0"/>
             <w:autoSpaceDN w:val="0"/>
             <w:ind w:hanging="480"/>
-            <w:divId w:val="1604923686"/>
+            <w:divId w:val="392701551"/>
             <w:rPr>
               <w:rFonts w:eastAsia="Times New Roman"/>
             </w:rPr>
@@ -5837,7 +6154,8 @@
             <w:rPr>
               <w:rFonts w:eastAsia="Times New Roman"/>
             </w:rPr>
-            <w:t xml:space="preserve">Mao, G., Wang, M., Liu, J., Wang, Z., Wang, K., Meng, Y., Zhong, R., Wang, H., &amp; Li, Y. (2021). Comprehensive comparison of artificial neural networks and long short-term memory networks for rainfall-runoff simulation. </w:t>
+            <w:lastRenderedPageBreak/>
+            <w:t xml:space="preserve">Linke, S., Lehner, B., Ouellet Dallaire, C., Ariwi, J., Grill, G., Anand, M., Beames, P., Burchard-Levine, V., Maxwell, S., Moidu, H., Tan, F., &amp; Thieme, M. (2019). Global hydro-environmental sub-basin and river reach characteristics at high spatial resolution. </w:t>
           </w:r>
           <w:r>
             <w:rPr>
@@ -5845,7 +6163,7 @@
               <w:i/>
               <w:iCs/>
             </w:rPr>
-            <w:t>Physics and Chemistry of the Earth</w:t>
+            <w:t>Nature Scientific Data</w:t>
           </w:r>
           <w:r>
             <w:rPr>
@@ -5859,13 +6177,13 @@
               <w:i/>
               <w:iCs/>
             </w:rPr>
-            <w:t>123</w:t>
-          </w:r>
-          <w:r>
-            <w:rPr>
-              <w:rFonts w:eastAsia="Times New Roman"/>
-            </w:rPr>
-            <w:t>. https://doi.org/10.1016/j.pce.2021.103026</w:t>
+            <w:t>6</w:t>
+          </w:r>
+          <w:r>
+            <w:rPr>
+              <w:rFonts w:eastAsia="Times New Roman"/>
+            </w:rPr>
+            <w:t>(283). https://doi.org/10.1038/s41597-019-0300-6</w:t>
           </w:r>
         </w:p>
         <w:p>
@@ -5873,7 +6191,7 @@
             <w:autoSpaceDE w:val="0"/>
             <w:autoSpaceDN w:val="0"/>
             <w:ind w:hanging="480"/>
-            <w:divId w:val="143861401"/>
+            <w:divId w:val="1937470369"/>
             <w:rPr>
               <w:rFonts w:eastAsia="Times New Roman"/>
             </w:rPr>
@@ -5882,14 +6200,7 @@
             <w:rPr>
               <w:rFonts w:eastAsia="Times New Roman"/>
             </w:rPr>
-            <w:t xml:space="preserve">Nevo, S., Morin, E., Gerzi Rosenthal, A., Metzger, A., Barshai, C., Weitzner, D., Voloshin, D., Kratzert, F., Elidan, G., Dror, G., Begelman, G., Nearing, G., Shalev, G., Noga, H., Shavitt, I., Yuklea, L., Royz, M., Giladi, N., Peled Levi, </w:t>
-          </w:r>
-          <w:r>
-            <w:rPr>
-              <w:rFonts w:eastAsia="Times New Roman"/>
-            </w:rPr>
-            <w:lastRenderedPageBreak/>
-            <w:t xml:space="preserve">N., … Matias, Y. (2022). Flood forecasting with machine learning models in an operational framework. </w:t>
+            <w:t xml:space="preserve">Mao, G., Wang, M., Liu, J., Wang, Z., Wang, K., Meng, Y., Zhong, R., Wang, H., &amp; Li, Y. (2021). Comprehensive comparison of artificial neural networks and long short-term memory networks for rainfall-runoff simulation. </w:t>
           </w:r>
           <w:r>
             <w:rPr>
@@ -5897,7 +6208,7 @@
               <w:i/>
               <w:iCs/>
             </w:rPr>
-            <w:t>Hydrology and Earth System Sciences</w:t>
+            <w:t>Physics and Chemistry of the Earth</w:t>
           </w:r>
           <w:r>
             <w:rPr>
@@ -5911,13 +6222,13 @@
               <w:i/>
               <w:iCs/>
             </w:rPr>
-            <w:t>26</w:t>
-          </w:r>
-          <w:r>
-            <w:rPr>
-              <w:rFonts w:eastAsia="Times New Roman"/>
-            </w:rPr>
-            <w:t>(15), 4013-4032. https://doi.org/10.5194/hess-26-4013-2022</w:t>
+            <w:t>123</w:t>
+          </w:r>
+          <w:r>
+            <w:rPr>
+              <w:rFonts w:eastAsia="Times New Roman"/>
+            </w:rPr>
+            <w:t>. https://doi.org/10.1016/j.pce.2021.103026</w:t>
           </w:r>
         </w:p>
         <w:p>
@@ -5925,7 +6236,7 @@
             <w:autoSpaceDE w:val="0"/>
             <w:autoSpaceDN w:val="0"/>
             <w:ind w:hanging="480"/>
-            <w:divId w:val="1549876651"/>
+            <w:divId w:val="577520991"/>
             <w:rPr>
               <w:rFonts w:eastAsia="Times New Roman"/>
             </w:rPr>
@@ -5934,7 +6245,7 @@
             <w:rPr>
               <w:rFonts w:eastAsia="Times New Roman"/>
             </w:rPr>
-            <w:t xml:space="preserve">Salamon, P., Grimaldi, S., Disperati, J., &amp; Prudhomme, C. (2023). </w:t>
+            <w:t xml:space="preserve">Nash, J. E., &amp; Sutcliffe, J. V. (1970). River Flow Forecasting Through Conceptual Models Part I-a Discussion of Principles*. </w:t>
           </w:r>
           <w:r>
             <w:rPr>
@@ -5942,13 +6253,27 @@
               <w:i/>
               <w:iCs/>
             </w:rPr>
-            <w:t>LISFLOOD static and parameter maps for GloFAS</w:t>
-          </w:r>
-          <w:r>
-            <w:rPr>
-              <w:rFonts w:eastAsia="Times New Roman"/>
-            </w:rPr>
-            <w:t>.</w:t>
+            <w:t>Journal of Hydrology</w:t>
+          </w:r>
+          <w:r>
+            <w:rPr>
+              <w:rFonts w:eastAsia="Times New Roman"/>
+            </w:rPr>
+            <w:t xml:space="preserve">, </w:t>
+          </w:r>
+          <w:r>
+            <w:rPr>
+              <w:rFonts w:eastAsia="Times New Roman"/>
+              <w:i/>
+              <w:iCs/>
+            </w:rPr>
+            <w:t>10</w:t>
+          </w:r>
+          <w:r>
+            <w:rPr>
+              <w:rFonts w:eastAsia="Times New Roman"/>
+            </w:rPr>
+            <w:t>, 282-290. https://doi.org/10.1016/0022-1694(70)90255-6</w:t>
           </w:r>
         </w:p>
         <w:p>
@@ -5956,7 +6281,7 @@
             <w:autoSpaceDE w:val="0"/>
             <w:autoSpaceDN w:val="0"/>
             <w:ind w:hanging="480"/>
-            <w:divId w:val="1926454010"/>
+            <w:divId w:val="1786923998"/>
             <w:rPr>
               <w:rFonts w:eastAsia="Times New Roman"/>
             </w:rPr>
@@ -5965,7 +6290,7 @@
             <w:rPr>
               <w:rFonts w:eastAsia="Times New Roman"/>
             </w:rPr>
-            <w:t xml:space="preserve">Slater, L. J., Arnal, L., Boucher, M.-A., Chang, A. Y.-Y., Moulds, S., Murphy, C., Nearing, G., Shalev, G., Shen, C., Speight, L., Villarini, G., Wilby, R. L., Wood, A., &amp; Zappa, M. (2023). Hybrid forecasting: blending climate predictions with AI models. </w:t>
+            <w:t xml:space="preserve">Nevo, S., Morin, E., Gerzi Rosenthal, A., Metzger, A., Barshai, C., Weitzner, D., Voloshin, D., Kratzert, F., Elidan, G., Dror, G., Begelman, G., Nearing, G., Shalev, G., Noga, H., Shavitt, I., Yuklea, L., Royz, M., Giladi, N., Peled Levi, N., … Matias, Y. (2022). Flood forecasting with machine learning models in an operational framework. </w:t>
           </w:r>
           <w:r>
             <w:rPr>
@@ -5987,13 +6312,13 @@
               <w:i/>
               <w:iCs/>
             </w:rPr>
-            <w:t>27</w:t>
-          </w:r>
-          <w:r>
-            <w:rPr>
-              <w:rFonts w:eastAsia="Times New Roman"/>
-            </w:rPr>
-            <w:t>(9), 1865-1889. https://doi.org/10.5194/hess-27-1865-2023</w:t>
+            <w:t>26</w:t>
+          </w:r>
+          <w:r>
+            <w:rPr>
+              <w:rFonts w:eastAsia="Times New Roman"/>
+            </w:rPr>
+            <w:t>(15), 4013-4032. https://doi.org/10.5194/hess-26-4013-2022</w:t>
           </w:r>
         </w:p>
         <w:p>
@@ -6001,7 +6326,7 @@
             <w:autoSpaceDE w:val="0"/>
             <w:autoSpaceDN w:val="0"/>
             <w:ind w:hanging="480"/>
-            <w:divId w:val="1407415280"/>
+            <w:divId w:val="753892132"/>
             <w:rPr>
               <w:rFonts w:eastAsia="Times New Roman"/>
             </w:rPr>
@@ -6010,7 +6335,7 @@
             <w:rPr>
               <w:rFonts w:eastAsia="Times New Roman"/>
             </w:rPr>
-            <w:t xml:space="preserve">Thiemig, V., Gomes, G. N., Skøien, J. O., Ziese, M., Rauthe-Schöch, A., Rustemeier, E., Rehfeldt, K., Walawender, J. P., Kolbe, C., Pichon, D., Schweim, C., &amp; Salamon, P. (2022). EMO-5: a high-resolution multi-variable gridded meteorological dataset for Europe. </w:t>
+            <w:t xml:space="preserve">Salamon, P., Grimaldi, S., Disperati, J., &amp; Prudhomme, C. (2023). </w:t>
           </w:r>
           <w:r>
             <w:rPr>
@@ -6018,27 +6343,13 @@
               <w:i/>
               <w:iCs/>
             </w:rPr>
-            <w:t>Earth System Science Data</w:t>
-          </w:r>
-          <w:r>
-            <w:rPr>
-              <w:rFonts w:eastAsia="Times New Roman"/>
-            </w:rPr>
-            <w:t xml:space="preserve">, </w:t>
-          </w:r>
-          <w:r>
-            <w:rPr>
-              <w:rFonts w:eastAsia="Times New Roman"/>
-              <w:i/>
-              <w:iCs/>
-            </w:rPr>
-            <w:t>14</w:t>
-          </w:r>
-          <w:r>
-            <w:rPr>
-              <w:rFonts w:eastAsia="Times New Roman"/>
-            </w:rPr>
-            <w:t>(7), 3249-3272. https://doi.org/10.5194/essd-14-3249-2022</w:t>
+            <w:t>LISFLOOD static and parameter maps for GloFAS</w:t>
+          </w:r>
+          <w:r>
+            <w:rPr>
+              <w:rFonts w:eastAsia="Times New Roman"/>
+            </w:rPr>
+            <w:t>.</w:t>
           </w:r>
         </w:p>
         <w:p>
@@ -6046,7 +6357,7 @@
             <w:autoSpaceDE w:val="0"/>
             <w:autoSpaceDN w:val="0"/>
             <w:ind w:hanging="480"/>
-            <w:divId w:val="1489712102"/>
+            <w:divId w:val="1172993480"/>
             <w:rPr>
               <w:rFonts w:eastAsia="Times New Roman"/>
             </w:rPr>
@@ -6055,7 +6366,7 @@
             <w:rPr>
               <w:rFonts w:eastAsia="Times New Roman"/>
             </w:rPr>
-            <w:t xml:space="preserve">van der Knijff, J. M., Younis, J., &amp; de Roo, A. P. J. (2010). LISFLOOD: A GIS-based distributed model for river basin scale water balance and flood simulation. </w:t>
+            <w:t xml:space="preserve">Slater, L. J., Arnal, L., Boucher, M.-A., Chang, A. Y.-Y., Moulds, S., Murphy, C., Nearing, G., Shalev, G., Shen, C., Speight, L., Villarini, G., Wilby, R. L., Wood, A., &amp; Zappa, M. (2023). Hybrid forecasting: blending climate predictions with AI models. </w:t>
           </w:r>
           <w:r>
             <w:rPr>
@@ -6063,7 +6374,7 @@
               <w:i/>
               <w:iCs/>
             </w:rPr>
-            <w:t>International Journal of Geographical Information Science</w:t>
+            <w:t>Hydrology and Earth System Sciences</w:t>
           </w:r>
           <w:r>
             <w:rPr>
@@ -6077,13 +6388,13 @@
               <w:i/>
               <w:iCs/>
             </w:rPr>
-            <w:t>24</w:t>
-          </w:r>
-          <w:r>
-            <w:rPr>
-              <w:rFonts w:eastAsia="Times New Roman"/>
-            </w:rPr>
-            <w:t>(2), 189-212. https://doi.org/10.1080/13658810802549154</w:t>
+            <w:t>27</w:t>
+          </w:r>
+          <w:r>
+            <w:rPr>
+              <w:rFonts w:eastAsia="Times New Roman"/>
+            </w:rPr>
+            <w:t>(9), 1865-1889. https://doi.org/10.5194/hess-27-1865-2023</w:t>
           </w:r>
         </w:p>
         <w:p>
@@ -6091,7 +6402,7 @@
             <w:autoSpaceDE w:val="0"/>
             <w:autoSpaceDN w:val="0"/>
             <w:ind w:hanging="480"/>
-            <w:divId w:val="260718945"/>
+            <w:divId w:val="640693084"/>
             <w:rPr>
               <w:rFonts w:eastAsia="Times New Roman"/>
             </w:rPr>
@@ -6100,7 +6411,7 @@
             <w:rPr>
               <w:rFonts w:eastAsia="Times New Roman"/>
             </w:rPr>
-            <w:t xml:space="preserve">Yamazaki, D., Ikeshima, D., Tawatari, R., Yamaguchi, T., O’Loughlin, F., Neal, J. C., Sampson, C. C., Kanae, S., &amp; Bates, P. D. (2017). A high-accuracy map of global terrain elevations. </w:t>
+            <w:t xml:space="preserve">Thiemig, V., Gomes, G. N., Skøien, J. O., Ziese, M., Rauthe-Schöch, A., Rustemeier, E., Rehfeldt, K., Walawender, J. P., Kolbe, C., Pichon, D., Schweim, C., &amp; Salamon, P. (2022). EMO-5: a high-resolution multi-variable gridded meteorological dataset for Europe. </w:t>
           </w:r>
           <w:r>
             <w:rPr>
@@ -6108,7 +6419,7 @@
               <w:i/>
               <w:iCs/>
             </w:rPr>
-            <w:t>Geophysical Research Letters</w:t>
+            <w:t>Earth System Science Data</w:t>
           </w:r>
           <w:r>
             <w:rPr>
@@ -6122,13 +6433,13 @@
               <w:i/>
               <w:iCs/>
             </w:rPr>
-            <w:t>44</w:t>
-          </w:r>
-          <w:r>
-            <w:rPr>
-              <w:rFonts w:eastAsia="Times New Roman"/>
-            </w:rPr>
-            <w:t>(11), 5844-5853. https://doi.org/10.1002/2017GL072874</w:t>
+            <w:t>14</w:t>
+          </w:r>
+          <w:r>
+            <w:rPr>
+              <w:rFonts w:eastAsia="Times New Roman"/>
+            </w:rPr>
+            <w:t>(7), 3249-3272. https://doi.org/10.5194/essd-14-3249-2022</w:t>
           </w:r>
         </w:p>
         <w:p>
@@ -6136,7 +6447,97 @@
             <w:autoSpaceDE w:val="0"/>
             <w:autoSpaceDN w:val="0"/>
             <w:ind w:hanging="480"/>
-            <w:divId w:val="1188057840"/>
+            <w:divId w:val="1989937085"/>
+            <w:rPr>
+              <w:rFonts w:eastAsia="Times New Roman"/>
+            </w:rPr>
+          </w:pPr>
+          <w:r>
+            <w:rPr>
+              <w:rFonts w:eastAsia="Times New Roman"/>
+            </w:rPr>
+            <w:t xml:space="preserve">van der Knijff, J. M., Younis, J., &amp; de Roo, A. P. J. (2010). LISFLOOD: A GIS-based distributed model for river basin scale water balance and flood simulation. </w:t>
+          </w:r>
+          <w:r>
+            <w:rPr>
+              <w:rFonts w:eastAsia="Times New Roman"/>
+              <w:i/>
+              <w:iCs/>
+            </w:rPr>
+            <w:t>International Journal of Geographical Information Science</w:t>
+          </w:r>
+          <w:r>
+            <w:rPr>
+              <w:rFonts w:eastAsia="Times New Roman"/>
+            </w:rPr>
+            <w:t xml:space="preserve">, </w:t>
+          </w:r>
+          <w:r>
+            <w:rPr>
+              <w:rFonts w:eastAsia="Times New Roman"/>
+              <w:i/>
+              <w:iCs/>
+            </w:rPr>
+            <w:t>24</w:t>
+          </w:r>
+          <w:r>
+            <w:rPr>
+              <w:rFonts w:eastAsia="Times New Roman"/>
+            </w:rPr>
+            <w:t>(2), 189-212. https://doi.org/10.1080/13658810802549154</w:t>
+          </w:r>
+        </w:p>
+        <w:p>
+          <w:pPr>
+            <w:autoSpaceDE w:val="0"/>
+            <w:autoSpaceDN w:val="0"/>
+            <w:ind w:hanging="480"/>
+            <w:divId w:val="1931743126"/>
+            <w:rPr>
+              <w:rFonts w:eastAsia="Times New Roman"/>
+            </w:rPr>
+          </w:pPr>
+          <w:r>
+            <w:rPr>
+              <w:rFonts w:eastAsia="Times New Roman"/>
+            </w:rPr>
+            <w:t xml:space="preserve">Yamazaki, D., Ikeshima, D., Tawatari, R., Yamaguchi, T., O’Loughlin, F., Neal, J. C., Sampson, C. C., Kanae, S., &amp; Bates, P. D. (2017). A high-accuracy map of global terrain elevations. </w:t>
+          </w:r>
+          <w:r>
+            <w:rPr>
+              <w:rFonts w:eastAsia="Times New Roman"/>
+              <w:i/>
+              <w:iCs/>
+            </w:rPr>
+            <w:t>Geophysical Research Letters</w:t>
+          </w:r>
+          <w:r>
+            <w:rPr>
+              <w:rFonts w:eastAsia="Times New Roman"/>
+            </w:rPr>
+            <w:t xml:space="preserve">, </w:t>
+          </w:r>
+          <w:r>
+            <w:rPr>
+              <w:rFonts w:eastAsia="Times New Roman"/>
+              <w:i/>
+              <w:iCs/>
+            </w:rPr>
+            <w:t>44</w:t>
+          </w:r>
+          <w:r>
+            <w:rPr>
+              <w:rFonts w:eastAsia="Times New Roman"/>
+            </w:rPr>
+            <w:t>(11), 5844-5853. https://doi.org/10.1002/2017GL072874</w:t>
+          </w:r>
+        </w:p>
+        <w:p>
+          <w:pPr>
+            <w:autoSpaceDE w:val="0"/>
+            <w:autoSpaceDN w:val="0"/>
+            <w:ind w:hanging="480"/>
+            <w:divId w:val="1886795439"/>
             <w:rPr>
               <w:rFonts w:eastAsia="Times New Roman"/>
             </w:rPr>
@@ -6518,6 +6919,7 @@
         <w:rPr>
           <w:lang w:val="es-ES"/>
         </w:rPr>
+        <w:lastRenderedPageBreak/>
         <w:t xml:space="preserve">Author 1, A.B.; Author 2, C.D.; Author 3, E.F. Title of Presentation. </w:t>
       </w:r>
       <w:r>
@@ -6972,6 +7374,7 @@
               <w:rFonts w:eastAsia="DengXian"/>
               <w:b/>
               <w:bCs/>
+              <w:noProof/>
             </w:rPr>
             <w:drawing>
               <wp:inline distT="0" distB="0" distL="0" distR="0" wp14:anchorId="70A511D1" wp14:editId="07A9783D">
@@ -7068,6 +7471,7 @@
               <w:rFonts w:eastAsia="DengXian"/>
               <w:b/>
               <w:bCs/>
+              <w:noProof/>
             </w:rPr>
             <w:drawing>
               <wp:inline distT="0" distB="0" distL="0" distR="0" wp14:anchorId="0B7672A3" wp14:editId="5A188CB6">
@@ -10199,7 +10603,7 @@
     <w:sig w:usb0="E1002EFF" w:usb1="C000605B" w:usb2="00000029" w:usb3="00000000" w:csb0="000101FF" w:csb1="00000000"/>
   </w:font>
   <w:font w:name="DengXian">
-    <w:altName w:val="等线"/>
+    <w:altName w:val="Microsoft YaHei"/>
     <w:panose1 w:val="02010600030101010101"/>
     <w:charset w:val="86"/>
     <w:family w:val="auto"/>
@@ -10248,6 +10652,8 @@
     <w:rsidRoot w:val="003D1592"/>
     <w:rsid w:val="001227C5"/>
     <w:rsid w:val="003D1592"/>
+    <w:rsid w:val="0062695C"/>
+    <w:rsid w:val="00FE5EC9"/>
   </w:rsids>
   <m:mathPr>
     <m:mathFont m:val="Cambria Math"/>
@@ -10707,10 +11113,6 @@
       <w:color w:val="808080"/>
     </w:rPr>
   </w:style>
-  <w:style w:type="paragraph" w:customStyle="1" w:styleId="4C0EC40017944F38B279ECC0AA5054FD">
-    <w:name w:val="4C0EC40017944F38B279ECC0AA5054FD"/>
-    <w:rsid w:val="003D1592"/>
-  </w:style>
 </w:styles>
 </file>
 
@@ -11018,7 +11420,7 @@
 
 <file path=word/webextensions/taskpanes.xml><?xml version="1.0" encoding="utf-8"?>
 <wetp:taskpanes xmlns:wetp="http://schemas.microsoft.com/office/webextensions/taskpanes/2010/11">
-  <wetp:taskpane dockstate="right" visibility="0" width="490" row="1">
+  <wetp:taskpane dockstate="right" visibility="0" width="525" row="1">
     <wetp:webextensionref xmlns:r="http://schemas.openxmlformats.org/officeDocument/2006/relationships" r:id="rId1"/>
   </wetp:taskpane>
 </wetp:taskpanes>
@@ -11031,7 +11433,7 @@
     <we:reference id="wa104382081" version="1.55.1.0" store="es-ES" storeType="OMEX"/>
   </we:alternateReferences>
   <we:properties>
-    <we:property name="MENDELEY_CITATIONS" value="[{&quot;citationID&quot;:&quot;MENDELEY_CITATION_b848626f-b055-4ef8-afee-9ac87fc16a5d&quot;,&quot;properties&quot;:{&quot;noteIndex&quot;:0},&quot;isEdited&quot;:false,&quot;manualOverride&quot;:{&quot;isManuallyOverridden&quot;:false,&quot;citeprocText&quot;:&quot;(Joint Research Centre - European Commission, 2023; van der Knijff et al., 2010)&quot;,&quot;manualOverrideText&quot;:&quot;&quot;},&quot;citationTag&quot;:&quot;MENDELEY_CITATION_v3_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&quot;,&quot;citationItems&quot;:[{&quot;id&quot;:&quot;51ff6500-7137-32d6-836c-1c542fddc4b1&quot;,&quot;itemData&quot;:{&quot;type&quot;:&quot;webpage&quot;,&quot;id&quot;:&quot;51ff6500-7137-32d6-836c-1c542fddc4b1&quot;,&quot;title&quot;:&quot;Open Source Lisflood&quot;,&quot;author&quot;:[{&quot;family&quot;:&quot;Joint Research Centre - European Commission&quot;,&quot;given&quot;:&quot;&quot;,&quot;parse-names&quot;:false,&quot;dropping-particle&quot;:&quot;&quot;,&quot;non-dropping-particle&quot;:&quot;&quot;}],&quot;issued&quot;:{&quot;date-parts&quot;:[[2023]]},&quot;container-title-short&quot;:&quot;&quot;},&quot;isTemporary&quot;:false},{&quot;id&quot;:&quot;31dc622d-b6ee-3844-8405-dab71998320c&quot;,&quot;itemData&quot;:{&quot;type&quot;:&quot;article-journal&quot;,&quot;id&quot;:&quot;31dc622d-b6ee-3844-8405-dab71998320c&quot;,&quot;title&quot;:&quot;LISFLOOD: A GIS-based distributed model for river basin scale water balance and flood simulation&quot;,&quot;author&quot;:[{&quot;family&quot;:&quot;Knijff&quot;,&quot;given&quot;:&quot;J. M.&quot;,&quot;parse-names&quot;:false,&quot;dropping-particle&quot;:&quot;&quot;,&quot;non-dropping-particle&quot;:&quot;van der&quot;},{&quot;family&quot;:&quot;Younis&quot;,&quot;given&quot;:&quot;J.&quot;,&quot;parse-names&quot;:false,&quot;dropping-particle&quot;:&quot;&quot;,&quot;non-dropping-particle&quot;:&quot;&quot;},{&quot;family&quot;:&quot;Roo&quot;,&quot;given&quot;:&quot;A. P.J.&quot;,&quot;parse-names&quot;:false,&quot;dropping-particle&quot;:&quot;&quot;,&quot;non-dropping-particle&quot;:&quot;de&quot;}],&quot;container-title&quot;:&quot;International Journal of Geographical Information Science&quot;,&quot;DOI&quot;:&quot;10.1080/13658810802549154&quot;,&quot;ISSN&quot;:&quot;13658816&quot;,&quot;issued&quot;:{&quot;date-parts&quot;:[[2010,2]]},&quot;page&quot;:&quot;189-212&quot;,&quot;abstract&quot;:&quot;In this paper we describe the spatially distributed LISFLOOD model, which is a hydrological model specifically developed for the simulation of hydrological processes in large European river basins. The model was designed to make the best possible use of existing data sets on soils, land cover, topography and meteorology. We give a detailed description of the simulation of hydrological processes in LISFLOOD, and discuss how the model is parameterized. We also describe how the model was implemented technically using a combination of the PCRaster GIS system and the Python programming language, and discuss the management of in- and output data. Finally, we review some recent applications of LISFLOOD, and we present a case study for the Elbe river. © 2010 Taylor &amp; Francis.&quot;,&quot;issue&quot;:&quot;2&quot;,&quot;volume&quot;:&quot;24&quot;,&quot;container-title-short&quot;:&quot;&quot;},&quot;isTemporary&quot;:false}]},{&quot;citationID&quot;:&quot;MENDELEY_CITATION_7aeecd0d-55f0-4962-aa68-c790ed3c7a0d&quot;,&quot;properties&quot;:{&quot;noteIndex&quot;:0},&quot;isEdited&quot;:false,&quot;manualOverride&quot;:{&quot;isManuallyOverridden&quot;:false,&quot;citeprocText&quot;:&quot;(Joint Research Centre - European Commission, s. f.-a)&quot;,&quot;manualOverrideText&quot;:&quot;&quot;},&quot;citationTag&quot;:&quot;MENDELEY_CITATION_v3_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&quot;,&quot;citationItems&quot;:[{&quot;id&quot;:&quot;06c69085-2d51-340a-a6fa-eb73b5ae820a&quot;,&quot;itemData&quot;:{&quot;type&quot;:&quot;webpage&quot;,&quot;id&quot;:&quot;06c69085-2d51-340a-a6fa-eb73b5ae820a&quot;,&quot;title&quot;:&quot;European Flood Awareness System&quot;,&quot;author&quot;:[{&quot;family&quot;:&quot;Joint Research Centre - European Commission&quot;,&quot;given&quot;:&quot;&quot;,&quot;parse-names&quot;:false,&quot;dropping-particle&quot;:&quot;&quot;,&quot;non-dropping-particle&quot;:&quot;&quot;}],&quot;accessed&quot;:{&quot;date-parts&quot;:[[2023,8,20]]},&quot;URL&quot;:&quot;https://www.efas.eu/en&quot;,&quot;container-title-short&quot;:&quot;&quot;},&quot;isTemporary&quot;:false}]},{&quot;citationID&quot;:&quot;MENDELEY_CITATION_d05bddac-629b-4a79-93da-4e0e5dba4143&quot;,&quot;properties&quot;:{&quot;noteIndex&quot;:0},&quot;isEdited&quot;:false,&quot;manualOverride&quot;:{&quot;isManuallyOverridden&quot;:false,&quot;citeprocText&quot;:&quot;(Joint Research Centre - European Commission, s. f.-b)&quot;,&quot;manualOverrideText&quot;:&quot;&quot;},&quot;citationTag&quot;:&quot;MENDELEY_CITATION_v3_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&quot;,&quot;citationItems&quot;:[{&quot;id&quot;:&quot;8fc9743a-099e-3b1a-9ff0-4decae2ac6ae&quot;,&quot;itemData&quot;:{&quot;type&quot;:&quot;webpage&quot;,&quot;id&quot;:&quot;8fc9743a-099e-3b1a-9ff0-4decae2ac6ae&quot;,&quot;title&quot;:&quot;Global Flood Awareness System&quot;,&quot;author&quot;:[{&quot;family&quot;:&quot;Joint Research Centre - European Commission&quot;,&quot;given&quot;:&quot;&quot;,&quot;parse-names&quot;:false,&quot;dropping-particle&quot;:&quot;&quot;,&quot;non-dropping-particle&quot;:&quot;&quot;}],&quot;accessed&quot;:{&quot;date-parts&quot;:[[2023,8,20]]},&quot;URL&quot;:&quot;https://www.globalfloods.eu/&quot;,&quot;container-title-short&quot;:&quot;&quot;},&quot;isTemporary&quot;:false}]},{&quot;citationID&quot;:&quot;MENDELEY_CITATION_65b3dacd-0ecf-48c1-8b45-43188deee5f5&quot;,&quot;properties&quot;:{&quot;noteIndex&quot;:0},&quot;isEdited&quot;:false,&quot;manualOverride&quot;:{&quot;isManuallyOverridden&quot;:false,&quot;citeprocText&quot;:&quot;(Salamon et al., 2023)&quot;,&quot;manualOverrideText&quot;:&quot;&quot;},&quot;citationTag&quot;:&quot;MENDELEY_CITATION_v3_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&quot;,&quot;citationItems&quot;:[{&quot;id&quot;:&quot;e49e0f48-0cea-3048-a6bb-b0eef2f3e412&quot;,&quot;itemData&quot;:{&quot;type&quot;:&quot;report&quot;,&quot;id&quot;:&quot;e49e0f48-0cea-3048-a6bb-b0eef2f3e412&quot;,&quot;title&quot;:&quot;LISFLOOD static and parameter maps for GloFAS&quot;,&quot;author&quot;:[{&quot;family&quot;:&quot;Salamon&quot;,&quot;given&quot;:&quot;Peter&quot;,&quot;parse-names&quot;:false,&quot;dropping-particle&quot;:&quot;&quot;,&quot;non-dropping-particle&quot;:&quot;&quot;},{&quot;family&quot;:&quot;Grimaldi&quot;,&quot;given&quot;:&quot;Stefania&quot;,&quot;parse-names&quot;:false,&quot;dropping-particle&quot;:&quot;&quot;,&quot;non-dropping-particle&quot;:&quot;&quot;},{&quot;family&quot;:&quot;Disperati&quot;,&quot;given&quot;:&quot;Juliana&quot;,&quot;parse-names&quot;:false,&quot;dropping-particle&quot;:&quot;&quot;,&quot;non-dropping-particle&quot;:&quot;&quot;},{&quot;family&quot;:&quot;Prudhomme&quot;,&quot;given&quot;:&quot;Christel&quot;,&quot;parse-names&quot;:false,&quot;dropping-particle&quot;:&quot;&quot;,&quot;non-dropping-particle&quot;:&quot;&quot;}],&quot;issued&quot;:{&quot;date-parts&quot;:[[2023]]},&quot;container-title-short&quot;:&quot;&quot;},&quot;isTemporary&quot;:false}]},{&quot;citationID&quot;:&quot;MENDELEY_CITATION_4b0d7c5f-05d3-4680-a8e4-6477d2587507&quot;,&quot;properties&quot;:{&quot;noteIndex&quot;:0},&quot;isEdited&quot;:false,&quot;manualOverride&quot;:{&quot;isManuallyOverridden&quot;:false,&quot;citeprocText&quot;:&quot;(Thiemig et al., 2022)&quot;,&quot;manualOverrideText&quot;:&quot;&quot;},&quot;citationTag&quot;:&quot;MENDELEY_CITATION_v3_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&quot;,&quot;citationItems&quot;:[{&quot;id&quot;:&quot;736c2e0d-1b6c-3a65-b1ae-1188f5647804&quot;,&quot;itemData&quot;:{&quot;type&quot;:&quot;article-journal&quot;,&quot;id&quot;:&quot;736c2e0d-1b6c-3a65-b1ae-1188f5647804&quot;,&quot;title&quot;:&quot;EMO-5: a high-resolution multi-variable gridded meteorological dataset for Europe&quot;,&quot;author&quot;:[{&quot;family&quot;:&quot;Thiemig&quot;,&quot;given&quot;:&quot;Vera&quot;,&quot;parse-names&quot;:false,&quot;dropping-particle&quot;:&quot;&quot;,&quot;non-dropping-particle&quot;:&quot;&quot;},{&quot;family&quot;:&quot;Gomes&quot;,&quot;given&quot;:&quot;Goncalo N.&quot;,&quot;parse-names&quot;:false,&quot;dropping-particle&quot;:&quot;&quot;,&quot;non-dropping-particle&quot;:&quot;&quot;},{&quot;family&quot;:&quot;Skøien&quot;,&quot;given&quot;:&quot;Jon O.&quot;,&quot;parse-names&quot;:false,&quot;dropping-particle&quot;:&quot;&quot;,&quot;non-dropping-particle&quot;:&quot;&quot;},{&quot;family&quot;:&quot;Ziese&quot;,&quot;given&quot;:&quot;Markus&quot;,&quot;parse-names&quot;:false,&quot;dropping-particle&quot;:&quot;&quot;,&quot;non-dropping-particle&quot;:&quot;&quot;},{&quot;family&quot;:&quot;Rauthe-Schöch&quot;,&quot;given&quot;:&quot;Armin&quot;,&quot;parse-names&quot;:false,&quot;dropping-particle&quot;:&quot;&quot;,&quot;non-dropping-particle&quot;:&quot;&quot;},{&quot;family&quot;:&quot;Rustemeier&quot;,&quot;given&quot;:&quot;Elke&quot;,&quot;parse-names&quot;:false,&quot;dropping-particle&quot;:&quot;&quot;,&quot;non-dropping-particle&quot;:&quot;&quot;},{&quot;family&quot;:&quot;Rehfeldt&quot;,&quot;given&quot;:&quot;Kira&quot;,&quot;parse-names&quot;:false,&quot;dropping-particle&quot;:&quot;&quot;,&quot;non-dropping-particle&quot;:&quot;&quot;},{&quot;family&quot;:&quot;Walawender&quot;,&quot;given&quot;:&quot;Jakub P.&quot;,&quot;parse-names&quot;:false,&quot;dropping-particle&quot;:&quot;&quot;,&quot;non-dropping-particle&quot;:&quot;&quot;},{&quot;family&quot;:&quot;Kolbe&quot;,&quot;given&quot;:&quot;Christine&quot;,&quot;parse-names&quot;:false,&quot;dropping-particle&quot;:&quot;&quot;,&quot;non-dropping-particle&quot;:&quot;&quot;},{&quot;family&quot;:&quot;Pichon&quot;,&quot;given&quot;:&quot;Damien&quot;,&quot;parse-names&quot;:false,&quot;dropping-particle&quot;:&quot;&quot;,&quot;non-dropping-particle&quot;:&quot;&quot;},{&quot;family&quot;:&quot;Schweim&quot;,&quot;given&quot;:&quot;Christoph&quot;,&quot;parse-names&quot;:false,&quot;dropping-particle&quot;:&quot;&quot;,&quot;non-dropping-particle&quot;:&quot;&quot;},{&quot;family&quot;:&quot;Salamon&quot;,&quot;given&quot;:&quot;Peter&quot;,&quot;parse-names&quot;:false,&quot;dropping-particle&quot;:&quot;&quot;,&quot;non-dropping-particle&quot;:&quot;&quot;}],&quot;container-title&quot;:&quot;Earth System Science Data&quot;,&quot;container-title-short&quot;:&quot;Earth Syst Sci Data&quot;,&quot;DOI&quot;:&quot;10.5194/essd-14-3249-2022&quot;,&quot;ISSN&quot;:&quot;18663516&quot;,&quot;issued&quot;:{&quot;date-parts&quot;:[[2022,7,15]]},&quot;page&quot;:&quot;3249-3272&quot;,&quot;abstract&quot;:&quot;In this paper we present EMO-5 (\&quot;European Meteorological Observations\&quot;, spatial resolution of 5 km), a European high-resolution, (sub-)daily, multi-variable meteorological dataset built on historical and real-time observations obtained by integrating data from 18 964 ground weather stations, four high-resolution regional observational grids (i.e. CombiPrecip, ZAMG - INCA, EURO4M-APGD, and CarpatClim), and one global reanalysis (ERA-Interim/Land). EMO-5 includes the following at daily resolution: total precipitation, temperatures (minimum and maximum), wind speed, solar radiation, and water vapour pressure. In addition, EMO-5 also makes available 6-hourly precipitation and mean temperature data. The raw observations from the ground weather stations underwent a set of quality controls before SPHEREMAP and Yamamoto interpolation methods were applied in order to estimate for each 5×5 km grid cell the variable value and its affiliated uncertainty, respectively. The quality of the EMO-5 precipitation data was evaluated through (1) comparison with two regional high-resolution datasets (i.e. seNorge2 and seNorge2018), (2) analysis of 15 heavy precipitation events, and (3) examination of the interpolation uncertainty. Results show that EMO-5 successfully captured 80 % of the heavy precipitation events, and that it is of comparable quality to a regional high-resolution dataset. The availability of the uncertainty fields increases the transparency of the dataset and hence the possible usage. EMO-5 (version 1) covers the time period from 1990 to 2019, with a near real-time release of the latest gridded observations foreseen with version 2. As a product of Copernicus, the EU's Earth Observation Programme, the EMO-5 dataset is free and open, and can be accessed at 10.2905/0BD84BE4-CEC8-4180-97A6-8B3ADAAC4D26 (Thiemig et al., 2020). Copyright:&quot;,&quot;publisher&quot;:&quot;Copernicus Publications&quot;,&quot;issue&quot;:&quot;7&quot;,&quot;volume&quot;:&quot;14&quot;},&quot;isTemporary&quot;:false}]},{&quot;citationID&quot;:&quot;MENDELEY_CITATION_800e6786-02ca-4d60-94e5-a287a59855a1&quot;,&quot;properties&quot;:{&quot;noteIndex&quot;:0},&quot;isEdited&quot;:false,&quot;manualOverride&quot;:{&quot;isManuallyOverridden&quot;:false,&quot;citeprocText&quot;:&quot;(Grimaldi et al., 2023; Hirpa et al., 2018)&quot;,&quot;manualOverrideText&quot;:&quot;&quot;},&quot;citationTag&quot;:&quot;MENDELEY_CITATION_v3_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&quot;,&quot;citationItems&quot;:[{&quot;id&quot;:&quot;116b3e65-a513-34ac-bc9c-839ab31538d6&quot;,&quot;itemData&quot;:{&quot;type&quot;:&quot;article-journal&quot;,&quot;id&quot;:&quot;116b3e65-a513-34ac-bc9c-839ab31538d6&quot;,&quot;title&quot;:&quot;Calibration of the Global Flood Awareness System (GloFAS) using daily streamflow data&quot;,&quot;author&quot;:[{&quot;family&quot;:&quot;Hirpa&quot;,&quot;given&quot;:&quot;Feyera A.&quot;,&quot;parse-names&quot;:false,&quot;dropping-particle&quot;:&quot;&quot;,&quot;non-dropping-particle&quot;:&quot;&quot;},{&quot;family&quot;:&quot;Salamon&quot;,&quot;given&quot;:&quot;Peter&quot;,&quot;parse-names&quot;:false,&quot;dropping-particle&quot;:&quot;&quot;,&quot;non-dropping-particle&quot;:&quot;&quot;},{&quot;family&quot;:&quot;Beck&quot;,&quot;given&quot;:&quot;Hylke E.&quot;,&quot;parse-names&quot;:false,&quot;dropping-particle&quot;:&quot;&quot;,&quot;non-dropping-particle&quot;:&quot;&quot;},{&quot;family&quot;:&quot;Lorini&quot;,&quot;given&quot;:&quot;Valerio&quot;,&quot;parse-names&quot;:false,&quot;dropping-particle&quot;:&quot;&quot;,&quot;non-dropping-particle&quot;:&quot;&quot;},{&quot;family&quot;:&quot;Alfieri&quot;,&quot;given&quot;:&quot;Lorenzo&quot;,&quot;parse-names&quot;:false,&quot;dropping-particle&quot;:&quot;&quot;,&quot;non-dropping-particle&quot;:&quot;&quot;},{&quot;family&quot;:&quot;Zsoter&quot;,&quot;given&quot;:&quot;Ervin&quot;,&quot;parse-names&quot;:false,&quot;dropping-particle&quot;:&quot;&quot;,&quot;non-dropping-particle&quot;:&quot;&quot;},{&quot;family&quot;:&quot;Dadson&quot;,&quot;given&quot;:&quot;Simon J.&quot;,&quot;parse-names&quot;:false,&quot;dropping-particle&quot;:&quot;&quot;,&quot;non-dropping-particle&quot;:&quot;&quot;}],&quot;container-title&quot;:&quot;Journal of Hydrology&quot;,&quot;container-title-short&quot;:&quot;J Hydrol (Amst)&quot;,&quot;DOI&quot;:&quot;10.1016/j.jhydrol.2018.09.052&quot;,&quot;ISSN&quot;:&quot;00221694&quot;,&quot;issued&quot;:{&quot;date-parts&quot;:[[2018,11,1]]},&quot;page&quot;:&quot;595-606&quot;,&quot;abstract&quot;:&quot;This paper presents the calibration and evaluation of the Global Flood Awareness System (GloFAS), an operational system that produces ensemble streamflow forecasts and threshold exceedance probabilities for large rivers worldwide. The system generates daily streamflow forecasts using a coupled H-TESSEL land surface scheme and the LISFLOOD model forced by ECMWF IFS meteorological forecasts. The hydrology model currently uses a priori parameter estimates with uniform values globally, which may limit the streamflow forecast skill. Here, the LISFLOOD routing and groundwater model parameters are calibrated with ECMWF reforecasts from 1995 to 2015 as forcing using daily streamflow data from 1287 stations worldwide. The calibration of LISFLOOD parameters is performed using an evolutionary optimization algorithm with the Kling-Gupta Efficiency (KGE) as objective function. The skill improvements are quantified by computing the skill scores as the change in KGE relative to the baseline simulation using a priori parameters. The results show that simulation skill has improved after calibration (KGE skill score &gt; 0.08) for the large majority of stations during the calibration (67% globally and 77% outside of North America) and validation (60% globally and 69% outside of North America) periods compared to the baseline simulation. However, the skill gain was impacted by the bias in the baseline simulation (the lowest skill score was obtained in basins with negative bias) due to the limitation of the model in correcting the negative bias in streamflow. Hence, further skill improvements could be achieved by reducing the bias in the streamflow by improving the precipitation forecasts and the land surface model. The results of this work will have implications on improving the operational GloFAS flood forecasting (www.globalfloods.eu).&quot;,&quot;publisher&quot;:&quot;Elsevier B.V.&quot;,&quot;volume&quot;:&quot;566&quot;},&quot;isTemporary&quot;:false},{&quot;id&quot;:&quot;48630cfe-e32f-3513-91c1-4df7f3da23c7&quot;,&quot;itemData&quot;:{&quot;type&quot;:&quot;paper-conference&quot;,&quot;id&quot;:&quot;48630cfe-e32f-3513-91c1-4df7f3da23c7&quot;,&quot;title&quot;:&quot;GloFAS v4.0: towards hyper-resolution hydrological modelling at global scale&quot;,&quot;author&quot;:[{&quot;family&quot;:&quot;Grimaldi&quot;,&quot;given&quot;:&quot;Stefania&quot;,&quot;parse-names&quot;:false,&quot;dropping-particle&quot;:&quot;&quot;,&quot;non-dropping-particle&quot;:&quot;&quot;},{&quot;family&quot;:&quot;Salamon&quot;,&quot;given&quot;:&quot;Peter&quot;,&quot;parse-names&quot;:false,&quot;dropping-particle&quot;:&quot;&quot;,&quot;non-dropping-particle&quot;:&quot;&quot;},{&quot;family&quot;:&quot;Russo&quot;,&quot;given&quot;:&quot;Carlo&quot;,&quot;parse-names&quot;:false,&quot;dropping-particle&quot;:&quot;&quot;,&quot;non-dropping-particle&quot;:&quot;&quot;},{&quot;family&quot;:&quot;Disperati&quot;,&quot;given&quot;:&quot;Juliana&quot;,&quot;parse-names&quot;:false,&quot;dropping-particle&quot;:&quot;&quot;,&quot;non-dropping-particle&quot;:&quot;&quot;},{&quot;family&quot;:&quot;Zsoster&quot;,&quot;given&quot;:&quot;Ervin&quot;,&quot;parse-names&quot;:false,&quot;dropping-particle&quot;:&quot;&quot;,&quot;non-dropping-particle&quot;:&quot;&quot;},{&quot;family&quot;:&quot;Carton de Wiart&quot;,&quot;given&quot;:&quot;Corentin&quot;,&quot;parse-names&quot;:false,&quot;dropping-particle&quot;:&quot;&quot;,&quot;non-dropping-particle&quot;:&quot;&quot;},{&quot;family&quot;:&quot;Mazzetti&quot;,&quot;given&quot;:&quot;Cinzia&quot;,&quot;parse-names&quot;:false,&quot;dropping-particle&quot;:&quot;&quot;,&quot;non-dropping-particle&quot;:&quot;&quot;},{&quot;family&quot;:&quot;Choulga Margarita&quot;,&quot;given&quot;:&quot;&quot;,&quot;parse-names&quot;:false,&quot;dropping-particle&quot;:&quot;&quot;,&quot;non-dropping-particle&quot;:&quot;&quot;},{&quot;family&quot;:&quot;Moschini&quot;,&quot;given&quot;:&quot;Francesca&quot;,&quot;parse-names&quot;:false,&quot;dropping-particle&quot;:&quot;&quot;,&quot;non-dropping-particle&quot;:&quot;&quot;},{&quot;family&quot;:&quot;Harrigan&quot;,&quot;given&quot;:&quot;Shaun&quot;,&quot;parse-names&quot;:false,&quot;dropping-particle&quot;:&quot;&quot;,&quot;non-dropping-particle&quot;:&quot;&quot;},{&quot;family&quot;:&quot;Gomes&quot;,&quot;given&quot;:&quot;Goncalo&quot;,&quot;parse-names&quot;:false,&quot;dropping-particle&quot;:&quot;&quot;,&quot;non-dropping-particle&quot;:&quot;&quot;},{&quot;family&quot;:&quot;Casado-Rodríguez&quot;,&quot;given&quot;:&quot;Jesús&quot;,&quot;parse-names&quot;:false,&quot;dropping-particle&quot;:&quot;&quot;,&quot;non-dropping-particle&quot;:&quot;&quot;},{&quot;family&quot;:&quot;Ramos&quot;,&quot;given&quot;:&quot;Arthur&quot;,&quot;parse-names&quot;:false,&quot;dropping-particle&quot;:&quot;&quot;,&quot;non-dropping-particle&quot;:&quot;&quot;},{&quot;family&quot;:&quot;Barnard&quot;,&quot;given&quot;:&quot;Christopher&quot;,&quot;parse-names&quot;:false,&quot;dropping-particle&quot;:&quot;&quot;,&quot;non-dropping-particle&quot;:&quot;&quot;},{&quot;family&quot;:&quot;Hansford&quot;,&quot;given&quot;:&quot;Eleanor&quot;,&quot;parse-names&quot;:false,&quot;dropping-particle&quot;:&quot;&quot;,&quot;non-dropping-particle&quot;:&quot;&quot;},{&quot;family&quot;:&quot;Prudhomme&quot;,&quot;given&quot;:&quot;Christel&quot;,&quot;parse-names&quot;:false,&quot;dropping-particle&quot;:&quot;&quot;,&quot;non-dropping-particle&quot;:&quot;&quot;}],&quot;container-title&quot;:&quot;European Geoscience Union General Assembly 2023&quot;,&quot;issued&quot;:{&quot;date-parts&quot;:[[2023]]},&quot;publisher-place&quot;:&quot;Vienna&quot;,&quot;container-title-short&quot;:&quot;&quot;},&quot;isTemporary&quot;:false}]},{&quot;citationID&quot;:&quot;MENDELEY_CITATION_dd78c2f9-76c7-4fef-a595-c7571c090314&quot;,&quot;properties&quot;:{&quot;noteIndex&quot;:0},&quot;isEdited&quot;:false,&quot;manualOverride&quot;:{&quot;isManuallyOverridden&quot;:false,&quot;citeprocText&quot;:&quot;(Kratzert et al., 2018; Nevo et al., 2022)&quot;,&quot;manualOverrideText&quot;:&quot;&quot;},&quot;citationTag&quot;:&quot;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&quot;,&quot;citationItems&quot;:[{&quot;id&quot;:&quot;3f42779d-2914-3bc1-a4f4-1278d8bc743d&quot;,&quot;itemData&quot;:{&quot;type&quot;:&quot;article-journal&quot;,&quot;id&quot;:&quot;3f42779d-2914-3bc1-a4f4-1278d8bc743d&quot;,&quot;title&quot;:&quot;Rainfall-runoff modelling using Long Short-Term Memory (LSTM) networks&quot;,&quot;author&quot;:[{&quot;family&quot;:&quot;Kratzert&quot;,&quot;given&quot;:&quot;Frederik&quot;,&quot;parse-names&quot;:false,&quot;dropping-particle&quot;:&quot;&quot;,&quot;non-dropping-particle&quot;:&quot;&quot;},{&quot;family&quot;:&quot;Klotz&quot;,&quot;given&quot;:&quot;Daniel&quot;,&quot;parse-names&quot;:false,&quot;dropping-particle&quot;:&quot;&quot;,&quot;non-dropping-particle&quot;:&quot;&quot;},{&quot;family&quot;:&quot;Brenner&quot;,&quot;given&quot;:&quot;Claire&quot;,&quot;parse-names&quot;:false,&quot;dropping-particle&quot;:&quot;&quot;,&quot;non-dropping-particle&quot;:&quot;&quot;},{&quot;family&quot;:&quot;Schulz&quot;,&quot;given&quot;:&quot;Karsten&quot;,&quot;parse-names&quot;:false,&quot;dropping-particle&quot;:&quot;&quot;,&quot;non-dropping-particle&quot;:&quot;&quot;},{&quot;family&quot;:&quot;Herrnegger&quot;,&quot;given&quot;:&quot;Mathew&quot;,&quot;parse-names&quot;:false,&quot;dropping-particle&quot;:&quot;&quot;,&quot;non-dropping-particle&quot;:&quot;&quot;}],&quot;container-title&quot;:&quot;Hydrology and Earth System Sciences&quot;,&quot;container-title-short&quot;:&quot;Hydrol Earth Syst Sci&quot;,&quot;DOI&quot;:&quot;10.5194/hess-22-6005-2018&quot;,&quot;ISSN&quot;:&quot;16077938&quot;,&quot;issued&quot;:{&quot;date-parts&quot;:[[2018,11,22]]},&quot;page&quot;:&quot;6005-6022&quot;,&quot;abstract&quot;:&quot;Rainfall-runoff modelling is one of the key challenges in the field of hydrology. Various approaches exist, ranging from physically based over conceptual to fully data-driven models. In this paper, we propose a novel data-driven approach, using the Long Short-Term Memory (LSTM) network, a special type of recurrent neural network. The advantage of the LSTM is its ability to learn long-term dependencies between the provided input and output of the network, which are essential for modelling storage effects in e.g. catchments with snow influence. We use 241 catchments of the freely available CAMELS data set to test our approach and also compare the results to the well-known Sacramento Soil Moisture Accounting Model (SAC-SMA) coupled with the Snow-17 snow routine. We also show the potential of the LSTM as a regional hydrological model in which one model predicts the discharge for a variety of catchments. In our last experiment, we show the possibility to transfer process understanding, learned at regional scale, to individual catchments and thereby increasing model performance when compared to a LSTM trained only on the data of single catchments. Using this approach, we were able to achieve better model performance as the SAC-SMA+Snow-17, which underlines the potential of the LSTM for hydrological modelling applications.&quot;,&quot;publisher&quot;:&quot;Copernicus GmbH&quot;,&quot;issue&quot;:&quot;11&quot;,&quot;volume&quot;:&quot;22&quot;},&quot;isTemporary&quot;:false},{&quot;id&quot;:&quot;1efb9db3-e949-326f-b83e-69166ba98c81&quot;,&quot;itemData&quot;:{&quot;type&quot;:&quot;article-journal&quot;,&quot;id&quot;:&quot;1efb9db3-e949-326f-b83e-69166ba98c81&quot;,&quot;title&quot;:&quot;Flood forecasting with machine learning models in an operational framework&quot;,&quot;author&quot;:[{&quot;family&quot;:&quot;Nevo&quot;,&quot;given&quot;:&quot;Sella&quot;,&quot;parse-names&quot;:false,&quot;dropping-particle&quot;:&quot;&quot;,&quot;non-dropping-particle&quot;:&quot;&quot;},{&quot;family&quot;:&quot;Morin&quot;,&quot;given&quot;:&quot;Efrat&quot;,&quot;parse-names&quot;:false,&quot;dropping-particle&quot;:&quot;&quot;,&quot;non-dropping-particle&quot;:&quot;&quot;},{&quot;family&quot;:&quot;Gerzi Rosenthal&quot;,&quot;given&quot;:&quot;Adi&quot;,&quot;parse-names&quot;:false,&quot;dropping-particle&quot;:&quot;&quot;,&quot;non-dropping-particle&quot;:&quot;&quot;},{&quot;family&quot;:&quot;Metzger&quot;,&quot;given&quot;:&quot;Asher&quot;,&quot;parse-names&quot;:false,&quot;dropping-particle&quot;:&quot;&quot;,&quot;non-dropping-particle&quot;:&quot;&quot;},{&quot;family&quot;:&quot;Barshai&quot;,&quot;given&quot;:&quot;Chen&quot;,&quot;parse-names&quot;:false,&quot;dropping-particle&quot;:&quot;&quot;,&quot;non-dropping-particle&quot;:&quot;&quot;},{&quot;family&quot;:&quot;Weitzner&quot;,&quot;given&quot;:&quot;Dana&quot;,&quot;parse-names&quot;:false,&quot;dropping-particle&quot;:&quot;&quot;,&quot;non-dropping-particle&quot;:&quot;&quot;},{&quot;family&quot;:&quot;Voloshin&quot;,&quot;given&quot;:&quot;Dafi&quot;,&quot;parse-names&quot;:false,&quot;dropping-particle&quot;:&quot;&quot;,&quot;non-dropping-particle&quot;:&quot;&quot;},{&quot;family&quot;:&quot;Kratzert&quot;,&quot;given&quot;:&quot;Frederik&quot;,&quot;parse-names&quot;:false,&quot;dropping-particle&quot;:&quot;&quot;,&quot;non-dropping-particle&quot;:&quot;&quot;},{&quot;family&quot;:&quot;Elidan&quot;,&quot;given&quot;:&quot;Gal&quot;,&quot;parse-names&quot;:false,&quot;dropping-particle&quot;:&quot;&quot;,&quot;non-dropping-particle&quot;:&quot;&quot;},{&quot;family&quot;:&quot;Dror&quot;,&quot;given&quot;:&quot;Gideon&quot;,&quot;parse-names&quot;:false,&quot;dropping-particle&quot;:&quot;&quot;,&quot;non-dropping-particle&quot;:&quot;&quot;},{&quot;family&quot;:&quot;Begelman&quot;,&quot;given&quot;:&quot;Gregory&quot;,&quot;parse-names&quot;:false,&quot;dropping-particle&quot;:&quot;&quot;,&quot;non-dropping-particle&quot;:&quot;&quot;},{&quot;family&quot;:&quot;Nearing&quot;,&quot;given&quot;:&quot;Grey&quot;,&quot;parse-names&quot;:false,&quot;dropping-particle&quot;:&quot;&quot;,&quot;non-dropping-particle&quot;:&quot;&quot;},{&quot;family&quot;:&quot;Shalev&quot;,&quot;given&quot;:&quot;Guy&quot;,&quot;parse-names&quot;:false,&quot;dropping-particle&quot;:&quot;&quot;,&quot;non-dropping-particle&quot;:&quot;&quot;},{&quot;family&quot;:&quot;Noga&quot;,&quot;given&quot;:&quot;Hila&quot;,&quot;parse-names&quot;:false,&quot;dropping-particle&quot;:&quot;&quot;,&quot;non-dropping-particle&quot;:&quot;&quot;},{&quot;family&quot;:&quot;Shavitt&quot;,&quot;given&quot;:&quot;Ira&quot;,&quot;parse-names&quot;:false,&quot;dropping-particle&quot;:&quot;&quot;,&quot;non-dropping-particle&quot;:&quot;&quot;},{&quot;family&quot;:&quot;Yuklea&quot;,&quot;given&quot;:&quot;Liora&quot;,&quot;parse-names&quot;:false,&quot;dropping-particle&quot;:&quot;&quot;,&quot;non-dropping-particle&quot;:&quot;&quot;},{&quot;family&quot;:&quot;Royz&quot;,&quot;given&quot;:&quot;Moriah&quot;,&quot;parse-names&quot;:false,&quot;dropping-particle&quot;:&quot;&quot;,&quot;non-dropping-particle&quot;:&quot;&quot;},{&quot;family&quot;:&quot;Giladi&quot;,&quot;given&quot;:&quot;Niv&quot;,&quot;parse-names&quot;:false,&quot;dropping-particle&quot;:&quot;&quot;,&quot;non-dropping-particle&quot;:&quot;&quot;},{&quot;family&quot;:&quot;Peled Levi&quot;,&quot;given&quot;:&quot;Nofar&quot;,&quot;parse-names&quot;:false,&quot;dropping-particle&quot;:&quot;&quot;,&quot;non-dropping-particle&quot;:&quot;&quot;},{&quot;family&quot;:&quot;Reich&quot;,&quot;given&quot;:&quot;Ofir&quot;,&quot;parse-names&quot;:false,&quot;dropping-particle&quot;:&quot;&quot;,&quot;non-dropping-particle&quot;:&quot;&quot;},{&quot;family&quot;:&quot;Gilon&quot;,&quot;given&quot;:&quot;Oren&quot;,&quot;parse-names&quot;:false,&quot;dropping-particle&quot;:&quot;&quot;,&quot;non-dropping-particle&quot;:&quot;&quot;},{&quot;family&quot;:&quot;Maor&quot;,&quot;given&quot;:&quot;Ronnie&quot;,&quot;parse-names&quot;:false,&quot;dropping-particle&quot;:&quot;&quot;,&quot;non-dropping-particle&quot;:&quot;&quot;},{&quot;family&quot;:&quot;Timnat&quot;,&quot;given&quot;:&quot;Shahar&quot;,&quot;parse-names&quot;:false,&quot;dropping-particle&quot;:&quot;&quot;,&quot;non-dropping-particle&quot;:&quot;&quot;},{&quot;family&quot;:&quot;Shechter&quot;,&quot;given&quot;:&quot;Tal&quot;,&quot;parse-names&quot;:false,&quot;dropping-particle&quot;:&quot;&quot;,&quot;non-dropping-particle&quot;:&quot;&quot;},{&quot;family&quot;:&quot;Anisimov&quot;,&quot;given&quot;:&quot;Vladimir&quot;,&quot;parse-names&quot;:false,&quot;dropping-particle&quot;:&quot;&quot;,&quot;non-dropping-particle&quot;:&quot;&quot;},{&quot;family&quot;:&quot;Gigi&quot;,&quot;given&quot;:&quot;Yotam&quot;,&quot;parse-names&quot;:false,&quot;dropping-particle&quot;:&quot;&quot;,&quot;non-dropping-particle&quot;:&quot;&quot;},{&quot;family&quot;:&quot;Levin&quot;,&quot;given&quot;:&quot;Yuval&quot;,&quot;parse-names&quot;:false,&quot;dropping-particle&quot;:&quot;&quot;,&quot;non-dropping-particle&quot;:&quot;&quot;},{&quot;family&quot;:&quot;Moshe&quot;,&quot;given&quot;:&quot;Zach&quot;,&quot;parse-names&quot;:false,&quot;dropping-particle&quot;:&quot;&quot;,&quot;non-dropping-particle&quot;:&quot;&quot;},{&quot;family&quot;:&quot;Ben-Haim&quot;,&quot;given&quot;:&quot;Zvika&quot;,&quot;parse-names&quot;:false,&quot;dropping-particle&quot;:&quot;&quot;,&quot;non-dropping-particle&quot;:&quot;&quot;},{&quot;family&quot;:&quot;Hassidim&quot;,&quot;given&quot;:&quot;Avinatan&quot;,&quot;parse-names&quot;:false,&quot;dropping-particle&quot;:&quot;&quot;,&quot;non-dropping-particle&quot;:&quot;&quot;},{&quot;family&quot;:&quot;Matias&quot;,&quot;given&quot;:&quot;Yossi&quot;,&quot;parse-names&quot;:false,&quot;dropping-particle&quot;:&quot;&quot;,&quot;non-dropping-particle&quot;:&quot;&quot;}],&quot;container-title&quot;:&quot;Hydrology and Earth System Sciences&quot;,&quot;container-title-short&quot;:&quot;Hydrol Earth Syst Sci&quot;,&quot;DOI&quot;:&quot;10.5194/hess-26-4013-2022&quot;,&quot;ISSN&quot;:&quot;16077938&quot;,&quot;issued&quot;:{&quot;date-parts&quot;:[[2022,8,5]]},&quot;page&quot;:&quot;4013-4032&quot;,&quot;abstract&quot;:&quot;Google's operational flood forecasting system was developed to provide accurate real-time flood warnings to agencies and the public with a focus on riverine floods in large, gauged rivers. It became operational in 2018 and has since expanded geographically. This forecasting system consists of four subsystems: data validation, stage forecasting, inundation modeling, and alert distribution. Machine learning is used for two of the subsystems. Stage forecasting is modeled with the long short-term memory (LSTM) networks and the linear models. Flood inundation is computed with the thresholding and the manifold models, where the former computes inundation extent and the latter computes both inundation extent and depth. The manifold model, presented here for the first time, provides a machine-learning alternative to hydraulic modeling of flood inundation. When evaluated on historical data, all models achieve sufficiently high-performance metrics for operational use. The LSTM showed higher skills than the linear model, while the thresholding and manifold models achieved similar performance metrics for modeling inundation extent. During the 2021 monsoon season, the flood warning system was operational in India and Bangladesh, covering flood-prone regions around rivers with a total area close to 470 000 km2, home to more than 350 000 000 people. More than 100 000 000 flood alerts were sent to affected populations, to relevant authorities, and to emergency organizations. Current and future work on the system includes extending coverage to additional flood-prone locations and improving modeling capabilities and accuracy.&quot;,&quot;publisher&quot;:&quot;Copernicus GmbH&quot;,&quot;issue&quot;:&quot;15&quot;,&quot;volume&quot;:&quot;26&quot;},&quot;isTemporary&quot;:false}]},{&quot;citationID&quot;:&quot;MENDELEY_CITATION_56e858e7-d0da-4bca-a9ca-d4350b6b63a9&quot;,&quot;properties&quot;:{&quot;noteIndex&quot;:0},&quot;isEdited&quot;:false,&quot;manualOverride&quot;:{&quot;isManuallyOverridden&quot;:false,&quot;citeprocText&quot;:&quot;(Feng et al., 2020; Gauch et al., 2021; Koch &amp;#38; Schneider, 2022; Kratzert et al., s. f., 2018, 2019; Lees et al., 2022; Mao et al., 2021; Yokoo et al., 2022)&quot;,&quot;manualOverrideText&quot;:&quot;&quot;},&quot;citationTag&quot;:&quot;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&quot;,&quot;citationItems&quot;:[{&quot;id&quot;:&quot;3f42779d-2914-3bc1-a4f4-1278d8bc743d&quot;,&quot;itemData&quot;:{&quot;type&quot;:&quot;article-journal&quot;,&quot;id&quot;:&quot;3f42779d-2914-3bc1-a4f4-1278d8bc743d&quot;,&quot;title&quot;:&quot;Rainfall-runoff modelling using Long Short-Term Memory (LSTM) networks&quot;,&quot;author&quot;:[{&quot;family&quot;:&quot;Kratzert&quot;,&quot;given&quot;:&quot;Frederik&quot;,&quot;parse-names&quot;:false,&quot;dropping-particle&quot;:&quot;&quot;,&quot;non-dropping-particle&quot;:&quot;&quot;},{&quot;family&quot;:&quot;Klotz&quot;,&quot;given&quot;:&quot;Daniel&quot;,&quot;parse-names&quot;:false,&quot;dropping-particle&quot;:&quot;&quot;,&quot;non-dropping-particle&quot;:&quot;&quot;},{&quot;family&quot;:&quot;Brenner&quot;,&quot;given&quot;:&quot;Claire&quot;,&quot;parse-names&quot;:false,&quot;dropping-particle&quot;:&quot;&quot;,&quot;non-dropping-particle&quot;:&quot;&quot;},{&quot;family&quot;:&quot;Schulz&quot;,&quot;given&quot;:&quot;Karsten&quot;,&quot;parse-names&quot;:false,&quot;dropping-particle&quot;:&quot;&quot;,&quot;non-dropping-particle&quot;:&quot;&quot;},{&quot;family&quot;:&quot;Herrnegger&quot;,&quot;given&quot;:&quot;Mathew&quot;,&quot;parse-names&quot;:false,&quot;dropping-particle&quot;:&quot;&quot;,&quot;non-dropping-particle&quot;:&quot;&quot;}],&quot;container-title&quot;:&quot;Hydrology and Earth System Sciences&quot;,&quot;container-title-short&quot;:&quot;Hydrol Earth Syst Sci&quot;,&quot;DOI&quot;:&quot;10.5194/hess-22-6005-2018&quot;,&quot;ISSN&quot;:&quot;16077938&quot;,&quot;issued&quot;:{&quot;date-parts&quot;:[[2018,11,22]]},&quot;page&quot;:&quot;6005-6022&quot;,&quot;abstract&quot;:&quot;Rainfall-runoff modelling is one of the key challenges in the field of hydrology. Various approaches exist, ranging from physically based over conceptual to fully data-driven models. In this paper, we propose a novel data-driven approach, using the Long Short-Term Memory (LSTM) network, a special type of recurrent neural network. The advantage of the LSTM is its ability to learn long-term dependencies between the provided input and output of the network, which are essential for modelling storage effects in e.g. catchments with snow influence. We use 241 catchments of the freely available CAMELS data set to test our approach and also compare the results to the well-known Sacramento Soil Moisture Accounting Model (SAC-SMA) coupled with the Snow-17 snow routine. We also show the potential of the LSTM as a regional hydrological model in which one model predicts the discharge for a variety of catchments. In our last experiment, we show the possibility to transfer process understanding, learned at regional scale, to individual catchments and thereby increasing model performance when compared to a LSTM trained only on the data of single catchments. Using this approach, we were able to achieve better model performance as the SAC-SMA+Snow-17, which underlines the potential of the LSTM for hydrological modelling applications.&quot;,&quot;publisher&quot;:&quot;Copernicus GmbH&quot;,&quot;issue&quot;:&quot;11&quot;,&quot;volume&quot;:&quot;22&quot;},&quot;isTemporary&quot;:false},{&quot;id&quot;:&quot;97a5d1d3-89bd-3f7c-9b91-7a32c119bf1a&quot;,&quot;itemData&quot;:{&quot;type&quot;:&quot;article-journal&quot;,&quot;id&quot;:&quot;97a5d1d3-89bd-3f7c-9b91-7a32c119bf1a&quot;,&quot;title&quot;:&quot;Toward Improved Predictions in Ungauged Basins: Exploiting the Power of Machine Learning&quot;,&quot;author&quot;:[{&quot;family&quot;:&quot;Kratzert&quot;,&quot;given&quot;:&quot;Frederik&quot;,&quot;parse-names&quot;:false,&quot;dropping-particle&quot;:&quot;&quot;,&quot;non-dropping-particle&quot;:&quot;&quot;},{&quot;family&quot;:&quot;Klotz&quot;,&quot;given&quot;:&quot;Daniel&quot;,&quot;parse-names&quot;:false,&quot;dropping-particle&quot;:&quot;&quot;,&quot;non-dropping-particle&quot;:&quot;&quot;},{&quot;family&quot;:&quot;Herrnegger&quot;,&quot;given&quot;:&quot;Mathew&quot;,&quot;parse-names&quot;:false,&quot;dropping-particle&quot;:&quot;&quot;,&quot;non-dropping-particle&quot;:&quot;&quot;},{&quot;family&quot;:&quot;Sampson&quot;,&quot;given&quot;:&quot;Alden K.&quot;,&quot;parse-names&quot;:false,&quot;dropping-particle&quot;:&quot;&quot;,&quot;non-dropping-particle&quot;:&quot;&quot;},{&quot;family&quot;:&quot;Hochreiter&quot;,&quot;given&quot;:&quot;Sepp&quot;,&quot;parse-names&quot;:false,&quot;dropping-particle&quot;:&quot;&quot;,&quot;non-dropping-particle&quot;:&quot;&quot;},{&quot;family&quot;:&quot;Nearing&quot;,&quot;given&quot;:&quot;Grey S.&quot;,&quot;parse-names&quot;:false,&quot;dropping-particle&quot;:&quot;&quot;,&quot;non-dropping-particle&quot;:&quot;&quot;}],&quot;container-title&quot;:&quot;Water Resources Research&quot;,&quot;container-title-short&quot;:&quot;Water Resour Res&quot;,&quot;DOI&quot;:&quot;10.1029/2019WR026065&quot;,&quot;ISSN&quot;:&quot;19447973&quot;,&quot;issued&quot;:{&quot;date-parts&quot;:[[2019,12,1]]},&quot;page&quot;:&quot;11344-11354&quot;,&quot;abstract&quot;:&quot;Long short-term memory (LSTM) networks offer unprecedented accuracy for prediction in ungauged basins. We trained and tested several LSTMs on 531 basins from the CAMELS data set using k-fold validation, so that predictions were made in basins that supplied no training data. The training and test data set included ∼30 years of daily rainfall-runoff data from catchments in the United States ranging in size from 4 to 2,000 km2 with aridity index from 0.22 to 5.20, and including 12 of the 13 IGPB vegetated land cover classifications. This effectively “ungauged” model was benchmarked over a 15-year validation period against the Sacramento Soil Moisture Accounting (SAC-SMA) model and also against the NOAA National Water Model reanalysis. SAC-SMA was calibrated separately for each basin using 15 years of daily data. The out-of-sample LSTM had higher median Nash-Sutcliffe Efficiencies across the 531 basins (0.69) than either the calibrated SAC-SMA (0.64) or the National Water Model (0.58). This indicates that there is (typically) sufficient information in available catchment attributes data about similarities and differences between catchment-level rainfall-runoff behaviors to provide out-of-sample simulations that are generally more accurate than current models under ideal (i.e., calibrated) conditions. We found evidence that adding physical constraints to the LSTM models might improve simulations, which we suggest motivates future research related to physics-guided machine learning.&quot;,&quot;publisher&quot;:&quot;Blackwell Publishing Ltd&quot;,&quot;issue&quot;:&quot;12&quot;,&quot;volume&quot;:&quot;55&quot;},&quot;isTemporary&quot;:false},{&quot;id&quot;:&quot;f922f299-431e-3f9d-9d14-592800031b0f&quot;,&quot;itemData&quot;:{&quot;type&quot;:&quot;article-journal&quot;,&quot;id&quot;:&quot;f922f299-431e-3f9d-9d14-592800031b0f&quot;,&quot;title&quot;:&quot;Enhancing Streamflow Forecast and Extracting Insights Using Long-Short Term Memory Networks With Data Integration at Continental Scales&quot;,&quot;author&quot;:[{&quot;family&quot;:&quot;Feng&quot;,&quot;given&quot;:&quot;Dapeng&quot;,&quot;parse-names&quot;:false,&quot;dropping-particle&quot;:&quot;&quot;,&quot;non-dropping-particle&quot;:&quot;&quot;},{&quot;family&quot;:&quot;Fang&quot;,&quot;given&quot;:&quot;Kuai&quot;,&quot;parse-names&quot;:false,&quot;dropping-particle&quot;:&quot;&quot;,&quot;non-dropping-particle&quot;:&quot;&quot;},{&quot;family&quot;:&quot;Shen&quot;,&quot;given&quot;:&quot;Chaopeng&quot;,&quot;parse-names&quot;:false,&quot;dropping-particle&quot;:&quot;&quot;,&quot;non-dropping-particle&quot;:&quot;&quot;}],&quot;container-title&quot;:&quot;Water Resources Research&quot;,&quot;container-title-short&quot;:&quot;Water Resour Res&quot;,&quot;DOI&quot;:&quot;10.1029/2019WR026793&quot;,&quot;ISSN&quot;:&quot;19447973&quot;,&quot;issued&quot;:{&quot;date-parts&quot;:[[2020,9,1]]},&quot;abstract&quot;:&quot;Recent observations with varied schedules and types (moving average, snapshot, or regularly spaced) can help to improve streamflow forecasts, but it is challenging to integrate them effectively. Based on a long short-term memory (LSTM) streamflow model, we tested multiple versions of a flexible procedure we call data integration (DI) to leverage recent discharge measurements to improve forecasts. DI accepts lagged inputs either directly or through a convolutional neural network unit. DI ubiquitously elevated streamflow forecast performance to unseen levels, reaching a record continental-scale median Nash-Sutcliffe Efficiency coefficient value of 0.86. Integrating moving-average discharge, discharge from the last few days, or even average discharge from the previous calendar month could all improve daily forecasts. Directly using lagged observations as inputs was comparable in performance to using the convolutional neural network unit. Importantly, we obtained valuable insights regarding hydrologic processes impacting LSTM and DI performance. Before applying DI, the base LSTM model worked well in mountainous or snow-dominated regions, but less well in regions with low discharge volumes (due to either low precipitation or high precipitation-energy synchronicity) and large interannual storage variability. DI was most beneficial in regions with high flow autocorrelation: it greatly reduced baseflow bias in groundwater-dominated western basins and also improved peak prediction for basins with dynamical surface water storage, such as the Prairie Potholes or Great Lakes regions. However, even DI cannot elevate performance in high-aridity basins with 1-day flash peaks. Despite this limitation, there is much promise for a deep-learning-based forecast paradigm due to its performance, automation, efficiency, and flexibility.&quot;,&quot;publisher&quot;:&quot;Blackwell Publishing Ltd&quot;,&quot;issue&quot;:&quot;9&quot;,&quot;volume&quot;:&quot;56&quot;},&quot;isTemporary&quot;:false},{&quot;id&quot;:&quot;05ae28e1-8647-3175-8bc8-90ef86d8003d&quot;,&quot;itemData&quot;:{&quot;type&quot;:&quot;article-journal&quot;,&quot;id&quot;:&quot;05ae28e1-8647-3175-8bc8-90ef86d8003d&quot;,&quot;title&quot;:&quot;Hydrological concept formation inside long short-term memory (LSTM) networks&quot;,&quot;author&quot;:[{&quot;family&quot;:&quot;Lees&quot;,&quot;given&quot;:&quot;Thomas&quot;,&quot;parse-names&quot;:false,&quot;dropping-particle&quot;:&quot;&quot;,&quot;non-dropping-particle&quot;:&quot;&quot;},{&quot;family&quot;:&quot;Reece&quot;,&quot;given&quot;:&quot;Steven&quot;,&quot;parse-names&quot;:false,&quot;dropping-particle&quot;:&quot;&quot;,&quot;non-dropping-particle&quot;:&quot;&quot;},{&quot;family&quot;:&quot;Kratzert&quot;,&quot;given&quot;:&quot;Frederik&quot;,&quot;parse-names&quot;:false,&quot;dropping-particle&quot;:&quot;&quot;,&quot;non-dropping-particle&quot;:&quot;&quot;},{&quot;family&quot;:&quot;Klotz&quot;,&quot;given&quot;:&quot;Daniel&quot;,&quot;parse-names&quot;:false,&quot;dropping-particle&quot;:&quot;&quot;,&quot;non-dropping-particle&quot;:&quot;&quot;},{&quot;family&quot;:&quot;Gauch&quot;,&quot;given&quot;:&quot;Martin&quot;,&quot;parse-names&quot;:false,&quot;dropping-particle&quot;:&quot;&quot;,&quot;non-dropping-particle&quot;:&quot;&quot;},{&quot;family&quot;:&quot;Bruijn&quot;,&quot;given&quot;:&quot;Jens&quot;,&quot;parse-names&quot;:false,&quot;dropping-particle&quot;:&quot;&quot;,&quot;non-dropping-particle&quot;:&quot;De&quot;},{&quot;family&quot;:&quot;Kumar Sahu&quot;,&quot;given&quot;:&quot;Reetik&quot;,&quot;parse-names&quot;:false,&quot;dropping-particle&quot;:&quot;&quot;,&quot;non-dropping-particle&quot;:&quot;&quot;},{&quot;family&quot;:&quot;Greve&quot;,&quot;given&quot;:&quot;Peter&quot;,&quot;parse-names&quot;:false,&quot;dropping-particle&quot;:&quot;&quot;,&quot;non-dropping-particle&quot;:&quot;&quot;},{&quot;family&quot;:&quot;Slater&quot;,&quot;given&quot;:&quot;Louise&quot;,&quot;parse-names&quot;:false,&quot;dropping-particle&quot;:&quot;&quot;,&quot;non-dropping-particle&quot;:&quot;&quot;},{&quot;family&quot;:&quot;Dadson&quot;,&quot;given&quot;:&quot;Simon J.&quot;,&quot;parse-names&quot;:false,&quot;dropping-particle&quot;:&quot;&quot;,&quot;non-dropping-particle&quot;:&quot;&quot;}],&quot;container-title&quot;:&quot;Hydrology and Earth System Sciences&quot;,&quot;container-title-short&quot;:&quot;Hydrol Earth Syst Sci&quot;,&quot;DOI&quot;:&quot;10.5194/hess-26-3079-2022&quot;,&quot;ISSN&quot;:&quot;16077938&quot;,&quot;issued&quot;:{&quot;date-parts&quot;:[[2022]]},&quot;page&quot;:&quot;3079-3101&quot;,&quot;abstract&quot;:&quot;Neural networks have been shown to be extremely effective rainfall-runoff models, where the river discharge is predicted from meteorological inputs. However, the question remains: what have these models learned? Is it possible to extract information about the learned relationships that map inputs to outputs, and do these mappings represent known hydrological concepts? Small-scale experiments have demonstrated that the internal states of long short-term memory networks (LSTMs), a particular neural network architecture predisposed to hydrological modelling, can be interpreted. By extracting the tensors which represent the learned translation from inputs (precipitation, temperature, and potential evapotranspiration) to outputs (discharge), this research seeks to understand what information the LSTM captures about the hydrological system. We assess the hypothesis that the LSTM replicates real-world processes and that we can extract information about these processes from the internal states of the LSTM. We examine the cell-state vector, which represents the memory of the LSTM, and explore the ways in which the LSTM learns to reproduce stores of water, such as soil moisture and snow cover. We use a simple regression approach to map the LSTM state vector to our target stores (soil moisture and snow). Good correlations (R2&gt;0.8) between the probe outputs and the target variables of interest provide evidence that the LSTM contains information that reflects known hydrological processes comparable with the concept of variable-capacity soil moisture stores. The implications of this study are threefold: (1) LSTMs reproduce known hydrological processes. (2) While conceptual models have theoretical assumptions embedded in the model a priori, the LSTM derives these from the data. These learned representations are interpretable by scientists. (3) LSTMs can be used to gain an estimate of intermediate stores of water such as soil moisture. While machine learning interpretability is still a nascent field and our approach reflects a simple technique for exploring what the model has learned, the results are robust to different initial conditions and to a variety of benchmarking experiments. We therefore argue that deep learning approaches can be used to advance our scientific goals as well as our predictive goals.&quot;,&quot;publisher&quot;:&quot;Copernicus GmbH&quot;,&quot;issue&quot;:&quot;12&quot;,&quot;volume&quot;:&quot;26&quot;},&quot;isTemporary&quot;:false},{&quot;id&quot;:&quot;d482e049-abc4-3ffb-b437-5d82ba3bb64c&quot;,&quot;itemData&quot;:{&quot;type&quot;:&quot;report&quot;,&quot;id&quot;:&quot;d482e049-abc4-3ffb-b437-5d82ba3bb64c&quot;,&quot;title&quot;:&quot;A glimpse into the Unobserved: Runoff simulation for ungauged catchments with LSTMs&quot;,&quot;author&quot;:[{&quot;family&quot;:&quot;Kratzert&quot;,&quot;given&quot;:&quot;Frederik&quot;,&quot;parse-names&quot;:false,&quot;dropping-particle&quot;:&quot;&quot;,&quot;non-dropping-particle&quot;:&quot;&quot;},{&quot;family&quot;:&quot;Klotz&quot;,&quot;given&quot;:&quot;Daniel&quot;,&quot;parse-names&quot;:false,&quot;dropping-particle&quot;:&quot;&quot;,&quot;non-dropping-particle&quot;:&quot;&quot;},{&quot;family&quot;:&quot;Herrnegger&quot;,&quot;given&quot;:&quot;Mathew&quot;,&quot;parse-names&quot;:false,&quot;dropping-particle&quot;:&quot;&quot;,&quot;non-dropping-particle&quot;:&quot;&quot;},{&quot;family&quot;:&quot;Hochreiter&quot;,&quot;given&quot;:&quot;Sepp&quot;,&quot;parse-names&quot;:false,&quot;dropping-particle&quot;:&quot;&quot;,&quot;non-dropping-particle&quot;:&quot;&quot;}],&quot;abstract&quot;:&quot;Runoff predictions of a river from meteorological inputs is a key task in the field of hydrology. However, current hydrological models require a substantial amount of parameter tuning on basis of historical records. If no historical runoff observations are available it is very challenging to produce good predictions. In this study we explore the capability of LSTMs for simulating the runoff for these ungauged cases. A single LSTM is trained to learn a general hydrological model from hundreds of catchments throughout the contiguous United States of America and evaluated against catchments not used during training. Our results suggest that LSTMs a) are able to learn a general hydrological model and b) in the majority of catchments outperform an established hydrological model, which was especially trained for these catchments.&quot;,&quot;container-title-short&quot;:&quot;&quot;},&quot;isTemporary&quot;:false},{&quot;id&quot;:&quot;8cc49534-b9f7-3ef9-a9c7-25ba4303efc4&quot;,&quot;itemData&quot;:{&quot;type&quot;:&quot;article-journal&quot;,&quot;id&quot;:&quot;8cc49534-b9f7-3ef9-a9c7-25ba4303efc4&quot;,&quot;title&quot;:&quot;Capabilities of deep learning models on learning physical relationships: Case of rainfall-runoff modeling with LSTM&quot;,&quot;author&quot;:[{&quot;family&quot;:&quot;Yokoo&quot;,&quot;given&quot;:&quot;Kazuki&quot;,&quot;parse-names&quot;:false,&quot;dropping-particle&quot;:&quot;&quot;,&quot;non-dropping-particle&quot;:&quot;&quot;},{&quot;family&quot;:&quot;Ishida&quot;,&quot;given&quot;:&quot;Kei&quot;,&quot;parse-names&quot;:false,&quot;dropping-particle&quot;:&quot;&quot;,&quot;non-dropping-particle&quot;:&quot;&quot;},{&quot;family&quot;:&quot;Ercan&quot;,&quot;given&quot;:&quot;Ali&quot;,&quot;parse-names&quot;:false,&quot;dropping-particle&quot;:&quot;&quot;,&quot;non-dropping-particle&quot;:&quot;&quot;},{&quot;family&quot;:&quot;Tu&quot;,&quot;given&quot;:&quot;Tongbi&quot;,&quot;parse-names&quot;:false,&quot;dropping-particle&quot;:&quot;&quot;,&quot;non-dropping-particle&quot;:&quot;&quot;},{&quot;family&quot;:&quot;Nagasato&quot;,&quot;given&quot;:&quot;Takeyoshi&quot;,&quot;parse-names&quot;:false,&quot;dropping-particle&quot;:&quot;&quot;,&quot;non-dropping-particle&quot;:&quot;&quot;},{&quot;family&quot;:&quot;Kiyama&quot;,&quot;given&quot;:&quot;Masato&quot;,&quot;parse-names&quot;:false,&quot;dropping-particle&quot;:&quot;&quot;,&quot;non-dropping-particle&quot;:&quot;&quot;},{&quot;family&quot;:&quot;Amagasaki&quot;,&quot;given&quot;:&quot;Motoki&quot;,&quot;parse-names&quot;:false,&quot;dropping-particle&quot;:&quot;&quot;,&quot;non-dropping-particle&quot;:&quot;&quot;}],&quot;container-title&quot;:&quot;Science of the Total Environment&quot;,&quot;DOI&quot;:&quot;10.1016/j.scitotenv.2021.149876&quot;,&quot;ISSN&quot;:&quot;18791026&quot;,&quot;PMID&quot;:&quot;34464810&quot;,&quot;issued&quot;:{&quot;date-parts&quot;:[[2022,1,1]]},&quot;abstract&quot;:&quot;This study investigates the relationships which deep learning methods can identify between the input and output data. As a case study, rainfall-runoff modeling in a snow-dominated watershed by means of a long short-term memory (LSTM) network is selected. Daily precipitation and mean air temperature were used as model input to estimate daily flow discharge. After model training and verification, two experimental simulations were conducted with hypothetical inputs instead of observed meteorological data to clarify the response of the trained model to the inputs. The first numerical experiment showed that even without input precipitation, the trained model generated flow discharge, particularly winter low flow and high flow during the snow melting period. The effects of warmer and colder conditions on the flow discharge were also replicated by the trained model without precipitation. Additionally, the model reflected only 17–39% of the total precipitation mass during the snow accumulation period in the total annual flow discharge, revealing a strong lack of water mass conservation. The results of this study indicated that a deep learning method may not properly learn the explicit physical relationships between input and target variables, although they are still capable of maintaining strong goodness-of-fit results.&quot;,&quot;publisher&quot;:&quot;Elsevier B.V.&quot;,&quot;volume&quot;:&quot;802&quot;,&quot;container-title-short&quot;:&quot;&quot;},&quot;isTemporary&quot;:false},{&quot;id&quot;:&quot;d5ed40b6-1a97-36b0-8fa8-3bdd42931e42&quot;,&quot;itemData&quot;:{&quot;type&quot;:&quot;article-journal&quot;,&quot;id&quot;:&quot;d5ed40b6-1a97-36b0-8fa8-3bdd42931e42&quot;,&quot;title&quot;:&quot;Long short-term memory networks enhance rainfall-runoff modelling at the national scale of Denmark&quot;,&quot;author&quot;:[{&quot;family&quot;:&quot;Koch&quot;,&quot;given&quot;:&quot;Julian&quot;,&quot;parse-names&quot;:false,&quot;dropping-particle&quot;:&quot;&quot;,&quot;non-dropping-particle&quot;:&quot;&quot;},{&quot;family&quot;:&quot;Schneider&quot;,&quot;given&quot;:&quot;Raphael&quot;,&quot;parse-names&quot;:false,&quot;dropping-particle&quot;:&quot;&quot;,&quot;non-dropping-particle&quot;:&quot;&quot;}],&quot;container-title&quot;:&quot;GEUS Bulletin&quot;,&quot;DOI&quot;:&quot;10.34194/geusb.v49.8292&quot;,&quot;ISSN&quot;:&quot;2597-2162&quot;,&quot;issued&quot;:{&quot;date-parts&quot;:[[2022]]},&quot;page&quot;:&quot;1-7&quot;,&quot;abstract&quot;:&quot;This study explores the application of long short-term memory (LSTM) networks to simulate runoff at the national scale of Denmark using data from 301 catchments. This is the first LSTM application on Danish data. The results were benchmarked against the Danish national water resources model (DK-model), a physically based hydrological model. The median Kling-Gupta Efficiency (KGE), a common metric to assess performance of runoff predictions (optimum of 1), increased from 0.7 (DK-model) to 0.8 (LSTM) when trained against all catchments. Overall, the LSTM outperformed the DK-model in 80% of catchments. Despite the compelling KGE evaluation, the water balance closure was modelled less accurately by the LSTM. The applicability of LSTM networks for modelling ungauged catchments was assessed via a spatial split-sample experiment. A 20% spatial hold-out showed poorer performance of the LSTM with respect to the DK model. However, after pre-training, that is, weight initialisation obtained from training against simulated data from the DK-model, the performance of the LSTM was effectively improved. This formed a convincing argument supporting the knowledge-guided machine learning (ML) paradigm to integrate physically based models and ML to train robust models that generalise well.&quot;,&quot;volume&quot;:&quot;49&quot;,&quot;container-title-short&quot;:&quot;&quot;},&quot;isTemporary&quot;:false},{&quot;id&quot;:&quot;ef3e2bee-d90a-3501-b082-3b44ce5f422b&quot;,&quot;itemData&quot;:{&quot;type&quot;:&quot;article-journal&quot;,&quot;id&quot;:&quot;ef3e2bee-d90a-3501-b082-3b44ce5f422b&quot;,&quot;title&quot;:&quot;Rainfall-runoff prediction at multiple timescales with a single Long Short-Term Memory network&quot;,&quot;author&quot;:[{&quot;family&quot;:&quot;Gauch&quot;,&quot;given&quot;:&quot;Martin&quot;,&quot;parse-names&quot;:false,&quot;dropping-particle&quot;:&quot;&quot;,&quot;non-dropping-particle&quot;:&quot;&quot;},{&quot;family&quot;:&quot;Kratzert&quot;,&quot;given&quot;:&quot;Frederik&quot;,&quot;parse-names&quot;:false,&quot;dropping-particle&quot;:&quot;&quot;,&quot;non-dropping-particle&quot;:&quot;&quot;},{&quot;family&quot;:&quot;Klotz&quot;,&quot;given&quot;:&quot;Daniel&quot;,&quot;parse-names&quot;:false,&quot;dropping-particle&quot;:&quot;&quot;,&quot;non-dropping-particle&quot;:&quot;&quot;},{&quot;family&quot;:&quot;Nearing&quot;,&quot;given&quot;:&quot;Grey&quot;,&quot;parse-names&quot;:false,&quot;dropping-particle&quot;:&quot;&quot;,&quot;non-dropping-particle&quot;:&quot;&quot;},{&quot;family&quot;:&quot;Lin&quot;,&quot;given&quot;:&quot;Jimmy&quot;,&quot;parse-names&quot;:false,&quot;dropping-particle&quot;:&quot;&quot;,&quot;non-dropping-particle&quot;:&quot;&quot;},{&quot;family&quot;:&quot;Hochreiter&quot;,&quot;given&quot;:&quot;Sepp&quot;,&quot;parse-names&quot;:false,&quot;dropping-particle&quot;:&quot;&quot;,&quot;non-dropping-particle&quot;:&quot;&quot;}],&quot;container-title&quot;:&quot;Hydrology and Earth System Sciences&quot;,&quot;container-title-short&quot;:&quot;Hydrol Earth Syst Sci&quot;,&quot;DOI&quot;:&quot;10.5194/hess-25-2045-2021&quot;,&quot;ISSN&quot;:&quot;16077938&quot;,&quot;issued&quot;:{&quot;date-parts&quot;:[[2021,4,19]]},&quot;page&quot;:&quot;2045-2062&quot;,&quot;abstract&quot;:&quot;Long Short-Term Memory (LSTM) networks have been applied to daily discharge prediction with remarkable success. Many practical applications, however, require predictions at more granular timescales. For instance, accurate prediction of short but extreme flood peaks can make a lifesaving difference, yet such peaks may escape the coarse temporal resolution of daily predictions. Naively training an LSTM on hourly data, however, entails very long input sequences that make learning difficult and computationally expensive. In this study, we propose two multi-timescale LSTM (MTS-LSTM) architectures that jointly predict multiple timescales within one model, as they process long-past inputs at a different temporal resolution than more recent inputs. In a benchmark on 516 basins across the continental United States, these models achieved significantly higher Nash-Sutcliffe efficiency (NSE) values than the US National Water Model. Compared to naive prediction with distinct LSTMs per timescale, the multi-timescale architectures are computationally more efficient with no loss in accuracy. Beyond prediction quality, the multi-timescale LSTM can process different input variables at different timescales, which is especially relevant to operational applications where the lead time of meteorological forcings depends on their temporal resolution.&quot;,&quot;publisher&quot;:&quot;Copernicus GmbH&quot;,&quot;issue&quot;:&quot;4&quot;,&quot;volume&quot;:&quot;25&quot;},&quot;isTemporary&quot;:false},{&quot;id&quot;:&quot;bdac9d16-0032-32ab-acf2-0e8d8c1a02d8&quot;,&quot;itemData&quot;:{&quot;type&quot;:&quot;article-journal&quot;,&quot;id&quot;:&quot;bdac9d16-0032-32ab-acf2-0e8d8c1a02d8&quot;,&quot;title&quot;:&quot;Comprehensive comparison of artificial neural networks and long short-term memory networks for rainfall-runoff simulation&quot;,&quot;author&quot;:[{&quot;family&quot;:&quot;Mao&quot;,&quot;given&quot;:&quot;Ganquan&quot;,&quot;parse-names&quot;:false,&quot;dropping-particle&quot;:&quot;&quot;,&quot;non-dropping-particle&quot;:&quot;&quot;},{&quot;family&quot;:&quot;Wang&quot;,&quot;given&quot;:&quot;Meng&quot;,&quot;parse-names&quot;:false,&quot;dropping-particle&quot;:&quot;&quot;,&quot;non-dropping-particle&quot;:&quot;&quot;},{&quot;family&quot;:&quot;Liu&quot;,&quot;given&quot;:&quot;Junguo&quot;,&quot;parse-names&quot;:false,&quot;dropping-particle&quot;:&quot;&quot;,&quot;non-dropping-particle&quot;:&quot;&quot;},{&quot;family&quot;:&quot;Wang&quot;,&quot;given&quot;:&quot;Zifeng&quot;,&quot;parse-names&quot;:false,&quot;dropping-particle&quot;:&quot;&quot;,&quot;non-dropping-particle&quot;:&quot;&quot;},{&quot;family&quot;:&quot;Wang&quot;,&quot;given&quot;:&quot;Kai&quot;,&quot;parse-names&quot;:false,&quot;dropping-particle&quot;:&quot;&quot;,&quot;non-dropping-particle&quot;:&quot;&quot;},{&quot;family&quot;:&quot;Meng&quot;,&quot;given&quot;:&quot;Ying&quot;,&quot;parse-names&quot;:false,&quot;dropping-particle&quot;:&quot;&quot;,&quot;non-dropping-particle&quot;:&quot;&quot;},{&quot;family&quot;:&quot;Zhong&quot;,&quot;given&quot;:&quot;Rui&quot;,&quot;parse-names&quot;:false,&quot;dropping-particle&quot;:&quot;&quot;,&quot;non-dropping-particle&quot;:&quot;&quot;},{&quot;family&quot;:&quot;Wang&quot;,&quot;given&quot;:&quot;Hong&quot;,&quot;parse-names&quot;:false,&quot;dropping-particle&quot;:&quot;&quot;,&quot;non-dropping-particle&quot;:&quot;&quot;},{&quot;family&quot;:&quot;Li&quot;,&quot;given&quot;:&quot;Yuxin&quot;,&quot;parse-names&quot;:false,&quot;dropping-particle&quot;:&quot;&quot;,&quot;non-dropping-particle&quot;:&quot;&quot;}],&quot;container-title&quot;:&quot;Physics and Chemistry of the Earth&quot;,&quot;DOI&quot;:&quot;10.1016/j.pce.2021.103026&quot;,&quot;ISSN&quot;:&quot;14747065&quot;,&quot;issued&quot;:{&quot;date-parts&quot;:[[2021,10,1]]},&quot;abstract&quot;:&quot;Accurate and efficient runoff simulations are crucial for water management in basins. Rainfall-runoff simulation approaches range between physical, conceptual, and data-driven models. With the recent development of machine-learning techniques, machine learning methods have been widely applied in the field of hydrology. Existing studies show that such methods can achieve comparable or even better performances than conventional hydrological models in runoff simulation. In particular, long short-term memory (LSTM) neural networks are able to overcome the shortcomings of traditional neural network methods in handling time series data. However, the impacts of the time memory on rainfall-runoff simulation are rarely studied. In this study, hysteresis effects in hydrology were investigated and the performances of machine learning methods and traditional hydrological models were assessed. The results show that the ANN model is more suitable for monthly scale simulation, while the LSTM model performs better at daily scale. Hydrological hysteresis is important for runoff simulations when using machine learning methods, especially at daily scale. By considering hysteresis in the simulation, the RMSE is significantly improved by 27% (21%) for LSTM (ANN). In addition, LSTM is more robust for time series handling, while the ANN is easier to be overfitted due to the limitation of neural network structure. This study provides new insights into the potential use of machine learning in hydrological simulations.&quot;,&quot;publisher&quot;:&quot;Elsevier Ltd&quot;,&quot;volume&quot;:&quot;123&quot;,&quot;container-title-short&quot;:&quot;&quot;},&quot;isTemporary&quot;:false}]},{&quot;citationID&quot;:&quot;MENDELEY_CITATION_bfc948ec-2345-405d-a97c-b99f3753fd3a&quot;,&quot;properties&quot;:{&quot;noteIndex&quot;:0},&quot;isEdited&quot;:false,&quot;manualOverride&quot;:{&quot;isManuallyOverridden&quot;:false,&quot;citeprocText&quot;:&quot;(Slater et al., 2023)&quot;,&quot;manualOverrideText&quot;:&quot;&quot;},&quot;citationTag&quot;:&quot;MENDELEY_CITATION_v3_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&quot;,&quot;citationItems&quot;:[{&quot;id&quot;:&quot;b7e61e72-91cb-30f7-a5d9-ac19d044bb99&quot;,&quot;itemData&quot;:{&quot;type&quot;:&quot;article-journal&quot;,&quot;id&quot;:&quot;b7e61e72-91cb-30f7-a5d9-ac19d044bb99&quot;,&quot;title&quot;:&quot;Hybrid forecasting: blending climate predictions with AI models&quot;,&quot;author&quot;:[{&quot;family&quot;:&quot;Slater&quot;,&quot;given&quot;:&quot;Louise J.&quot;,&quot;parse-names&quot;:false,&quot;dropping-particle&quot;:&quot;&quot;,&quot;non-dropping-particle&quot;:&quot;&quot;},{&quot;family&quot;:&quot;Arnal&quot;,&quot;given&quot;:&quot;Louise&quot;,&quot;parse-names&quot;:false,&quot;dropping-particle&quot;:&quot;&quot;,&quot;non-dropping-particle&quot;:&quot;&quot;},{&quot;family&quot;:&quot;Boucher&quot;,&quot;given&quot;:&quot;Marie-Amélie&quot;,&quot;parse-names&quot;:false,&quot;dropping-particle&quot;:&quot;&quot;,&quot;non-dropping-particle&quot;:&quot;&quot;},{&quot;family&quot;:&quot;Chang&quot;,&quot;given&quot;:&quot;Annie Y.-Y.&quot;,&quot;parse-names&quot;:false,&quot;dropping-particle&quot;:&quot;&quot;,&quot;non-dropping-particle&quot;:&quot;&quot;},{&quot;family&quot;:&quot;Moulds&quot;,&quot;given&quot;:&quot;Simon&quot;,&quot;parse-names&quot;:false,&quot;dropping-particle&quot;:&quot;&quot;,&quot;non-dropping-particle&quot;:&quot;&quot;},{&quot;family&quot;:&quot;Murphy&quot;,&quot;given&quot;:&quot;Conor&quot;,&quot;parse-names&quot;:false,&quot;dropping-particle&quot;:&quot;&quot;,&quot;non-dropping-particle&quot;:&quot;&quot;},{&quot;family&quot;:&quot;Nearing&quot;,&quot;given&quot;:&quot;Grey&quot;,&quot;parse-names&quot;:false,&quot;dropping-particle&quot;:&quot;&quot;,&quot;non-dropping-particle&quot;:&quot;&quot;},{&quot;family&quot;:&quot;Shalev&quot;,&quot;given&quot;:&quot;Guy&quot;,&quot;parse-names&quot;:false,&quot;dropping-particle&quot;:&quot;&quot;,&quot;non-dropping-particle&quot;:&quot;&quot;},{&quot;family&quot;:&quot;Shen&quot;,&quot;given&quot;:&quot;Chaopeng&quot;,&quot;parse-names&quot;:false,&quot;dropping-particle&quot;:&quot;&quot;,&quot;non-dropping-particle&quot;:&quot;&quot;},{&quot;family&quot;:&quot;Speight&quot;,&quot;given&quot;:&quot;Linda&quot;,&quot;parse-names&quot;:false,&quot;dropping-particle&quot;:&quot;&quot;,&quot;non-dropping-particle&quot;:&quot;&quot;},{&quot;family&quot;:&quot;Villarini&quot;,&quot;given&quot;:&quot;Gabriele&quot;,&quot;parse-names&quot;:false,&quot;dropping-particle&quot;:&quot;&quot;,&quot;non-dropping-particle&quot;:&quot;&quot;},{&quot;family&quot;:&quot;Wilby&quot;,&quot;given&quot;:&quot;Robert L.&quot;,&quot;parse-names&quot;:false,&quot;dropping-particle&quot;:&quot;&quot;,&quot;non-dropping-particle&quot;:&quot;&quot;},{&quot;family&quot;:&quot;Wood&quot;,&quot;given&quot;:&quot;Andrew&quot;,&quot;parse-names&quot;:false,&quot;dropping-particle&quot;:&quot;&quot;,&quot;non-dropping-particle&quot;:&quot;&quot;},{&quot;family&quot;:&quot;Zappa&quot;,&quot;given&quot;:&quot;Massimiliano&quot;,&quot;parse-names&quot;:false,&quot;dropping-particle&quot;:&quot;&quot;,&quot;non-dropping-particle&quot;:&quot;&quot;}],&quot;container-title&quot;:&quot;Hydrology and Earth System Sciences&quot;,&quot;container-title-short&quot;:&quot;Hydrol Earth Syst Sci&quot;,&quot;DOI&quot;:&quot;10.5194/hess-27-1865-2023&quot;,&quot;ISSN&quot;:&quot;1607-7938&quot;,&quot;URL&quot;:&quot;https://hess.copernicus.org/articles/27/1865/2023/&quot;,&quot;issued&quot;:{&quot;date-parts&quot;:[[2023,5,15]]},&quot;page&quot;:&quot;1865-1889&quot;,&quot;abstract&quot;:&quot;&lt;p&gt;&lt;![CDATA[Abstract. Hybrid hydroclimatic forecasting systems employ data-driven (statistical or machine learning) methods to harness and integrate a broad variety of predictions from dynamical, physics-based models – such as numerical weather prediction, climate, land, hydrology, and Earth system models – into a final prediction product. They are recognized as a promising way of enhancing the prediction skill of meteorological and hydroclimatic variables and events, including rainfall, temperature, streamflow, floods, droughts, tropical cyclones, or atmospheric rivers. Hybrid forecasting methods are now receiving growing attention due to advances in weather and climate prediction systems at subseasonal to decadal scales, a better appreciation of the strengths of AI, and expanding access to computational resources and methods. Such systems are attractive because they may avoid the need to run a computationally expensive offline land model, can minimize the effect of biases that exist within dynamical outputs, benefit from the strengths of machine learning, and can learn from large datasets, while combining different sources of predictability with varying time horizons. Here we review recent developments in hybrid hydroclimatic forecasting and outline key challenges and opportunities for further research. These include obtaining physically explainable results, assimilating human influences from novel data sources, integrating new ensemble techniques to improve predictive skill, creating seamless prediction schemes that merge short to long lead times, incorporating initial land surface and ocean/ice conditions, acknowledging spatial variability in landscape and atmospheric forcing, and increasing the operational uptake of hybrid prediction schemes.]]&gt;&lt;/p&gt;&quot;,&quot;issue&quot;:&quot;9&quot;,&quot;volume&quot;:&quot;27&quot;},&quot;isTemporary&quot;:false}]},{&quot;citationID&quot;:&quot;MENDELEY_CITATION_e1826039-91c6-4448-90e2-2153741a5c40&quot;,&quot;properties&quot;:{&quot;noteIndex&quot;:0},&quot;isEdited&quot;:false,&quot;manualOverride&quot;:{&quot;isManuallyOverridden&quot;:false,&quot;citeprocText&quot;:&quot;(Kratzert et al., 2023)&quot;,&quot;manualOverrideText&quot;:&quot;&quot;},&quot;citationTag&quot;:&quot;MENDELEY_CITATION_v3_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&quot;,&quot;citationItems&quot;:[{&quot;id&quot;:&quot;a8ce83b2-adea-3f6f-840f-a96a219325cd&quot;,&quot;itemData&quot;:{&quot;type&quot;:&quot;article-journal&quot;,&quot;id&quot;:&quot;a8ce83b2-adea-3f6f-840f-a96a219325cd&quot;,&quot;title&quot;:&quot;Caravan - A global community dataset for large-sample hydrology&quot;,&quot;author&quot;:[{&quot;family&quot;:&quot;Kratzert&quot;,&quot;given&quot;:&quot;Frederik&quot;,&quot;parse-names&quot;:false,&quot;dropping-particle&quot;:&quot;&quot;,&quot;non-dropping-particle&quot;:&quot;&quot;},{&quot;family&quot;:&quot;Nearing&quot;,&quot;given&quot;:&quot;Grey&quot;,&quot;parse-names&quot;:false,&quot;dropping-particle&quot;:&quot;&quot;,&quot;non-dropping-particle&quot;:&quot;&quot;},{&quot;family&quot;:&quot;Addor&quot;,&quot;given&quot;:&quot;Nans&quot;,&quot;parse-names&quot;:false,&quot;dropping-particle&quot;:&quot;&quot;,&quot;non-dropping-particle&quot;:&quot;&quot;},{&quot;family&quot;:&quot;Erickson&quot;,&quot;given&quot;:&quot;Tyler&quot;,&quot;parse-names&quot;:false,&quot;dropping-particle&quot;:&quot;&quot;,&quot;non-dropping-particle&quot;:&quot;&quot;},{&quot;family&quot;:&quot;Gauch&quot;,&quot;given&quot;:&quot;Martin&quot;,&quot;parse-names&quot;:false,&quot;dropping-particle&quot;:&quot;&quot;,&quot;non-dropping-particle&quot;:&quot;&quot;},{&quot;family&quot;:&quot;Gilon&quot;,&quot;given&quot;:&quot;Oren&quot;,&quot;parse-names&quot;:false,&quot;dropping-particle&quot;:&quot;&quot;,&quot;non-dropping-particle&quot;:&quot;&quot;},{&quot;family&quot;:&quot;Gudmundsson&quot;,&quot;given&quot;:&quot;Lukas&quot;,&quot;parse-names&quot;:false,&quot;dropping-particle&quot;:&quot;&quot;,&quot;non-dropping-particle&quot;:&quot;&quot;},{&quot;family&quot;:&quot;Hassidim&quot;,&quot;given&quot;:&quot;Avinatan&quot;,&quot;parse-names&quot;:false,&quot;dropping-particle&quot;:&quot;&quot;,&quot;non-dropping-particle&quot;:&quot;&quot;},{&quot;family&quot;:&quot;Klotz&quot;,&quot;given&quot;:&quot;Daniel&quot;,&quot;parse-names&quot;:false,&quot;dropping-particle&quot;:&quot;&quot;,&quot;non-dropping-particle&quot;:&quot;&quot;},{&quot;family&quot;:&quot;Nevo&quot;,&quot;given&quot;:&quot;Sella&quot;,&quot;parse-names&quot;:false,&quot;dropping-particle&quot;:&quot;&quot;,&quot;non-dropping-particle&quot;:&quot;&quot;},{&quot;family&quot;:&quot;Shalev&quot;,&quot;given&quot;:&quot;Guy&quot;,&quot;parse-names&quot;:false,&quot;dropping-particle&quot;:&quot;&quot;,&quot;non-dropping-particle&quot;:&quot;&quot;},{&quot;family&quot;:&quot;Matias&quot;,&quot;given&quot;:&quot;Yossi&quot;,&quot;parse-names&quot;:false,&quot;dropping-particle&quot;:&quot;&quot;,&quot;non-dropping-particle&quot;:&quot;&quot;}],&quot;container-title&quot;:&quot;Scientific Data&quot;,&quot;container-title-short&quot;:&quot;Sci Data&quot;,&quot;DOI&quot;:&quot;10.1038/s41597-023-01975-w&quot;,&quot;ISSN&quot;:&quot;20524463&quot;,&quot;PMID&quot;:&quot;36717577&quot;,&quot;issued&quot;:{&quot;date-parts&quot;:[[2023,12,1]]},&quot;abstract&quot;:&quot;High-quality datasets are essential to support hydrological science and modeling. Several CAMELS (Catchment Attributes and Meteorology for Large-sample Studies) datasets exist for specific countries or regions, however these datasets lack standardization, which makes global studies difficult. This paper introduces a dataset called Caravan (a series of CAMELS) that standardizes and aggregates seven existing large-sample hydrology datasets. Caravan includes meteorological forcing data, streamflow data, and static catchment attributes (e.g., geophysical, sociological, climatological) for 6830 catchments. Most importantly, Caravan is both a dataset and open-source software that allows members of the hydrology community to extend the dataset to new locations by extracting forcing data and catchment attributes in the cloud. Our vision is for Caravan to democratize the creation and use of globally-standardized large-sample hydrology datasets. Caravan is a truly global open-source community resource.&quot;,&quot;publisher&quot;:&quot;Nature Research&quot;,&quot;issue&quot;:&quot;1&quot;,&quot;volume&quot;:&quot;10&quot;},&quot;isTemporary&quot;:false}]},{&quot;citationID&quot;:&quot;MENDELEY_CITATION_c815969c-3bb4-4fc9-9ebc-1deeb7fad35f&quot;,&quot;properties&quot;:{&quot;noteIndex&quot;:0},&quot;isEdited&quot;:false,&quot;manualOverride&quot;:{&quot;isManuallyOverridden&quot;:false,&quot;citeprocText&quot;:&quot;(CEDEX, 2021)&quot;,&quot;manualOverrideText&quot;:&quot;&quot;},&quot;citationTag&quot;:&quot;MENDELEY_CITATION_v3_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&quot;,&quot;citationItems&quot;:[{&quot;id&quot;:&quot;b0cc3847-fb1b-3be0-b2a1-e3ee09282e3f&quot;,&quot;itemData&quot;:{&quot;type&quot;:&quot;report&quot;,&quot;id&quot;:&quot;b0cc3847-fb1b-3be0-b2a1-e3ee09282e3f&quot;,&quot;title&quot;:&quot;Anuario de aforos 2018-2019&quot;,&quot;author&quot;:[{&quot;family&quot;:&quot;CEDEX&quot;,&quot;given&quot;:&quot;&quot;,&quot;parse-names&quot;:false,&quot;dropping-particle&quot;:&quot;&quot;,&quot;non-dropping-particle&quot;:&quot;&quot;}],&quot;issued&quot;:{&quot;date-parts&quot;:[[2021,11]]},&quot;container-title-short&quot;:&quot;&quot;},&quot;isTemporary&quot;:false}]},{&quot;citationID&quot;:&quot;MENDELEY_CITATION_4d971ee4-19cb-453f-bd50-db0b21c4c350&quot;,&quot;properties&quot;:{&quot;noteIndex&quot;:0},&quot;isEdited&quot;:false,&quot;manualOverride&quot;:{&quot;isManuallyOverridden&quot;:false,&quot;citeprocText&quot;:&quot;(Kratzert et al., 2023)&quot;,&quot;manualOverrideText&quot;:&quot;&quot;},&quot;citationTag&quot;:&quot;MENDELEY_CITATION_v3_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&quot;,&quot;citationItems&quot;:[{&quot;id&quot;:&quot;a8ce83b2-adea-3f6f-840f-a96a219325cd&quot;,&quot;itemData&quot;:{&quot;type&quot;:&quot;article-journal&quot;,&quot;id&quot;:&quot;a8ce83b2-adea-3f6f-840f-a96a219325cd&quot;,&quot;title&quot;:&quot;Caravan - A global community dataset for large-sample hydrology&quot;,&quot;author&quot;:[{&quot;family&quot;:&quot;Kratzert&quot;,&quot;given&quot;:&quot;Frederik&quot;,&quot;parse-names&quot;:false,&quot;dropping-particle&quot;:&quot;&quot;,&quot;non-dropping-particle&quot;:&quot;&quot;},{&quot;family&quot;:&quot;Nearing&quot;,&quot;given&quot;:&quot;Grey&quot;,&quot;parse-names&quot;:false,&quot;dropping-particle&quot;:&quot;&quot;,&quot;non-dropping-particle&quot;:&quot;&quot;},{&quot;family&quot;:&quot;Addor&quot;,&quot;given&quot;:&quot;Nans&quot;,&quot;parse-names&quot;:false,&quot;dropping-particle&quot;:&quot;&quot;,&quot;non-dropping-particle&quot;:&quot;&quot;},{&quot;family&quot;:&quot;Erickson&quot;,&quot;given&quot;:&quot;Tyler&quot;,&quot;parse-names&quot;:false,&quot;dropping-particle&quot;:&quot;&quot;,&quot;non-dropping-particle&quot;:&quot;&quot;},{&quot;family&quot;:&quot;Gauch&quot;,&quot;given&quot;:&quot;Martin&quot;,&quot;parse-names&quot;:false,&quot;dropping-particle&quot;:&quot;&quot;,&quot;non-dropping-particle&quot;:&quot;&quot;},{&quot;family&quot;:&quot;Gilon&quot;,&quot;given&quot;:&quot;Oren&quot;,&quot;parse-names&quot;:false,&quot;dropping-particle&quot;:&quot;&quot;,&quot;non-dropping-particle&quot;:&quot;&quot;},{&quot;family&quot;:&quot;Gudmundsson&quot;,&quot;given&quot;:&quot;Lukas&quot;,&quot;parse-names&quot;:false,&quot;dropping-particle&quot;:&quot;&quot;,&quot;non-dropping-particle&quot;:&quot;&quot;},{&quot;family&quot;:&quot;Hassidim&quot;,&quot;given&quot;:&quot;Avinatan&quot;,&quot;parse-names&quot;:false,&quot;dropping-particle&quot;:&quot;&quot;,&quot;non-dropping-particle&quot;:&quot;&quot;},{&quot;family&quot;:&quot;Klotz&quot;,&quot;given&quot;:&quot;Daniel&quot;,&quot;parse-names&quot;:false,&quot;dropping-particle&quot;:&quot;&quot;,&quot;non-dropping-particle&quot;:&quot;&quot;},{&quot;family&quot;:&quot;Nevo&quot;,&quot;given&quot;:&quot;Sella&quot;,&quot;parse-names&quot;:false,&quot;dropping-particle&quot;:&quot;&quot;,&quot;non-dropping-particle&quot;:&quot;&quot;},{&quot;family&quot;:&quot;Shalev&quot;,&quot;given&quot;:&quot;Guy&quot;,&quot;parse-names&quot;:false,&quot;dropping-particle&quot;:&quot;&quot;,&quot;non-dropping-particle&quot;:&quot;&quot;},{&quot;family&quot;:&quot;Matias&quot;,&quot;given&quot;:&quot;Yossi&quot;,&quot;parse-names&quot;:false,&quot;dropping-particle&quot;:&quot;&quot;,&quot;non-dropping-particle&quot;:&quot;&quot;}],&quot;container-title&quot;:&quot;Scientific Data&quot;,&quot;container-title-short&quot;:&quot;Sci Data&quot;,&quot;DOI&quot;:&quot;10.1038/s41597-023-01975-w&quot;,&quot;ISSN&quot;:&quot;20524463&quot;,&quot;PMID&quot;:&quot;36717577&quot;,&quot;issued&quot;:{&quot;date-parts&quot;:[[2023,12,1]]},&quot;abstract&quot;:&quot;High-quality datasets are essential to support hydrological science and modeling. Several CAMELS (Catchment Attributes and Meteorology for Large-sample Studies) datasets exist for specific countries or regions, however these datasets lack standardization, which makes global studies difficult. This paper introduces a dataset called Caravan (a series of CAMELS) that standardizes and aggregates seven existing large-sample hydrology datasets. Caravan includes meteorological forcing data, streamflow data, and static catchment attributes (e.g., geophysical, sociological, climatological) for 6830 catchments. Most importantly, Caravan is both a dataset and open-source software that allows members of the hydrology community to extend the dataset to new locations by extracting forcing data and catchment attributes in the cloud. Our vision is for Caravan to democratize the creation and use of globally-standardized large-sample hydrology datasets. Caravan is a truly global open-source community resource.&quot;,&quot;publisher&quot;:&quot;Nature Research&quot;,&quot;issue&quot;:&quot;1&quot;,&quot;volume&quot;:&quot;10&quot;},&quot;isTemporary&quot;:false}]},{&quot;citationID&quot;:&quot;MENDELEY_CITATION_104711c2-51d5-4048-89f5-54f7831ae297&quot;,&quot;properties&quot;:{&quot;noteIndex&quot;:0},&quot;isEdited&quot;:false,&quot;manualOverride&quot;:{&quot;isManuallyOverridden&quot;:false,&quot;citeprocText&quot;:&quot;(Yamazaki et al., 2017)&quot;,&quot;manualOverrideText&quot;:&quot;&quot;},&quot;citationTag&quot;:&quot;MENDELEY_CITATION_v3_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&quot;,&quot;citationItems&quot;:[{&quot;id&quot;:&quot;b687e881-0dba-3a63-9e4c-647733000d61&quot;,&quot;itemData&quot;:{&quot;type&quot;:&quot;article-journal&quot;,&quot;id&quot;:&quot;b687e881-0dba-3a63-9e4c-647733000d61&quot;,&quot;title&quot;:&quot;A high-accuracy map of global terrain elevations&quot;,&quot;author&quot;:[{&quot;family&quot;:&quot;Yamazaki&quot;,&quot;given&quot;:&quot;Dai&quot;,&quot;parse-names&quot;:false,&quot;dropping-particle&quot;:&quot;&quot;,&quot;non-dropping-particle&quot;:&quot;&quot;},{&quot;family&quot;:&quot;Ikeshima&quot;,&quot;given&quot;:&quot;Daiki&quot;,&quot;parse-names&quot;:false,&quot;dropping-particle&quot;:&quot;&quot;,&quot;non-dropping-particle&quot;:&quot;&quot;},{&quot;family&quot;:&quot;Tawatari&quot;,&quot;given&quot;:&quot;Ryunosuke&quot;,&quot;parse-names&quot;:false,&quot;dropping-particle&quot;:&quot;&quot;,&quot;non-dropping-particle&quot;:&quot;&quot;},{&quot;family&quot;:&quot;Yamaguchi&quot;,&quot;given&quot;:&quot;Tomohiro&quot;,&quot;parse-names&quot;:false,&quot;dropping-particle&quot;:&quot;&quot;,&quot;non-dropping-particle&quot;:&quot;&quot;},{&quot;family&quot;:&quot;O'Loughlin&quot;,&quot;given&quot;:&quot;Fiachra&quot;,&quot;parse-names&quot;:false,&quot;dropping-particle&quot;:&quot;&quot;,&quot;non-dropping-particle&quot;:&quot;&quot;},{&quot;family&quot;:&quot;Neal&quot;,&quot;given&quot;:&quot;Jeffery C.&quot;,&quot;parse-names&quot;:false,&quot;dropping-particle&quot;:&quot;&quot;,&quot;non-dropping-particle&quot;:&quot;&quot;},{&quot;family&quot;:&quot;Sampson&quot;,&quot;given&quot;:&quot;Christopher C.&quot;,&quot;parse-names&quot;:false,&quot;dropping-particle&quot;:&quot;&quot;,&quot;non-dropping-particle&quot;:&quot;&quot;},{&quot;family&quot;:&quot;Kanae&quot;,&quot;given&quot;:&quot;Shinjiro&quot;,&quot;parse-names&quot;:false,&quot;dropping-particle&quot;:&quot;&quot;,&quot;non-dropping-particle&quot;:&quot;&quot;},{&quot;family&quot;:&quot;Bates&quot;,&quot;given&quot;:&quot;Paul D.&quot;,&quot;parse-names&quot;:false,&quot;dropping-particle&quot;:&quot;&quot;,&quot;non-dropping-particle&quot;:&quot;&quot;}],&quot;container-title&quot;:&quot;Geophysical Research Letters&quot;,&quot;container-title-short&quot;:&quot;Geophys Res Lett&quot;,&quot;accessed&quot;:{&quot;date-parts&quot;:[[2023,8,20]]},&quot;DOI&quot;:&quot;10.1002/2017GL072874&quot;,&quot;ISSN&quot;:&quot;00948276&quot;,&quot;URL&quot;:&quot;http://doi.wiley.com/10.1002/2017GL072874&quot;,&quot;issued&quot;:{&quot;date-parts&quot;:[[2017,6,16]]},&quot;page&quot;:&quot;5844-5853&quot;,&quot;abstract&quot;:&quot;Spaceborne digital elevation models (DEMs) are a fundamental input for many geoscience studies, but they still include nonnegligible height errors. Here we introduce a high-accuracy global DEM at 3″ resolution (~90 m at the equator) by eliminating major error components from existing DEMs. We separated absolute bias, stripe noise, speckle noise, and tree height bias using multiple satellite data sets and filtering techniques. After the error removal, land areas mapped with ±2 m or better vertical accuracy were increased from 39% to 58%. Significant improvements were found in flat regions where height errors larger than topography variability, and landscapes such as river networks and hill-valley structures, became clearly represented. We found the topography slope of previous DEMs was largely distorted in most of world major floodplains (e.g., Ganges, Nile, Niger, and Mekong) and swamp forests (e.g., Amazon, Congo, and Vasyugan). The newly developed DEM will enhance many geoscience applications which are terrain dependent.&quot;,&quot;publisher&quot;:&quot;Blackwell Publishing Ltd&quot;,&quot;issue&quot;:&quot;11&quot;,&quot;volume&quot;:&quot;44&quot;},&quot;isTemporary&quot;:false}]},{&quot;citationID&quot;:&quot;MENDELEY_CITATION_3d672153-10d6-4173-a1e5-cbfa90fe4263&quot;,&quot;properties&quot;:{&quot;noteIndex&quot;:0},&quot;isEdited&quot;:false,&quot;manualOverride&quot;:{&quot;isManuallyOverridden&quot;:false,&quot;citeprocText&quot;:&quot;(Hersbach et al., 2020)&quot;,&quot;manualOverrideText&quot;:&quot;&quot;},&quot;citationTag&quot;:&quot;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&quot;,&quot;citationItems&quot;:[{&quot;id&quot;:&quot;4d933e04-1892-3323-b696-f0cfad0d6e89&quot;,&quot;itemData&quot;:{&quot;type&quot;:&quot;article-journal&quot;,&quot;id&quot;:&quot;4d933e04-1892-3323-b696-f0cfad0d6e89&quot;,&quot;title&quot;:&quot;The ERA5 global reanalysis&quot;,&quot;author&quot;:[{&quot;family&quot;:&quot;Hersbach&quot;,&quot;given&quot;:&quot;Hans&quot;,&quot;parse-names&quot;:false,&quot;dropping-particle&quot;:&quot;&quot;,&quot;non-dropping-particle&quot;:&quot;&quot;},{&quot;family&quot;:&quot;Bell&quot;,&quot;given&quot;:&quot;Bill&quot;,&quot;parse-names&quot;:false,&quot;dropping-particle&quot;:&quot;&quot;,&quot;non-dropping-particle&quot;:&quot;&quot;},{&quot;family&quot;:&quot;Berrisford&quot;,&quot;given&quot;:&quot;Paul&quot;,&quot;parse-names&quot;:false,&quot;dropping-particle&quot;:&quot;&quot;,&quot;non-dropping-particle&quot;:&quot;&quot;},{&quot;family&quot;:&quot;Hirahara&quot;,&quot;given&quot;:&quot;Shoji&quot;,&quot;parse-names&quot;:false,&quot;dropping-particle&quot;:&quot;&quot;,&quot;non-dropping-particle&quot;:&quot;&quot;},{&quot;family&quot;:&quot;Horányi&quot;,&quot;given&quot;:&quot;András&quot;,&quot;parse-names&quot;:false,&quot;dropping-particle&quot;:&quot;&quot;,&quot;non-dropping-particle&quot;:&quot;&quot;},{&quot;family&quot;:&quot;Muñoz-Sabater&quot;,&quot;given&quot;:&quot;Joaquín&quot;,&quot;parse-names&quot;:false,&quot;dropping-particle&quot;:&quot;&quot;,&quot;non-dropping-particle&quot;:&quot;&quot;},{&quot;family&quot;:&quot;Nicolas&quot;,&quot;given&quot;:&quot;Julien&quot;,&quot;parse-names&quot;:false,&quot;dropping-particle&quot;:&quot;&quot;,&quot;non-dropping-particle&quot;:&quot;&quot;},{&quot;family&quot;:&quot;Peubey&quot;,&quot;given&quot;:&quot;Carole&quot;,&quot;parse-names&quot;:false,&quot;dropping-particle&quot;:&quot;&quot;,&quot;non-dropping-particle&quot;:&quot;&quot;},{&quot;family&quot;:&quot;Radu&quot;,&quot;given&quot;:&quot;Raluca&quot;,&quot;parse-names&quot;:false,&quot;dropping-particle&quot;:&quot;&quot;,&quot;non-dropping-particle&quot;:&quot;&quot;},{&quot;family&quot;:&quot;Schepers&quot;,&quot;given&quot;:&quot;Dinand&quot;,&quot;parse-names&quot;:false,&quot;dropping-particle&quot;:&quot;&quot;,&quot;non-dropping-particle&quot;:&quot;&quot;},{&quot;family&quot;:&quot;Simmons&quot;,&quot;given&quot;:&quot;Adrian&quot;,&quot;parse-names&quot;:false,&quot;dropping-particle&quot;:&quot;&quot;,&quot;non-dropping-particle&quot;:&quot;&quot;},{&quot;family&quot;:&quot;Soci&quot;,&quot;given&quot;:&quot;Cornel&quot;,&quot;parse-names&quot;:false,&quot;dropping-particle&quot;:&quot;&quot;,&quot;non-dropping-particle&quot;:&quot;&quot;},{&quot;family&quot;:&quot;Abdalla&quot;,&quot;given&quot;:&quot;Saleh&quot;,&quot;parse-names&quot;:false,&quot;dropping-particle&quot;:&quot;&quot;,&quot;non-dropping-particle&quot;:&quot;&quot;},{&quot;family&quot;:&quot;Abellan&quot;,&quot;given&quot;:&quot;Xavier&quot;,&quot;parse-names&quot;:false,&quot;dropping-particle&quot;:&quot;&quot;,&quot;non-dropping-particle&quot;:&quot;&quot;},{&quot;family&quot;:&quot;Balsamo&quot;,&quot;given&quot;:&quot;Gianpaolo&quot;,&quot;parse-names&quot;:false,&quot;dropping-particle&quot;:&quot;&quot;,&quot;non-dropping-particle&quot;:&quot;&quot;},{&quot;family&quot;:&quot;Bechtold&quot;,&quot;given&quot;:&quot;Peter&quot;,&quot;parse-names&quot;:false,&quot;dropping-particle&quot;:&quot;&quot;,&quot;non-dropping-particle&quot;:&quot;&quot;},{&quot;family&quot;:&quot;Biavati&quot;,&quot;given&quot;:&quot;Gionata&quot;,&quot;parse-names&quot;:false,&quot;dropping-particle&quot;:&quot;&quot;,&quot;non-dropping-particle&quot;:&quot;&quot;},{&quot;family&quot;:&quot;Bidlot&quot;,&quot;given&quot;:&quot;Jean&quot;,&quot;parse-names&quot;:false,&quot;dropping-particle&quot;:&quot;&quot;,&quot;non-dropping-particle&quot;:&quot;&quot;},{&quot;family&quot;:&quot;Bonavita&quot;,&quot;given&quot;:&quot;Massimo&quot;,&quot;parse-names&quot;:false,&quot;dropping-particle&quot;:&quot;&quot;,&quot;non-dropping-particle&quot;:&quot;&quot;},{&quot;family&quot;:&quot;Chiara&quot;,&quot;given&quot;:&quot;Giovanna&quot;,&quot;parse-names&quot;:false,&quot;dropping-particle&quot;:&quot;&quot;,&quot;non-dropping-particle&quot;:&quot;De&quot;},{&quot;family&quot;:&quot;Dahlgren&quot;,&quot;given&quot;:&quot;Per&quot;,&quot;parse-names&quot;:false,&quot;dropping-particle&quot;:&quot;&quot;,&quot;non-dropping-particle&quot;:&quot;&quot;},{&quot;family&quot;:&quot;Dee&quot;,&quot;given&quot;:&quot;Dick&quot;,&quot;parse-names&quot;:false,&quot;dropping-particle&quot;:&quot;&quot;,&quot;non-dropping-particle&quot;:&quot;&quot;},{&quot;family&quot;:&quot;Diamantakis&quot;,&quot;given&quot;:&quot;Michail&quot;,&quot;parse-names&quot;:false,&quot;dropping-particle&quot;:&quot;&quot;,&quot;non-dropping-particle&quot;:&quot;&quot;},{&quot;family&quot;:&quot;Dragani&quot;,&quot;given&quot;:&quot;Rossana&quot;,&quot;parse-names&quot;:false,&quot;dropping-particle&quot;:&quot;&quot;,&quot;non-dropping-particle&quot;:&quot;&quot;},{&quot;family&quot;:&quot;Flemming&quot;,&quot;given&quot;:&quot;Johannes&quot;,&quot;parse-names&quot;:false,&quot;dropping-particle&quot;:&quot;&quot;,&quot;non-dropping-particle&quot;:&quot;&quot;},{&quot;family&quot;:&quot;Forbes&quot;,&quot;given&quot;:&quot;Richard&quot;,&quot;parse-names&quot;:false,&quot;dropping-particle&quot;:&quot;&quot;,&quot;non-dropping-particle&quot;:&quot;&quot;},{&quot;family&quot;:&quot;Fuentes&quot;,&quot;given&quot;:&quot;Manuel&quot;,&quot;parse-names&quot;:false,&quot;dropping-particle&quot;:&quot;&quot;,&quot;non-dropping-particle&quot;:&quot;&quot;},{&quot;family&quot;:&quot;Geer&quot;,&quot;given&quot;:&quot;Alan&quot;,&quot;parse-names&quot;:false,&quot;dropping-particle&quot;:&quot;&quot;,&quot;non-dropping-particle&quot;:&quot;&quot;},{&quot;family&quot;:&quot;Haimberger&quot;,&quot;given&quot;:&quot;Leo&quot;,&quot;parse-names&quot;:false,&quot;dropping-particle&quot;:&quot;&quot;,&quot;non-dropping-particle&quot;:&quot;&quot;},{&quot;family&quot;:&quot;Healy&quot;,&quot;given&quot;:&quot;Sean&quot;,&quot;parse-names&quot;:false,&quot;dropping-particle&quot;:&quot;&quot;,&quot;non-dropping-particle&quot;:&quot;&quot;},{&quot;family&quot;:&quot;Hogan&quot;,&quot;given&quot;:&quot;Robin J.&quot;,&quot;parse-names&quot;:false,&quot;dropping-particle&quot;:&quot;&quot;,&quot;non-dropping-particle&quot;:&quot;&quot;},{&quot;family&quot;:&quot;Hólm&quot;,&quot;given&quot;:&quot;Elías&quot;,&quot;parse-names&quot;:false,&quot;dropping-particle&quot;:&quot;&quot;,&quot;non-dropping-particle&quot;:&quot;&quot;},{&quot;family&quot;:&quot;Janisková&quot;,&quot;given&quot;:&quot;Marta&quot;,&quot;parse-names&quot;:false,&quot;dropping-particle&quot;:&quot;&quot;,&quot;non-dropping-particle&quot;:&quot;&quot;},{&quot;family&quot;:&quot;Keeley&quot;,&quot;given&quot;:&quot;Sarah&quot;,&quot;parse-names&quot;:false,&quot;dropping-particle&quot;:&quot;&quot;,&quot;non-dropping-particle&quot;:&quot;&quot;},{&quot;family&quot;:&quot;Laloyaux&quot;,&quot;given&quot;:&quot;Patrick&quot;,&quot;parse-names&quot;:false,&quot;dropping-particle&quot;:&quot;&quot;,&quot;non-dropping-particle&quot;:&quot;&quot;},{&quot;family&quot;:&quot;Lopez&quot;,&quot;given&quot;:&quot;Philippe&quot;,&quot;parse-names&quot;:false,&quot;dropping-particle&quot;:&quot;&quot;,&quot;non-dropping-particle&quot;:&quot;&quot;},{&quot;family&quot;:&quot;Lupu&quot;,&quot;given&quot;:&quot;Cristina&quot;,&quot;parse-names&quot;:false,&quot;dropping-particle&quot;:&quot;&quot;,&quot;non-dropping-particle&quot;:&quot;&quot;},{&quot;family&quot;:&quot;Radnoti&quot;,&quot;given&quot;:&quot;Gabor&quot;,&quot;parse-names&quot;:false,&quot;dropping-particle&quot;:&quot;&quot;,&quot;non-dropping-particle&quot;:&quot;&quot;},{&quot;family&quot;:&quot;Rosnay&quot;,&quot;given&quot;:&quot;Patricia&quot;,&quot;parse-names&quot;:false,&quot;dropping-particle&quot;:&quot;&quot;,&quot;non-dropping-particle&quot;:&quot;de&quot;},{&quot;family&quot;:&quot;Rozum&quot;,&quot;given&quot;:&quot;Iryna&quot;,&quot;parse-names&quot;:false,&quot;dropping-particle&quot;:&quot;&quot;,&quot;non-dropping-particle&quot;:&quot;&quot;},{&quot;family&quot;:&quot;Vamborg&quot;,&quot;given&quot;:&quot;Freja&quot;,&quot;parse-names&quot;:false,&quot;dropping-particle&quot;:&quot;&quot;,&quot;non-dropping-particle&quot;:&quot;&quot;},{&quot;family&quot;:&quot;Villaume&quot;,&quot;given&quot;:&quot;Sebastien&quot;,&quot;parse-names&quot;:false,&quot;dropping-particle&quot;:&quot;&quot;,&quot;non-dropping-particle&quot;:&quot;&quot;},{&quot;family&quot;:&quot;Thépaut&quot;,&quot;given&quot;:&quot;Jean Noël&quot;,&quot;parse-names&quot;:false,&quot;dropping-particle&quot;:&quot;&quot;,&quot;non-dropping-particle&quot;:&quot;&quot;}],&quot;container-title&quot;:&quot;Quarterly Journal of the Royal Meteorological Society&quot;,&quot;DOI&quot;:&quot;10.1002/qj.3803&quot;,&quot;ISSN&quot;:&quot;1477870X&quot;,&quot;issued&quot;:{&quot;date-parts&quot;:[[2020,7,1]]},&quot;page&quot;:&quot;1999-2049&quot;,&quot;abstract&quot;:&quot;Within the Copernicus Climate Change Service (C3S), ECMWF is producing the ERA5 reanalysis which, once completed, will embody a detailed record of the global atmosphere, land surface and ocean waves from 1950 onwards. This new reanalysis replaces the ERA-Interim reanalysis (spanning 1979 onwards) which was started in 2006. ERA5 is based on the Integrated Forecasting System (IFS) Cy41r2 which was operational in 2016. ERA5 thus benefits from a decade of developments in model physics, core dynamics and data assimilation. In addition to a significantly enhanced horizontal resolution of 31 km, compared to 80 km for ERA-Interim, ERA5 has hourly output throughout, and an uncertainty estimate from an ensemble (3-hourly at half the horizontal resolution). This paper describes the general set-up of ERA5, as well as a basic evaluation of characteristics and performance, with a focus on the dataset from 1979 onwards which is currently publicly available. Re-forecasts from ERA5 analyses show a gain of up to one day in skill with respect to ERA-Interim. Comparison with radiosonde and PILOT data prior to assimilation shows an improved fit for temperature, wind and humidity in the troposphere, but not the stratosphere. A comparison with independent buoy data shows a much improved fit for ocean wave height. The uncertainty estimate reflects the evolution of the observing systems used in ERA5. The enhanced temporal and spatial resolution allows for a detailed evolution of weather systems. For precipitation, global-mean correlation with monthly-mean GPCP data is increased from 67% to 77%. In general, low-frequency variability is found to be well represented and from 10 hPa downwards general patterns of anomalies in temperature match those from the ERA-Interim, MERRA-2 and JRA-55 reanalyses.&quot;,&quot;publisher&quot;:&quot;John Wiley and Sons Ltd&quot;,&quot;issue&quot;:&quot;730&quot;,&quot;volume&quot;:&quot;146&quot;},&quot;isTemporary&quot;:false}]},{&quot;citationID&quot;:&quot;MENDELEY_CITATION_ea260cb1-63a3-42fd-b6bf-1be1bfced1b6&quot;,&quot;properties&quot;:{&quot;noteIndex&quot;:0},&quot;isEdited&quot;:false,&quot;manualOverride&quot;:{&quot;isManuallyOverridden&quot;:false,&quot;citeprocText&quot;:&quot;(Lehner et al., 2022; Linke et al., 2019)&quot;,&quot;manualOverrideText&quot;:&quot;&quot;},&quot;citationTag&quot;:&quot;MENDELEY_CITATION_v3_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&quot;,&quot;citationItems&quot;:[{&quot;id&quot;:&quot;5f1ee50b-f552-3a90-a5eb-9e9cbaa99a5e&quot;,&quot;itemData&quot;:{&quot;type&quot;:&quot;article-journal&quot;,&quot;id&quot;:&quot;5f1ee50b-f552-3a90-a5eb-9e9cbaa99a5e&quot;,&quot;title&quot;:&quot;Global hydro-environmental sub-basin and river reach characteristics at high spatial resolution&quot;,&quot;author&quot;:[{&quot;family&quot;:&quot;Linke&quot;,&quot;given&quot;:&quot;Simon&quot;,&quot;parse-names&quot;:false,&quot;dropping-particle&quot;:&quot;&quot;,&quot;non-dropping-particle&quot;:&quot;&quot;},{&quot;family&quot;:&quot;Lehner&quot;,&quot;given&quot;:&quot;Bernhard&quot;,&quot;parse-names&quot;:false,&quot;dropping-particle&quot;:&quot;&quot;,&quot;non-dropping-particle&quot;:&quot;&quot;},{&quot;family&quot;:&quot;Ouellet Dallaire&quot;,&quot;given&quot;:&quot;Camille&quot;,&quot;parse-names&quot;:false,&quot;dropping-particle&quot;:&quot;&quot;,&quot;non-dropping-particle&quot;:&quot;&quot;},{&quot;family&quot;:&quot;Ariwi&quot;,&quot;given&quot;:&quot;Joseph&quot;,&quot;parse-names&quot;:false,&quot;dropping-particle&quot;:&quot;&quot;,&quot;non-dropping-particle&quot;:&quot;&quot;},{&quot;family&quot;:&quot;Grill&quot;,&quot;given&quot;:&quot;Günther&quot;,&quot;parse-names&quot;:false,&quot;dropping-particle&quot;:&quot;&quot;,&quot;non-dropping-particle&quot;:&quot;&quot;},{&quot;family&quot;:&quot;Anand&quot;,&quot;given&quot;:&quot;Mira&quot;,&quot;parse-names&quot;:false,&quot;dropping-particle&quot;:&quot;&quot;,&quot;non-dropping-particle&quot;:&quot;&quot;},{&quot;family&quot;:&quot;Beames&quot;,&quot;given&quot;:&quot;Penny&quot;,&quot;parse-names&quot;:false,&quot;dropping-particle&quot;:&quot;&quot;,&quot;non-dropping-particle&quot;:&quot;&quot;},{&quot;family&quot;:&quot;Burchard-Levine&quot;,&quot;given&quot;:&quot;Vicente&quot;,&quot;parse-names&quot;:false,&quot;dropping-particle&quot;:&quot;&quot;,&quot;non-dropping-particle&quot;:&quot;&quot;},{&quot;family&quot;:&quot;Maxwell&quot;,&quot;given&quot;:&quot;Sally&quot;,&quot;parse-names&quot;:false,&quot;dropping-particle&quot;:&quot;&quot;,&quot;non-dropping-particle&quot;:&quot;&quot;},{&quot;family&quot;:&quot;Moidu&quot;,&quot;given&quot;:&quot;Hana&quot;,&quot;parse-names&quot;:false,&quot;dropping-particle&quot;:&quot;&quot;,&quot;non-dropping-particle&quot;:&quot;&quot;},{&quot;family&quot;:&quot;Tan&quot;,&quot;given&quot;:&quot;Florence&quot;,&quot;parse-names&quot;:false,&quot;dropping-particle&quot;:&quot;&quot;,&quot;non-dropping-particle&quot;:&quot;&quot;},{&quot;family&quot;:&quot;Thieme&quot;,&quot;given&quot;:&quot;Michele&quot;,&quot;parse-names&quot;:false,&quot;dropping-particle&quot;:&quot;&quot;,&quot;non-dropping-particle&quot;:&quot;&quot;}],&quot;container-title&quot;:&quot;Nature Scientific Data&quot;,&quot;DOI&quot;:&quot;10.1038/s41597-019-0300-6&quot;,&quot;URL&quot;:&quot;https://doi.org/10.1038/s41597-019-0300-6&quot;,&quot;issued&quot;:{&quot;date-parts&quot;:[[2019]]},&quot;abstract&quot;:&quot;the HydroatLaS database provides a standardized compendium of descriptive hydro-environmental information for all watersheds and rivers of the world at high spatial resolution. Version 1.0 of HydroATLAS offers data for 56 variables, partitioned into 281 individual attributes and organized in six categories: hydrology; physiography; climate; land cover &amp; use; soils &amp; geology; and anthropogenic influences. HydroATLAS derives the hydro-environmental characteristics by aggregating and reformatting original data from well-established global digital maps, and by accumulating them along the drainage network from headwaters to ocean outlets. the attributes are linked to hierarchically nested sub-basins at multiple scales, as well as to individual river reaches, both extracted from the global HydroSHEDS database at 15 arc-second (~500 m) resolution. The sub-basin and river reach information is offered in two companion datasets: BasinATLAS and RiverATLAS. The standardized format of HydroatLaS ensures easy applicability while the inherent topological information supports basic network functionality such as identifying up-and downstream connections. HydroatLaS is fully compatible with other products of the overarching HydroSHEDS project enabling versatile hydro-ecological assessments for a broad user community.&quot;,&quot;issue&quot;:&quot;283&quot;,&quot;volume&quot;:&quot;6&quot;},&quot;isTemporary&quot;:false},{&quot;id&quot;:&quot;8e2afdd8-e2dd-3c1b-970a-1825c6618b69&quot;,&quot;itemData&quot;:{&quot;type&quot;:&quot;article-journal&quot;,&quot;id&quot;:&quot;8e2afdd8-e2dd-3c1b-970a-1825c6618b69&quot;,&quot;title&quot;:&quot;Global hydro-environmental lake characteristics at high spatial resolution&quot;,&quot;author&quot;:[{&quot;family&quot;:&quot;Lehner&quot;,&quot;given&quot;:&quot;Bernhard&quot;,&quot;parse-names&quot;:false,&quot;dropping-particle&quot;:&quot;&quot;,&quot;non-dropping-particle&quot;:&quot;&quot;},{&quot;family&quot;:&quot;Messager&quot;,&quot;given&quot;:&quot;Mathis L.&quot;,&quot;parse-names&quot;:false,&quot;dropping-particle&quot;:&quot;&quot;,&quot;non-dropping-particle&quot;:&quot;&quot;},{&quot;family&quot;:&quot;Korver&quot;,&quot;given&quot;:&quot;Maartje C.&quot;,&quot;parse-names&quot;:false,&quot;dropping-particle&quot;:&quot;&quot;,&quot;non-dropping-particle&quot;:&quot;&quot;},{&quot;family&quot;:&quot;Linke&quot;,&quot;given&quot;:&quot;Simon&quot;,&quot;parse-names&quot;:false,&quot;dropping-particle&quot;:&quot;&quot;,&quot;non-dropping-particle&quot;:&quot;&quot;}],&quot;container-title&quot;:&quot;Scientific Data&quot;,&quot;container-title-short&quot;:&quot;Sci Data&quot;,&quot;DOI&quot;:&quot;10.1038/s41597-022-01425-z&quot;,&quot;ISSN&quot;:&quot;20524463&quot;,&quot;issued&quot;:{&quot;date-parts&quot;:[[2022,12,1]]},&quot;abstract&quot;:&quot;Here we introduce the LakeATLAS dataset, which provides a broad range of hydro-environmental characteristics for more than 1.4 million lakes and reservoirs globally with an area of at least 10 ha. LakeATLAS forms part of the larger HydroATLAS data repository and expands the existing datasets of sub-basin and river reach descriptors by adding equivalent information for lakes and reservoirs in a compatible structure. Matching its HydroATLAS counterparts, version 1.0 of LakeATLAS contains data for 56 variables, partitioned into 281 individual attributes and organized in six categories: hydrology; physiography; climate; land cover &amp; use; soils &amp; geology; and anthropogenic influences. LakeATLAS derives these attributes by processing and reformatting original data from well-established global digital maps at 15 arc-second (~500 m) grid cell resolution and assigns the information spatially to each lake by aggregating it within the lake, in a 3-km vicinity buffer around the lake, and/or within the entire upstream drainage area of the lake. The standardized format of LakeATLAS ensures versatile applicability in hydro-ecological assessments from regional to global scales.&quot;,&quot;publisher&quot;:&quot;Nature Research&quot;,&quot;issue&quot;:&quot;1&quot;,&quot;volume&quot;:&quot;9&quot;},&quot;isTemporary&quot;:false}]},{&quot;citationID&quot;:&quot;MENDELEY_CITATION_5693c82d-9432-4877-8615-3eef2160a1f0&quot;,&quot;properties&quot;:{&quot;noteIndex&quot;:0},&quot;isEdited&quot;:false,&quot;manualOverride&quot;:{&quot;isManuallyOverridden&quot;:false,&quot;citeprocText&quot;:&quot;(Joint Research Centre - European Commission, 2023)&quot;,&quot;manualOverrideText&quot;:&quot;&quot;},&quot;citationTag&quot;:&quot;MENDELEY_CITATION_v3_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&quot;,&quot;citationItems&quot;:[{&quot;id&quot;:&quot;51ff6500-7137-32d6-836c-1c542fddc4b1&quot;,&quot;itemData&quot;:{&quot;type&quot;:&quot;webpage&quot;,&quot;id&quot;:&quot;51ff6500-7137-32d6-836c-1c542fddc4b1&quot;,&quot;title&quot;:&quot;Open Source Lisflood&quot;,&quot;author&quot;:[{&quot;family&quot;:&quot;Joint Research Centre - European Commission&quot;,&quot;given&quot;:&quot;&quot;,&quot;parse-names&quot;:false,&quot;dropping-particle&quot;:&quot;&quot;,&quot;non-dropping-particle&quot;:&quot;&quot;}],&quot;issued&quot;:{&quot;date-parts&quot;:[[2023]]},&quot;container-title-short&quot;:&quot;&quot;},&quot;isTemporary&quot;:false}]},{&quot;citationID&quot;:&quot;MENDELEY_CITATION_75e2b3b0-4277-421a-81b6-b5478a20187b&quot;,&quot;properties&quot;:{&quot;noteIndex&quot;:0},&quot;isEdited&quot;:false,&quot;manualOverride&quot;:{&quot;isManuallyOverridden&quot;:false,&quot;citeprocText&quot;:&quot;(Thiemig et al., 2022)&quot;,&quot;manualOverrideText&quot;:&quot;&quot;},&quot;citationTag&quot;:&quot;MENDELEY_CITATION_v3_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&quot;,&quot;citationItems&quot;:[{&quot;id&quot;:&quot;736c2e0d-1b6c-3a65-b1ae-1188f5647804&quot;,&quot;itemData&quot;:{&quot;type&quot;:&quot;article-journal&quot;,&quot;id&quot;:&quot;736c2e0d-1b6c-3a65-b1ae-1188f5647804&quot;,&quot;title&quot;:&quot;EMO-5: a high-resolution multi-variable gridded meteorological dataset for Europe&quot;,&quot;author&quot;:[{&quot;family&quot;:&quot;Thiemig&quot;,&quot;given&quot;:&quot;Vera&quot;,&quot;parse-names&quot;:false,&quot;dropping-particle&quot;:&quot;&quot;,&quot;non-dropping-particle&quot;:&quot;&quot;},{&quot;family&quot;:&quot;Gomes&quot;,&quot;given&quot;:&quot;Goncalo N.&quot;,&quot;parse-names&quot;:false,&quot;dropping-particle&quot;:&quot;&quot;,&quot;non-dropping-particle&quot;:&quot;&quot;},{&quot;family&quot;:&quot;Skøien&quot;,&quot;given&quot;:&quot;Jon O.&quot;,&quot;parse-names&quot;:false,&quot;dropping-particle&quot;:&quot;&quot;,&quot;non-dropping-particle&quot;:&quot;&quot;},{&quot;family&quot;:&quot;Ziese&quot;,&quot;given&quot;:&quot;Markus&quot;,&quot;parse-names&quot;:false,&quot;dropping-particle&quot;:&quot;&quot;,&quot;non-dropping-particle&quot;:&quot;&quot;},{&quot;family&quot;:&quot;Rauthe-Schöch&quot;,&quot;given&quot;:&quot;Armin&quot;,&quot;parse-names&quot;:false,&quot;dropping-particle&quot;:&quot;&quot;,&quot;non-dropping-particle&quot;:&quot;&quot;},{&quot;family&quot;:&quot;Rustemeier&quot;,&quot;given&quot;:&quot;Elke&quot;,&quot;parse-names&quot;:false,&quot;dropping-particle&quot;:&quot;&quot;,&quot;non-dropping-particle&quot;:&quot;&quot;},{&quot;family&quot;:&quot;Rehfeldt&quot;,&quot;given&quot;:&quot;Kira&quot;,&quot;parse-names&quot;:false,&quot;dropping-particle&quot;:&quot;&quot;,&quot;non-dropping-particle&quot;:&quot;&quot;},{&quot;family&quot;:&quot;Walawender&quot;,&quot;given&quot;:&quot;Jakub P.&quot;,&quot;parse-names&quot;:false,&quot;dropping-particle&quot;:&quot;&quot;,&quot;non-dropping-particle&quot;:&quot;&quot;},{&quot;family&quot;:&quot;Kolbe&quot;,&quot;given&quot;:&quot;Christine&quot;,&quot;parse-names&quot;:false,&quot;dropping-particle&quot;:&quot;&quot;,&quot;non-dropping-particle&quot;:&quot;&quot;},{&quot;family&quot;:&quot;Pichon&quot;,&quot;given&quot;:&quot;Damien&quot;,&quot;parse-names&quot;:false,&quot;dropping-particle&quot;:&quot;&quot;,&quot;non-dropping-particle&quot;:&quot;&quot;},{&quot;family&quot;:&quot;Schweim&quot;,&quot;given&quot;:&quot;Christoph&quot;,&quot;parse-names&quot;:false,&quot;dropping-particle&quot;:&quot;&quot;,&quot;non-dropping-particle&quot;:&quot;&quot;},{&quot;family&quot;:&quot;Salamon&quot;,&quot;given&quot;:&quot;Peter&quot;,&quot;parse-names&quot;:false,&quot;dropping-particle&quot;:&quot;&quot;,&quot;non-dropping-particle&quot;:&quot;&quot;}],&quot;container-title&quot;:&quot;Earth System Science Data&quot;,&quot;container-title-short&quot;:&quot;Earth Syst Sci Data&quot;,&quot;DOI&quot;:&quot;10.5194/essd-14-3249-2022&quot;,&quot;ISSN&quot;:&quot;18663516&quot;,&quot;issued&quot;:{&quot;date-parts&quot;:[[2022,7,15]]},&quot;page&quot;:&quot;3249-3272&quot;,&quot;abstract&quot;:&quot;In this paper we present EMO-5 (\&quot;European Meteorological Observations\&quot;, spatial resolution of 5 km), a European high-resolution, (sub-)daily, multi-variable meteorological dataset built on historical and real-time observations obtained by integrating data from 18 964 ground weather stations, four high-resolution regional observational grids (i.e. CombiPrecip, ZAMG - INCA, EURO4M-APGD, and CarpatClim), and one global reanalysis (ERA-Interim/Land). EMO-5 includes the following at daily resolution: total precipitation, temperatures (minimum and maximum), wind speed, solar radiation, and water vapour pressure. In addition, EMO-5 also makes available 6-hourly precipitation and mean temperature data. The raw observations from the ground weather stations underwent a set of quality controls before SPHEREMAP and Yamamoto interpolation methods were applied in order to estimate for each 5×5 km grid cell the variable value and its affiliated uncertainty, respectively. The quality of the EMO-5 precipitation data was evaluated through (1) comparison with two regional high-resolution datasets (i.e. seNorge2 and seNorge2018), (2) analysis of 15 heavy precipitation events, and (3) examination of the interpolation uncertainty. Results show that EMO-5 successfully captured 80 % of the heavy precipitation events, and that it is of comparable quality to a regional high-resolution dataset. The availability of the uncertainty fields increases the transparency of the dataset and hence the possible usage. EMO-5 (version 1) covers the time period from 1990 to 2019, with a near real-time release of the latest gridded observations foreseen with version 2. As a product of Copernicus, the EU's Earth Observation Programme, the EMO-5 dataset is free and open, and can be accessed at 10.2905/0BD84BE4-CEC8-4180-97A6-8B3ADAAC4D26 (Thiemig et al., 2020). Copyright:&quot;,&quot;publisher&quot;:&quot;Copernicus Publications&quot;,&quot;issue&quot;:&quot;7&quot;,&quot;volume&quot;:&quot;14&quot;},&quot;isTemporary&quot;:false}]},{&quot;citationID&quot;:&quot;MENDELEY_CITATION_43d96039-476f-43ef-93c0-8dfb75a6087d&quot;,&quot;properties&quot;:{&quot;noteIndex&quot;:0},&quot;isEdited&quot;:false,&quot;manualOverride&quot;:{&quot;isManuallyOverridden&quot;:false,&quot;citeprocText&quot;:&quot;(Salamon et al., 2023)&quot;,&quot;manualOverrideText&quot;:&quot;&quot;},&quot;citationTag&quot;:&quot;MENDELEY_CITATION_v3_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&quot;,&quot;citationItems&quot;:[{&quot;id&quot;:&quot;e49e0f48-0cea-3048-a6bb-b0eef2f3e412&quot;,&quot;itemData&quot;:{&quot;type&quot;:&quot;report&quot;,&quot;id&quot;:&quot;e49e0f48-0cea-3048-a6bb-b0eef2f3e412&quot;,&quot;title&quot;:&quot;LISFLOOD static and parameter maps for GloFAS&quot;,&quot;author&quot;:[{&quot;family&quot;:&quot;Salamon&quot;,&quot;given&quot;:&quot;Peter&quot;,&quot;parse-names&quot;:false,&quot;dropping-particle&quot;:&quot;&quot;,&quot;non-dropping-particle&quot;:&quot;&quot;},{&quot;family&quot;:&quot;Grimaldi&quot;,&quot;given&quot;:&quot;Stefania&quot;,&quot;parse-names&quot;:false,&quot;dropping-particle&quot;:&quot;&quot;,&quot;non-dropping-particle&quot;:&quot;&quot;},{&quot;family&quot;:&quot;Disperati&quot;,&quot;given&quot;:&quot;Juliana&quot;,&quot;parse-names&quot;:false,&quot;dropping-particle&quot;:&quot;&quot;,&quot;non-dropping-particle&quot;:&quot;&quot;},{&quot;family&quot;:&quot;Prudhomme&quot;,&quot;given&quot;:&quot;Christel&quot;,&quot;parse-names&quot;:false,&quot;dropping-particle&quot;:&quot;&quot;,&quot;non-dropping-particle&quot;:&quot;&quot;}],&quot;issued&quot;:{&quot;date-parts&quot;:[[2023]]},&quot;container-title-short&quot;:&quot;&quot;},&quot;isTemporary&quot;:false}]}]"/>
+    <we:property name="MENDELEY_CITATIONS" value="[{&quot;citationID&quot;:&quot;MENDELEY_CITATION_b848626f-b055-4ef8-afee-9ac87fc16a5d&quot;,&quot;properties&quot;:{&quot;noteIndex&quot;:0},&quot;isEdited&quot;:false,&quot;manualOverride&quot;:{&quot;isManuallyOverridden&quot;:false,&quot;citeprocText&quot;:&quot;(Joint Research Centre - European Commission, 2023; van der Knijff et al., 2010)&quot;,&quot;manualOverrideText&quot;:&quot;&quot;},&quot;citationTag&quot;:&quot;MENDELEY_CITATION_v3_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&quot;,&quot;citationItems&quot;:[{&quot;id&quot;:&quot;51ff6500-7137-32d6-836c-1c542fddc4b1&quot;,&quot;itemData&quot;:{&quot;type&quot;:&quot;webpage&quot;,&quot;id&quot;:&quot;51ff6500-7137-32d6-836c-1c542fddc4b1&quot;,&quot;title&quot;:&quot;Open Source Lisflood&quot;,&quot;author&quot;:[{&quot;family&quot;:&quot;Joint Research Centre - European Commission&quot;,&quot;given&quot;:&quot;&quot;,&quot;parse-names&quot;:false,&quot;dropping-particle&quot;:&quot;&quot;,&quot;non-dropping-particle&quot;:&quot;&quot;}],&quot;issued&quot;:{&quot;date-parts&quot;:[[2023]]},&quot;container-title-short&quot;:&quot;&quot;},&quot;isTemporary&quot;:false},{&quot;id&quot;:&quot;31dc622d-b6ee-3844-8405-dab71998320c&quot;,&quot;itemData&quot;:{&quot;type&quot;:&quot;article-journal&quot;,&quot;id&quot;:&quot;31dc622d-b6ee-3844-8405-dab71998320c&quot;,&quot;title&quot;:&quot;LISFLOOD: A GIS-based distributed model for river basin scale water balance and flood simulation&quot;,&quot;author&quot;:[{&quot;family&quot;:&quot;Knijff&quot;,&quot;given&quot;:&quot;J. M.&quot;,&quot;parse-names&quot;:false,&quot;dropping-particle&quot;:&quot;&quot;,&quot;non-dropping-particle&quot;:&quot;van der&quot;},{&quot;family&quot;:&quot;Younis&quot;,&quot;given&quot;:&quot;J.&quot;,&quot;parse-names&quot;:false,&quot;dropping-particle&quot;:&quot;&quot;,&quot;non-dropping-particle&quot;:&quot;&quot;},{&quot;family&quot;:&quot;Roo&quot;,&quot;given&quot;:&quot;A. P.J.&quot;,&quot;parse-names&quot;:false,&quot;dropping-particle&quot;:&quot;&quot;,&quot;non-dropping-particle&quot;:&quot;de&quot;}],&quot;container-title&quot;:&quot;International Journal of Geographical Information Science&quot;,&quot;DOI&quot;:&quot;10.1080/13658810802549154&quot;,&quot;ISSN&quot;:&quot;13658816&quot;,&quot;issued&quot;:{&quot;date-parts&quot;:[[2010,2]]},&quot;page&quot;:&quot;189-212&quot;,&quot;abstract&quot;:&quot;In this paper we describe the spatially distributed LISFLOOD model, which is a hydrological model specifically developed for the simulation of hydrological processes in large European river basins. The model was designed to make the best possible use of existing data sets on soils, land cover, topography and meteorology. We give a detailed description of the simulation of hydrological processes in LISFLOOD, and discuss how the model is parameterized. We also describe how the model was implemented technically using a combination of the PCRaster GIS system and the Python programming language, and discuss the management of in- and output data. Finally, we review some recent applications of LISFLOOD, and we present a case study for the Elbe river. © 2010 Taylor &amp; Francis.&quot;,&quot;issue&quot;:&quot;2&quot;,&quot;volume&quot;:&quot;24&quot;,&quot;container-title-short&quot;:&quot;&quot;},&quot;isTemporary&quot;:false}]},{&quot;citationID&quot;:&quot;MENDELEY_CITATION_7aeecd0d-55f0-4962-aa68-c790ed3c7a0d&quot;,&quot;properties&quot;:{&quot;noteIndex&quot;:0},&quot;isEdited&quot;:false,&quot;manualOverride&quot;:{&quot;isManuallyOverridden&quot;:false,&quot;citeprocText&quot;:&quot;(Joint Research Centre - European Commission, s. f.-a)&quot;,&quot;manualOverrideText&quot;:&quot;&quot;},&quot;citationTag&quot;:&quot;MENDELEY_CITATION_v3_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&quot;,&quot;citationItems&quot;:[{&quot;id&quot;:&quot;06c69085-2d51-340a-a6fa-eb73b5ae820a&quot;,&quot;itemData&quot;:{&quot;type&quot;:&quot;webpage&quot;,&quot;id&quot;:&quot;06c69085-2d51-340a-a6fa-eb73b5ae820a&quot;,&quot;title&quot;:&quot;European Flood Awareness System&quot;,&quot;author&quot;:[{&quot;family&quot;:&quot;Joint Research Centre - European Commission&quot;,&quot;given&quot;:&quot;&quot;,&quot;parse-names&quot;:false,&quot;dropping-particle&quot;:&quot;&quot;,&quot;non-dropping-particle&quot;:&quot;&quot;}],&quot;accessed&quot;:{&quot;date-parts&quot;:[[2023,8,20]]},&quot;URL&quot;:&quot;https://www.efas.eu/en&quot;,&quot;container-title-short&quot;:&quot;&quot;},&quot;isTemporary&quot;:false}]},{&quot;citationID&quot;:&quot;MENDELEY_CITATION_d05bddac-629b-4a79-93da-4e0e5dba4143&quot;,&quot;properties&quot;:{&quot;noteIndex&quot;:0},&quot;isEdited&quot;:false,&quot;manualOverride&quot;:{&quot;isManuallyOverridden&quot;:false,&quot;citeprocText&quot;:&quot;(Joint Research Centre - European Commission, s. f.-b)&quot;,&quot;manualOverrideText&quot;:&quot;&quot;},&quot;citationTag&quot;:&quot;MENDELEY_CITATION_v3_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&quot;,&quot;citationItems&quot;:[{&quot;id&quot;:&quot;8fc9743a-099e-3b1a-9ff0-4decae2ac6ae&quot;,&quot;itemData&quot;:{&quot;type&quot;:&quot;webpage&quot;,&quot;id&quot;:&quot;8fc9743a-099e-3b1a-9ff0-4decae2ac6ae&quot;,&quot;title&quot;:&quot;Global Flood Awareness System&quot;,&quot;author&quot;:[{&quot;family&quot;:&quot;Joint Research Centre - European Commission&quot;,&quot;given&quot;:&quot;&quot;,&quot;parse-names&quot;:false,&quot;dropping-particle&quot;:&quot;&quot;,&quot;non-dropping-particle&quot;:&quot;&quot;}],&quot;accessed&quot;:{&quot;date-parts&quot;:[[2023,8,20]]},&quot;URL&quot;:&quot;https://www.globalfloods.eu/&quot;,&quot;container-title-short&quot;:&quot;&quot;},&quot;isTemporary&quot;:false}]},{&quot;citationID&quot;:&quot;MENDELEY_CITATION_65b3dacd-0ecf-48c1-8b45-43188deee5f5&quot;,&quot;properties&quot;:{&quot;noteIndex&quot;:0},&quot;isEdited&quot;:false,&quot;manualOverride&quot;:{&quot;isManuallyOverridden&quot;:false,&quot;citeprocText&quot;:&quot;(Salamon et al., 2023)&quot;,&quot;manualOverrideText&quot;:&quot;&quot;},&quot;citationTag&quot;:&quot;MENDELEY_CITATION_v3_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&quot;,&quot;citationItems&quot;:[{&quot;id&quot;:&quot;e49e0f48-0cea-3048-a6bb-b0eef2f3e412&quot;,&quot;itemData&quot;:{&quot;type&quot;:&quot;report&quot;,&quot;id&quot;:&quot;e49e0f48-0cea-3048-a6bb-b0eef2f3e412&quot;,&quot;title&quot;:&quot;LISFLOOD static and parameter maps for GloFAS&quot;,&quot;author&quot;:[{&quot;family&quot;:&quot;Salamon&quot;,&quot;given&quot;:&quot;Peter&quot;,&quot;parse-names&quot;:false,&quot;dropping-particle&quot;:&quot;&quot;,&quot;non-dropping-particle&quot;:&quot;&quot;},{&quot;family&quot;:&quot;Grimaldi&quot;,&quot;given&quot;:&quot;Stefania&quot;,&quot;parse-names&quot;:false,&quot;dropping-particle&quot;:&quot;&quot;,&quot;non-dropping-particle&quot;:&quot;&quot;},{&quot;family&quot;:&quot;Disperati&quot;,&quot;given&quot;:&quot;Juliana&quot;,&quot;parse-names&quot;:false,&quot;dropping-particle&quot;:&quot;&quot;,&quot;non-dropping-particle&quot;:&quot;&quot;},{&quot;family&quot;:&quot;Prudhomme&quot;,&quot;given&quot;:&quot;Christel&quot;,&quot;parse-names&quot;:false,&quot;dropping-particle&quot;:&quot;&quot;,&quot;non-dropping-particle&quot;:&quot;&quot;}],&quot;issued&quot;:{&quot;date-parts&quot;:[[2023]]},&quot;container-title-short&quot;:&quot;&quot;},&quot;isTemporary&quot;:false}]},{&quot;citationID&quot;:&quot;MENDELEY_CITATION_4b0d7c5f-05d3-4680-a8e4-6477d2587507&quot;,&quot;properties&quot;:{&quot;noteIndex&quot;:0},&quot;isEdited&quot;:false,&quot;manualOverride&quot;:{&quot;isManuallyOverridden&quot;:false,&quot;citeprocText&quot;:&quot;(Thiemig et al., 2022)&quot;,&quot;manualOverrideText&quot;:&quot;&quot;},&quot;citationTag&quot;:&quot;MENDELEY_CITATION_v3_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&quot;,&quot;citationItems&quot;:[{&quot;id&quot;:&quot;736c2e0d-1b6c-3a65-b1ae-1188f5647804&quot;,&quot;itemData&quot;:{&quot;type&quot;:&quot;article-journal&quot;,&quot;id&quot;:&quot;736c2e0d-1b6c-3a65-b1ae-1188f5647804&quot;,&quot;title&quot;:&quot;EMO-5: a high-resolution multi-variable gridded meteorological dataset for Europe&quot;,&quot;author&quot;:[{&quot;family&quot;:&quot;Thiemig&quot;,&quot;given&quot;:&quot;Vera&quot;,&quot;parse-names&quot;:false,&quot;dropping-particle&quot;:&quot;&quot;,&quot;non-dropping-particle&quot;:&quot;&quot;},{&quot;family&quot;:&quot;Gomes&quot;,&quot;given&quot;:&quot;Goncalo N.&quot;,&quot;parse-names&quot;:false,&quot;dropping-particle&quot;:&quot;&quot;,&quot;non-dropping-particle&quot;:&quot;&quot;},{&quot;family&quot;:&quot;Skøien&quot;,&quot;given&quot;:&quot;Jon O.&quot;,&quot;parse-names&quot;:false,&quot;dropping-particle&quot;:&quot;&quot;,&quot;non-dropping-particle&quot;:&quot;&quot;},{&quot;family&quot;:&quot;Ziese&quot;,&quot;given&quot;:&quot;Markus&quot;,&quot;parse-names&quot;:false,&quot;dropping-particle&quot;:&quot;&quot;,&quot;non-dropping-particle&quot;:&quot;&quot;},{&quot;family&quot;:&quot;Rauthe-Schöch&quot;,&quot;given&quot;:&quot;Armin&quot;,&quot;parse-names&quot;:false,&quot;dropping-particle&quot;:&quot;&quot;,&quot;non-dropping-particle&quot;:&quot;&quot;},{&quot;family&quot;:&quot;Rustemeier&quot;,&quot;given&quot;:&quot;Elke&quot;,&quot;parse-names&quot;:false,&quot;dropping-particle&quot;:&quot;&quot;,&quot;non-dropping-particle&quot;:&quot;&quot;},{&quot;family&quot;:&quot;Rehfeldt&quot;,&quot;given&quot;:&quot;Kira&quot;,&quot;parse-names&quot;:false,&quot;dropping-particle&quot;:&quot;&quot;,&quot;non-dropping-particle&quot;:&quot;&quot;},{&quot;family&quot;:&quot;Walawender&quot;,&quot;given&quot;:&quot;Jakub P.&quot;,&quot;parse-names&quot;:false,&quot;dropping-particle&quot;:&quot;&quot;,&quot;non-dropping-particle&quot;:&quot;&quot;},{&quot;family&quot;:&quot;Kolbe&quot;,&quot;given&quot;:&quot;Christine&quot;,&quot;parse-names&quot;:false,&quot;dropping-particle&quot;:&quot;&quot;,&quot;non-dropping-particle&quot;:&quot;&quot;},{&quot;family&quot;:&quot;Pichon&quot;,&quot;given&quot;:&quot;Damien&quot;,&quot;parse-names&quot;:false,&quot;dropping-particle&quot;:&quot;&quot;,&quot;non-dropping-particle&quot;:&quot;&quot;},{&quot;family&quot;:&quot;Schweim&quot;,&quot;given&quot;:&quot;Christoph&quot;,&quot;parse-names&quot;:false,&quot;dropping-particle&quot;:&quot;&quot;,&quot;non-dropping-particle&quot;:&quot;&quot;},{&quot;family&quot;:&quot;Salamon&quot;,&quot;given&quot;:&quot;Peter&quot;,&quot;parse-names&quot;:false,&quot;dropping-particle&quot;:&quot;&quot;,&quot;non-dropping-particle&quot;:&quot;&quot;}],&quot;container-title&quot;:&quot;Earth System Science Data&quot;,&quot;container-title-short&quot;:&quot;Earth Syst Sci Data&quot;,&quot;DOI&quot;:&quot;10.5194/essd-14-3249-2022&quot;,&quot;ISSN&quot;:&quot;18663516&quot;,&quot;issued&quot;:{&quot;date-parts&quot;:[[2022,7,15]]},&quot;page&quot;:&quot;3249-3272&quot;,&quot;abstract&quot;:&quot;In this paper we present EMO-5 (\&quot;European Meteorological Observations\&quot;, spatial resolution of 5 km), a European high-resolution, (sub-)daily, multi-variable meteorological dataset built on historical and real-time observations obtained by integrating data from 18 964 ground weather stations, four high-resolution regional observational grids (i.e. CombiPrecip, ZAMG - INCA, EURO4M-APGD, and CarpatClim), and one global reanalysis (ERA-Interim/Land). EMO-5 includes the following at daily resolution: total precipitation, temperatures (minimum and maximum), wind speed, solar radiation, and water vapour pressure. In addition, EMO-5 also makes available 6-hourly precipitation and mean temperature data. The raw observations from the ground weather stations underwent a set of quality controls before SPHEREMAP and Yamamoto interpolation methods were applied in order to estimate for each 5×5 km grid cell the variable value and its affiliated uncertainty, respectively. The quality of the EMO-5 precipitation data was evaluated through (1) comparison with two regional high-resolution datasets (i.e. seNorge2 and seNorge2018), (2) analysis of 15 heavy precipitation events, and (3) examination of the interpolation uncertainty. Results show that EMO-5 successfully captured 80 % of the heavy precipitation events, and that it is of comparable quality to a regional high-resolution dataset. The availability of the uncertainty fields increases the transparency of the dataset and hence the possible usage. EMO-5 (version 1) covers the time period from 1990 to 2019, with a near real-time release of the latest gridded observations foreseen with version 2. As a product of Copernicus, the EU's Earth Observation Programme, the EMO-5 dataset is free and open, and can be accessed at 10.2905/0BD84BE4-CEC8-4180-97A6-8B3ADAAC4D26 (Thiemig et al., 2020). Copyright:&quot;,&quot;publisher&quot;:&quot;Copernicus Publications&quot;,&quot;issue&quot;:&quot;7&quot;,&quot;volume&quot;:&quot;14&quot;},&quot;isTemporary&quot;:false}]},{&quot;citationID&quot;:&quot;MENDELEY_CITATION_800e6786-02ca-4d60-94e5-a287a59855a1&quot;,&quot;properties&quot;:{&quot;noteIndex&quot;:0},&quot;isEdited&quot;:false,&quot;manualOverride&quot;:{&quot;isManuallyOverridden&quot;:false,&quot;citeprocText&quot;:&quot;(Grimaldi et al., 2023; Hirpa et al., 2018)&quot;,&quot;manualOverrideText&quot;:&quot;&quot;},&quot;citationTag&quot;:&quot;MENDELEY_CITATION_v3_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&quot;,&quot;citationItems&quot;:[{&quot;id&quot;:&quot;116b3e65-a513-34ac-bc9c-839ab31538d6&quot;,&quot;itemData&quot;:{&quot;type&quot;:&quot;article-journal&quot;,&quot;id&quot;:&quot;116b3e65-a513-34ac-bc9c-839ab31538d6&quot;,&quot;title&quot;:&quot;Calibration of the Global Flood Awareness System (GloFAS) using daily streamflow data&quot;,&quot;author&quot;:[{&quot;family&quot;:&quot;Hirpa&quot;,&quot;given&quot;:&quot;Feyera A.&quot;,&quot;parse-names&quot;:false,&quot;dropping-particle&quot;:&quot;&quot;,&quot;non-dropping-particle&quot;:&quot;&quot;},{&quot;family&quot;:&quot;Salamon&quot;,&quot;given&quot;:&quot;Peter&quot;,&quot;parse-names&quot;:false,&quot;dropping-particle&quot;:&quot;&quot;,&quot;non-dropping-particle&quot;:&quot;&quot;},{&quot;family&quot;:&quot;Beck&quot;,&quot;given&quot;:&quot;Hylke E.&quot;,&quot;parse-names&quot;:false,&quot;dropping-particle&quot;:&quot;&quot;,&quot;non-dropping-particle&quot;:&quot;&quot;},{&quot;family&quot;:&quot;Lorini&quot;,&quot;given&quot;:&quot;Valerio&quot;,&quot;parse-names&quot;:false,&quot;dropping-particle&quot;:&quot;&quot;,&quot;non-dropping-particle&quot;:&quot;&quot;},{&quot;family&quot;:&quot;Alfieri&quot;,&quot;given&quot;:&quot;Lorenzo&quot;,&quot;parse-names&quot;:false,&quot;dropping-particle&quot;:&quot;&quot;,&quot;non-dropping-particle&quot;:&quot;&quot;},{&quot;family&quot;:&quot;Zsoter&quot;,&quot;given&quot;:&quot;Ervin&quot;,&quot;parse-names&quot;:false,&quot;dropping-particle&quot;:&quot;&quot;,&quot;non-dropping-particle&quot;:&quot;&quot;},{&quot;family&quot;:&quot;Dadson&quot;,&quot;given&quot;:&quot;Simon J.&quot;,&quot;parse-names&quot;:false,&quot;dropping-particle&quot;:&quot;&quot;,&quot;non-dropping-particle&quot;:&quot;&quot;}],&quot;container-title&quot;:&quot;Journal of Hydrology&quot;,&quot;container-title-short&quot;:&quot;J Hydrol (Amst)&quot;,&quot;DOI&quot;:&quot;10.1016/j.jhydrol.2018.09.052&quot;,&quot;ISSN&quot;:&quot;00221694&quot;,&quot;issued&quot;:{&quot;date-parts&quot;:[[2018,11,1]]},&quot;page&quot;:&quot;595-606&quot;,&quot;abstract&quot;:&quot;This paper presents the calibration and evaluation of the Global Flood Awareness System (GloFAS), an operational system that produces ensemble streamflow forecasts and threshold exceedance probabilities for large rivers worldwide. The system generates daily streamflow forecasts using a coupled H-TESSEL land surface scheme and the LISFLOOD model forced by ECMWF IFS meteorological forecasts. The hydrology model currently uses a priori parameter estimates with uniform values globally, which may limit the streamflow forecast skill. Here, the LISFLOOD routing and groundwater model parameters are calibrated with ECMWF reforecasts from 1995 to 2015 as forcing using daily streamflow data from 1287 stations worldwide. The calibration of LISFLOOD parameters is performed using an evolutionary optimization algorithm with the Kling-Gupta Efficiency (KGE) as objective function. The skill improvements are quantified by computing the skill scores as the change in KGE relative to the baseline simulation using a priori parameters. The results show that simulation skill has improved after calibration (KGE skill score &gt; 0.08) for the large majority of stations during the calibration (67% globally and 77% outside of North America) and validation (60% globally and 69% outside of North America) periods compared to the baseline simulation. However, the skill gain was impacted by the bias in the baseline simulation (the lowest skill score was obtained in basins with negative bias) due to the limitation of the model in correcting the negative bias in streamflow. Hence, further skill improvements could be achieved by reducing the bias in the streamflow by improving the precipitation forecasts and the land surface model. The results of this work will have implications on improving the operational GloFAS flood forecasting (www.globalfloods.eu).&quot;,&quot;publisher&quot;:&quot;Elsevier B.V.&quot;,&quot;volume&quot;:&quot;566&quot;},&quot;isTemporary&quot;:false},{&quot;id&quot;:&quot;48630cfe-e32f-3513-91c1-4df7f3da23c7&quot;,&quot;itemData&quot;:{&quot;type&quot;:&quot;paper-conference&quot;,&quot;id&quot;:&quot;48630cfe-e32f-3513-91c1-4df7f3da23c7&quot;,&quot;title&quot;:&quot;GloFAS v4.0: towards hyper-resolution hydrological modelling at global scale&quot;,&quot;author&quot;:[{&quot;family&quot;:&quot;Grimaldi&quot;,&quot;given&quot;:&quot;Stefania&quot;,&quot;parse-names&quot;:false,&quot;dropping-particle&quot;:&quot;&quot;,&quot;non-dropping-particle&quot;:&quot;&quot;},{&quot;family&quot;:&quot;Salamon&quot;,&quot;given&quot;:&quot;Peter&quot;,&quot;parse-names&quot;:false,&quot;dropping-particle&quot;:&quot;&quot;,&quot;non-dropping-particle&quot;:&quot;&quot;},{&quot;family&quot;:&quot;Russo&quot;,&quot;given&quot;:&quot;Carlo&quot;,&quot;parse-names&quot;:false,&quot;dropping-particle&quot;:&quot;&quot;,&quot;non-dropping-particle&quot;:&quot;&quot;},{&quot;family&quot;:&quot;Disperati&quot;,&quot;given&quot;:&quot;Juliana&quot;,&quot;parse-names&quot;:false,&quot;dropping-particle&quot;:&quot;&quot;,&quot;non-dropping-particle&quot;:&quot;&quot;},{&quot;family&quot;:&quot;Zsoster&quot;,&quot;given&quot;:&quot;Ervin&quot;,&quot;parse-names&quot;:false,&quot;dropping-particle&quot;:&quot;&quot;,&quot;non-dropping-particle&quot;:&quot;&quot;},{&quot;family&quot;:&quot;Carton de Wiart&quot;,&quot;given&quot;:&quot;Corentin&quot;,&quot;parse-names&quot;:false,&quot;dropping-particle&quot;:&quot;&quot;,&quot;non-dropping-particle&quot;:&quot;&quot;},{&quot;family&quot;:&quot;Mazzetti&quot;,&quot;given&quot;:&quot;Cinzia&quot;,&quot;parse-names&quot;:false,&quot;dropping-particle&quot;:&quot;&quot;,&quot;non-dropping-particle&quot;:&quot;&quot;},{&quot;family&quot;:&quot;Choulga Margarita&quot;,&quot;given&quot;:&quot;&quot;,&quot;parse-names&quot;:false,&quot;dropping-particle&quot;:&quot;&quot;,&quot;non-dropping-particle&quot;:&quot;&quot;},{&quot;family&quot;:&quot;Moschini&quot;,&quot;given&quot;:&quot;Francesca&quot;,&quot;parse-names&quot;:false,&quot;dropping-particle&quot;:&quot;&quot;,&quot;non-dropping-particle&quot;:&quot;&quot;},{&quot;family&quot;:&quot;Harrigan&quot;,&quot;given&quot;:&quot;Shaun&quot;,&quot;parse-names&quot;:false,&quot;dropping-particle&quot;:&quot;&quot;,&quot;non-dropping-particle&quot;:&quot;&quot;},{&quot;family&quot;:&quot;Gomes&quot;,&quot;given&quot;:&quot;Goncalo&quot;,&quot;parse-names&quot;:false,&quot;dropping-particle&quot;:&quot;&quot;,&quot;non-dropping-particle&quot;:&quot;&quot;},{&quot;family&quot;:&quot;Casado-Rodríguez&quot;,&quot;given&quot;:&quot;Jesús&quot;,&quot;parse-names&quot;:false,&quot;dropping-particle&quot;:&quot;&quot;,&quot;non-dropping-particle&quot;:&quot;&quot;},{&quot;family&quot;:&quot;Ramos&quot;,&quot;given&quot;:&quot;Arthur&quot;,&quot;parse-names&quot;:false,&quot;dropping-particle&quot;:&quot;&quot;,&quot;non-dropping-particle&quot;:&quot;&quot;},{&quot;family&quot;:&quot;Barnard&quot;,&quot;given&quot;:&quot;Christopher&quot;,&quot;parse-names&quot;:false,&quot;dropping-particle&quot;:&quot;&quot;,&quot;non-dropping-particle&quot;:&quot;&quot;},{&quot;family&quot;:&quot;Hansford&quot;,&quot;given&quot;:&quot;Eleanor&quot;,&quot;parse-names&quot;:false,&quot;dropping-particle&quot;:&quot;&quot;,&quot;non-dropping-particle&quot;:&quot;&quot;},{&quot;family&quot;:&quot;Prudhomme&quot;,&quot;given&quot;:&quot;Christel&quot;,&quot;parse-names&quot;:false,&quot;dropping-particle&quot;:&quot;&quot;,&quot;non-dropping-particle&quot;:&quot;&quot;}],&quot;container-title&quot;:&quot;European Geoscience Union General Assembly 2023&quot;,&quot;issued&quot;:{&quot;date-parts&quot;:[[2023]]},&quot;publisher-place&quot;:&quot;Vienna&quot;,&quot;container-title-short&quot;:&quot;&quot;},&quot;isTemporary&quot;:false}]},{&quot;citationID&quot;:&quot;MENDELEY_CITATION_dd78c2f9-76c7-4fef-a595-c7571c090314&quot;,&quot;properties&quot;:{&quot;noteIndex&quot;:0},&quot;isEdited&quot;:false,&quot;manualOverride&quot;:{&quot;isManuallyOverridden&quot;:false,&quot;citeprocText&quot;:&quot;(Kratzert et al., 2018; Nevo et al., 2022)&quot;,&quot;manualOverrideText&quot;:&quot;&quot;},&quot;citationTag&quot;:&quot;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&quot;,&quot;citationItems&quot;:[{&quot;id&quot;:&quot;3f42779d-2914-3bc1-a4f4-1278d8bc743d&quot;,&quot;itemData&quot;:{&quot;type&quot;:&quot;article-journal&quot;,&quot;id&quot;:&quot;3f42779d-2914-3bc1-a4f4-1278d8bc743d&quot;,&quot;title&quot;:&quot;Rainfall-runoff modelling using Long Short-Term Memory (LSTM) networks&quot;,&quot;author&quot;:[{&quot;family&quot;:&quot;Kratzert&quot;,&quot;given&quot;:&quot;Frederik&quot;,&quot;parse-names&quot;:false,&quot;dropping-particle&quot;:&quot;&quot;,&quot;non-dropping-particle&quot;:&quot;&quot;},{&quot;family&quot;:&quot;Klotz&quot;,&quot;given&quot;:&quot;Daniel&quot;,&quot;parse-names&quot;:false,&quot;dropping-particle&quot;:&quot;&quot;,&quot;non-dropping-particle&quot;:&quot;&quot;},{&quot;family&quot;:&quot;Brenner&quot;,&quot;given&quot;:&quot;Claire&quot;,&quot;parse-names&quot;:false,&quot;dropping-particle&quot;:&quot;&quot;,&quot;non-dropping-particle&quot;:&quot;&quot;},{&quot;family&quot;:&quot;Schulz&quot;,&quot;given&quot;:&quot;Karsten&quot;,&quot;parse-names&quot;:false,&quot;dropping-particle&quot;:&quot;&quot;,&quot;non-dropping-particle&quot;:&quot;&quot;},{&quot;family&quot;:&quot;Herrnegger&quot;,&quot;given&quot;:&quot;Mathew&quot;,&quot;parse-names&quot;:false,&quot;dropping-particle&quot;:&quot;&quot;,&quot;non-dropping-particle&quot;:&quot;&quot;}],&quot;container-title&quot;:&quot;Hydrology and Earth System Sciences&quot;,&quot;container-title-short&quot;:&quot;Hydrol Earth Syst Sci&quot;,&quot;DOI&quot;:&quot;10.5194/hess-22-6005-2018&quot;,&quot;ISSN&quot;:&quot;16077938&quot;,&quot;issued&quot;:{&quot;date-parts&quot;:[[2018,11,22]]},&quot;page&quot;:&quot;6005-6022&quot;,&quot;abstract&quot;:&quot;Rainfall-runoff modelling is one of the key challenges in the field of hydrology. Various approaches exist, ranging from physically based over conceptual to fully data-driven models. In this paper, we propose a novel data-driven approach, using the Long Short-Term Memory (LSTM) network, a special type of recurrent neural network. The advantage of the LSTM is its ability to learn long-term dependencies between the provided input and output of the network, which are essential for modelling storage effects in e.g. catchments with snow influence. We use 241 catchments of the freely available CAMELS data set to test our approach and also compare the results to the well-known Sacramento Soil Moisture Accounting Model (SAC-SMA) coupled with the Snow-17 snow routine. We also show the potential of the LSTM as a regional hydrological model in which one model predicts the discharge for a variety of catchments. In our last experiment, we show the possibility to transfer process understanding, learned at regional scale, to individual catchments and thereby increasing model performance when compared to a LSTM trained only on the data of single catchments. Using this approach, we were able to achieve better model performance as the SAC-SMA+Snow-17, which underlines the potential of the LSTM for hydrological modelling applications.&quot;,&quot;publisher&quot;:&quot;Copernicus GmbH&quot;,&quot;issue&quot;:&quot;11&quot;,&quot;volume&quot;:&quot;22&quot;},&quot;isTemporary&quot;:false},{&quot;id&quot;:&quot;1efb9db3-e949-326f-b83e-69166ba98c81&quot;,&quot;itemData&quot;:{&quot;type&quot;:&quot;article-journal&quot;,&quot;id&quot;:&quot;1efb9db3-e949-326f-b83e-69166ba98c81&quot;,&quot;title&quot;:&quot;Flood forecasting with machine learning models in an operational framework&quot;,&quot;author&quot;:[{&quot;family&quot;:&quot;Nevo&quot;,&quot;given&quot;:&quot;Sella&quot;,&quot;parse-names&quot;:false,&quot;dropping-particle&quot;:&quot;&quot;,&quot;non-dropping-particle&quot;:&quot;&quot;},{&quot;family&quot;:&quot;Morin&quot;,&quot;given&quot;:&quot;Efrat&quot;,&quot;parse-names&quot;:false,&quot;dropping-particle&quot;:&quot;&quot;,&quot;non-dropping-particle&quot;:&quot;&quot;},{&quot;family&quot;:&quot;Gerzi Rosenthal&quot;,&quot;given&quot;:&quot;Adi&quot;,&quot;parse-names&quot;:false,&quot;dropping-particle&quot;:&quot;&quot;,&quot;non-dropping-particle&quot;:&quot;&quot;},{&quot;family&quot;:&quot;Metzger&quot;,&quot;given&quot;:&quot;Asher&quot;,&quot;parse-names&quot;:false,&quot;dropping-particle&quot;:&quot;&quot;,&quot;non-dropping-particle&quot;:&quot;&quot;},{&quot;family&quot;:&quot;Barshai&quot;,&quot;given&quot;:&quot;Chen&quot;,&quot;parse-names&quot;:false,&quot;dropping-particle&quot;:&quot;&quot;,&quot;non-dropping-particle&quot;:&quot;&quot;},{&quot;family&quot;:&quot;Weitzner&quot;,&quot;given&quot;:&quot;Dana&quot;,&quot;parse-names&quot;:false,&quot;dropping-particle&quot;:&quot;&quot;,&quot;non-dropping-particle&quot;:&quot;&quot;},{&quot;family&quot;:&quot;Voloshin&quot;,&quot;given&quot;:&quot;Dafi&quot;,&quot;parse-names&quot;:false,&quot;dropping-particle&quot;:&quot;&quot;,&quot;non-dropping-particle&quot;:&quot;&quot;},{&quot;family&quot;:&quot;Kratzert&quot;,&quot;given&quot;:&quot;Frederik&quot;,&quot;parse-names&quot;:false,&quot;dropping-particle&quot;:&quot;&quot;,&quot;non-dropping-particle&quot;:&quot;&quot;},{&quot;family&quot;:&quot;Elidan&quot;,&quot;given&quot;:&quot;Gal&quot;,&quot;parse-names&quot;:false,&quot;dropping-particle&quot;:&quot;&quot;,&quot;non-dropping-particle&quot;:&quot;&quot;},{&quot;family&quot;:&quot;Dror&quot;,&quot;given&quot;:&quot;Gideon&quot;,&quot;parse-names&quot;:false,&quot;dropping-particle&quot;:&quot;&quot;,&quot;non-dropping-particle&quot;:&quot;&quot;},{&quot;family&quot;:&quot;Begelman&quot;,&quot;given&quot;:&quot;Gregory&quot;,&quot;parse-names&quot;:false,&quot;dropping-particle&quot;:&quot;&quot;,&quot;non-dropping-particle&quot;:&quot;&quot;},{&quot;family&quot;:&quot;Nearing&quot;,&quot;given&quot;:&quot;Grey&quot;,&quot;parse-names&quot;:false,&quot;dropping-particle&quot;:&quot;&quot;,&quot;non-dropping-particle&quot;:&quot;&quot;},{&quot;family&quot;:&quot;Shalev&quot;,&quot;given&quot;:&quot;Guy&quot;,&quot;parse-names&quot;:false,&quot;dropping-particle&quot;:&quot;&quot;,&quot;non-dropping-particle&quot;:&quot;&quot;},{&quot;family&quot;:&quot;Noga&quot;,&quot;given&quot;:&quot;Hila&quot;,&quot;parse-names&quot;:false,&quot;dropping-particle&quot;:&quot;&quot;,&quot;non-dropping-particle&quot;:&quot;&quot;},{&quot;family&quot;:&quot;Shavitt&quot;,&quot;given&quot;:&quot;Ira&quot;,&quot;parse-names&quot;:false,&quot;dropping-particle&quot;:&quot;&quot;,&quot;non-dropping-particle&quot;:&quot;&quot;},{&quot;family&quot;:&quot;Yuklea&quot;,&quot;given&quot;:&quot;Liora&quot;,&quot;parse-names&quot;:false,&quot;dropping-particle&quot;:&quot;&quot;,&quot;non-dropping-particle&quot;:&quot;&quot;},{&quot;family&quot;:&quot;Royz&quot;,&quot;given&quot;:&quot;Moriah&quot;,&quot;parse-names&quot;:false,&quot;dropping-particle&quot;:&quot;&quot;,&quot;non-dropping-particle&quot;:&quot;&quot;},{&quot;family&quot;:&quot;Giladi&quot;,&quot;given&quot;:&quot;Niv&quot;,&quot;parse-names&quot;:false,&quot;dropping-particle&quot;:&quot;&quot;,&quot;non-dropping-particle&quot;:&quot;&quot;},{&quot;family&quot;:&quot;Peled Levi&quot;,&quot;given&quot;:&quot;Nofar&quot;,&quot;parse-names&quot;:false,&quot;dropping-particle&quot;:&quot;&quot;,&quot;non-dropping-particle&quot;:&quot;&quot;},{&quot;family&quot;:&quot;Reich&quot;,&quot;given&quot;:&quot;Ofir&quot;,&quot;parse-names&quot;:false,&quot;dropping-particle&quot;:&quot;&quot;,&quot;non-dropping-particle&quot;:&quot;&quot;},{&quot;family&quot;:&quot;Gilon&quot;,&quot;given&quot;:&quot;Oren&quot;,&quot;parse-names&quot;:false,&quot;dropping-particle&quot;:&quot;&quot;,&quot;non-dropping-particle&quot;:&quot;&quot;},{&quot;family&quot;:&quot;Maor&quot;,&quot;given&quot;:&quot;Ronnie&quot;,&quot;parse-names&quot;:false,&quot;dropping-particle&quot;:&quot;&quot;,&quot;non-dropping-particle&quot;:&quot;&quot;},{&quot;family&quot;:&quot;Timnat&quot;,&quot;given&quot;:&quot;Shahar&quot;,&quot;parse-names&quot;:false,&quot;dropping-particle&quot;:&quot;&quot;,&quot;non-dropping-particle&quot;:&quot;&quot;},{&quot;family&quot;:&quot;Shechter&quot;,&quot;given&quot;:&quot;Tal&quot;,&quot;parse-names&quot;:false,&quot;dropping-particle&quot;:&quot;&quot;,&quot;non-dropping-particle&quot;:&quot;&quot;},{&quot;family&quot;:&quot;Anisimov&quot;,&quot;given&quot;:&quot;Vladimir&quot;,&quot;parse-names&quot;:false,&quot;dropping-particle&quot;:&quot;&quot;,&quot;non-dropping-particle&quot;:&quot;&quot;},{&quot;family&quot;:&quot;Gigi&quot;,&quot;given&quot;:&quot;Yotam&quot;,&quot;parse-names&quot;:false,&quot;dropping-particle&quot;:&quot;&quot;,&quot;non-dropping-particle&quot;:&quot;&quot;},{&quot;family&quot;:&quot;Levin&quot;,&quot;given&quot;:&quot;Yuval&quot;,&quot;parse-names&quot;:false,&quot;dropping-particle&quot;:&quot;&quot;,&quot;non-dropping-particle&quot;:&quot;&quot;},{&quot;family&quot;:&quot;Moshe&quot;,&quot;given&quot;:&quot;Zach&quot;,&quot;parse-names&quot;:false,&quot;dropping-particle&quot;:&quot;&quot;,&quot;non-dropping-particle&quot;:&quot;&quot;},{&quot;family&quot;:&quot;Ben-Haim&quot;,&quot;given&quot;:&quot;Zvika&quot;,&quot;parse-names&quot;:false,&quot;dropping-particle&quot;:&quot;&quot;,&quot;non-dropping-particle&quot;:&quot;&quot;},{&quot;family&quot;:&quot;Hassidim&quot;,&quot;given&quot;:&quot;Avinatan&quot;,&quot;parse-names&quot;:false,&quot;dropping-particle&quot;:&quot;&quot;,&quot;non-dropping-particle&quot;:&quot;&quot;},{&quot;family&quot;:&quot;Matias&quot;,&quot;given&quot;:&quot;Yossi&quot;,&quot;parse-names&quot;:false,&quot;dropping-particle&quot;:&quot;&quot;,&quot;non-dropping-particle&quot;:&quot;&quot;}],&quot;container-title&quot;:&quot;Hydrology and Earth System Sciences&quot;,&quot;container-title-short&quot;:&quot;Hydrol Earth Syst Sci&quot;,&quot;DOI&quot;:&quot;10.5194/hess-26-4013-2022&quot;,&quot;ISSN&quot;:&quot;16077938&quot;,&quot;issued&quot;:{&quot;date-parts&quot;:[[2022,8,5]]},&quot;page&quot;:&quot;4013-4032&quot;,&quot;abstract&quot;:&quot;Google's operational flood forecasting system was developed to provide accurate real-time flood warnings to agencies and the public with a focus on riverine floods in large, gauged rivers. It became operational in 2018 and has since expanded geographically. This forecasting system consists of four subsystems: data validation, stage forecasting, inundation modeling, and alert distribution. Machine learning is used for two of the subsystems. Stage forecasting is modeled with the long short-term memory (LSTM) networks and the linear models. Flood inundation is computed with the thresholding and the manifold models, where the former computes inundation extent and the latter computes both inundation extent and depth. The manifold model, presented here for the first time, provides a machine-learning alternative to hydraulic modeling of flood inundation. When evaluated on historical data, all models achieve sufficiently high-performance metrics for operational use. The LSTM showed higher skills than the linear model, while the thresholding and manifold models achieved similar performance metrics for modeling inundation extent. During the 2021 monsoon season, the flood warning system was operational in India and Bangladesh, covering flood-prone regions around rivers with a total area close to 470 000 km2, home to more than 350 000 000 people. More than 100 000 000 flood alerts were sent to affected populations, to relevant authorities, and to emergency organizations. Current and future work on the system includes extending coverage to additional flood-prone locations and improving modeling capabilities and accuracy.&quot;,&quot;publisher&quot;:&quot;Copernicus GmbH&quot;,&quot;issue&quot;:&quot;15&quot;,&quot;volume&quot;:&quot;26&quot;},&quot;isTemporary&quot;:false}]},{&quot;citationID&quot;:&quot;MENDELEY_CITATION_56e858e7-d0da-4bca-a9ca-d4350b6b63a9&quot;,&quot;properties&quot;:{&quot;noteIndex&quot;:0},&quot;isEdited&quot;:false,&quot;manualOverride&quot;:{&quot;isManuallyOverridden&quot;:false,&quot;citeprocText&quot;:&quot;(Feng et al., 2020; Gauch et al., 2021; Koch &amp;#38; Schneider, 2022; Kratzert et al., s. f., 2018, 2019; Lees et al., 2022; Mao et al., 2021; Yokoo et al., 2022)&quot;,&quot;manualOverrideText&quot;:&quot;&quot;},&quot;citationTag&quot;:&quot;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&quot;,&quot;citationItems&quot;:[{&quot;id&quot;:&quot;3f42779d-2914-3bc1-a4f4-1278d8bc743d&quot;,&quot;itemData&quot;:{&quot;type&quot;:&quot;article-journal&quot;,&quot;id&quot;:&quot;3f42779d-2914-3bc1-a4f4-1278d8bc743d&quot;,&quot;title&quot;:&quot;Rainfall-runoff modelling using Long Short-Term Memory (LSTM) networks&quot;,&quot;author&quot;:[{&quot;family&quot;:&quot;Kratzert&quot;,&quot;given&quot;:&quot;Frederik&quot;,&quot;parse-names&quot;:false,&quot;dropping-particle&quot;:&quot;&quot;,&quot;non-dropping-particle&quot;:&quot;&quot;},{&quot;family&quot;:&quot;Klotz&quot;,&quot;given&quot;:&quot;Daniel&quot;,&quot;parse-names&quot;:false,&quot;dropping-particle&quot;:&quot;&quot;,&quot;non-dropping-particle&quot;:&quot;&quot;},{&quot;family&quot;:&quot;Brenner&quot;,&quot;given&quot;:&quot;Claire&quot;,&quot;parse-names&quot;:false,&quot;dropping-particle&quot;:&quot;&quot;,&quot;non-dropping-particle&quot;:&quot;&quot;},{&quot;family&quot;:&quot;Schulz&quot;,&quot;given&quot;:&quot;Karsten&quot;,&quot;parse-names&quot;:false,&quot;dropping-particle&quot;:&quot;&quot;,&quot;non-dropping-particle&quot;:&quot;&quot;},{&quot;family&quot;:&quot;Herrnegger&quot;,&quot;given&quot;:&quot;Mathew&quot;,&quot;parse-names&quot;:false,&quot;dropping-particle&quot;:&quot;&quot;,&quot;non-dropping-particle&quot;:&quot;&quot;}],&quot;container-title&quot;:&quot;Hydrology and Earth System Sciences&quot;,&quot;container-title-short&quot;:&quot;Hydrol Earth Syst Sci&quot;,&quot;DOI&quot;:&quot;10.5194/hess-22-6005-2018&quot;,&quot;ISSN&quot;:&quot;16077938&quot;,&quot;issued&quot;:{&quot;date-parts&quot;:[[2018,11,22]]},&quot;page&quot;:&quot;6005-6022&quot;,&quot;abstract&quot;:&quot;Rainfall-runoff modelling is one of the key challenges in the field of hydrology. Various approaches exist, ranging from physically based over conceptual to fully data-driven models. In this paper, we propose a novel data-driven approach, using the Long Short-Term Memory (LSTM) network, a special type of recurrent neural network. The advantage of the LSTM is its ability to learn long-term dependencies between the provided input and output of the network, which are essential for modelling storage effects in e.g. catchments with snow influence. We use 241 catchments of the freely available CAMELS data set to test our approach and also compare the results to the well-known Sacramento Soil Moisture Accounting Model (SAC-SMA) coupled with the Snow-17 snow routine. We also show the potential of the LSTM as a regional hydrological model in which one model predicts the discharge for a variety of catchments. In our last experiment, we show the possibility to transfer process understanding, learned at regional scale, to individual catchments and thereby increasing model performance when compared to a LSTM trained only on the data of single catchments. Using this approach, we were able to achieve better model performance as the SAC-SMA+Snow-17, which underlines the potential of the LSTM for hydrological modelling applications.&quot;,&quot;publisher&quot;:&quot;Copernicus GmbH&quot;,&quot;issue&quot;:&quot;11&quot;,&quot;volume&quot;:&quot;22&quot;},&quot;isTemporary&quot;:false},{&quot;id&quot;:&quot;97a5d1d3-89bd-3f7c-9b91-7a32c119bf1a&quot;,&quot;itemData&quot;:{&quot;type&quot;:&quot;article-journal&quot;,&quot;id&quot;:&quot;97a5d1d3-89bd-3f7c-9b91-7a32c119bf1a&quot;,&quot;title&quot;:&quot;Toward Improved Predictions in Ungauged Basins: Exploiting the Power of Machine Learning&quot;,&quot;author&quot;:[{&quot;family&quot;:&quot;Kratzert&quot;,&quot;given&quot;:&quot;Frederik&quot;,&quot;parse-names&quot;:false,&quot;dropping-particle&quot;:&quot;&quot;,&quot;non-dropping-particle&quot;:&quot;&quot;},{&quot;family&quot;:&quot;Klotz&quot;,&quot;given&quot;:&quot;Daniel&quot;,&quot;parse-names&quot;:false,&quot;dropping-particle&quot;:&quot;&quot;,&quot;non-dropping-particle&quot;:&quot;&quot;},{&quot;family&quot;:&quot;Herrnegger&quot;,&quot;given&quot;:&quot;Mathew&quot;,&quot;parse-names&quot;:false,&quot;dropping-particle&quot;:&quot;&quot;,&quot;non-dropping-particle&quot;:&quot;&quot;},{&quot;family&quot;:&quot;Sampson&quot;,&quot;given&quot;:&quot;Alden K.&quot;,&quot;parse-names&quot;:false,&quot;dropping-particle&quot;:&quot;&quot;,&quot;non-dropping-particle&quot;:&quot;&quot;},{&quot;family&quot;:&quot;Hochreiter&quot;,&quot;given&quot;:&quot;Sepp&quot;,&quot;parse-names&quot;:false,&quot;dropping-particle&quot;:&quot;&quot;,&quot;non-dropping-particle&quot;:&quot;&quot;},{&quot;family&quot;:&quot;Nearing&quot;,&quot;given&quot;:&quot;Grey S.&quot;,&quot;parse-names&quot;:false,&quot;dropping-particle&quot;:&quot;&quot;,&quot;non-dropping-particle&quot;:&quot;&quot;}],&quot;container-title&quot;:&quot;Water Resources Research&quot;,&quot;container-title-short&quot;:&quot;Water Resour Res&quot;,&quot;DOI&quot;:&quot;10.1029/2019WR026065&quot;,&quot;ISSN&quot;:&quot;19447973&quot;,&quot;issued&quot;:{&quot;date-parts&quot;:[[2019,12,1]]},&quot;page&quot;:&quot;11344-11354&quot;,&quot;abstract&quot;:&quot;Long short-term memory (LSTM) networks offer unprecedented accuracy for prediction in ungauged basins. We trained and tested several LSTMs on 531 basins from the CAMELS data set using k-fold validation, so that predictions were made in basins that supplied no training data. The training and test data set included ∼30 years of daily rainfall-runoff data from catchments in the United States ranging in size from 4 to 2,000 km2 with aridity index from 0.22 to 5.20, and including 12 of the 13 IGPB vegetated land cover classifications. This effectively “ungauged” model was benchmarked over a 15-year validation period against the Sacramento Soil Moisture Accounting (SAC-SMA) model and also against the NOAA National Water Model reanalysis. SAC-SMA was calibrated separately for each basin using 15 years of daily data. The out-of-sample LSTM had higher median Nash-Sutcliffe Efficiencies across the 531 basins (0.69) than either the calibrated SAC-SMA (0.64) or the National Water Model (0.58). This indicates that there is (typically) sufficient information in available catchment attributes data about similarities and differences between catchment-level rainfall-runoff behaviors to provide out-of-sample simulations that are generally more accurate than current models under ideal (i.e., calibrated) conditions. We found evidence that adding physical constraints to the LSTM models might improve simulations, which we suggest motivates future research related to physics-guided machine learning.&quot;,&quot;publisher&quot;:&quot;Blackwell Publishing Ltd&quot;,&quot;issue&quot;:&quot;12&quot;,&quot;volume&quot;:&quot;55&quot;},&quot;isTemporary&quot;:false},{&quot;id&quot;:&quot;f922f299-431e-3f9d-9d14-592800031b0f&quot;,&quot;itemData&quot;:{&quot;type&quot;:&quot;article-journal&quot;,&quot;id&quot;:&quot;f922f299-431e-3f9d-9d14-592800031b0f&quot;,&quot;title&quot;:&quot;Enhancing Streamflow Forecast and Extracting Insights Using Long-Short Term Memory Networks With Data Integration at Continental Scales&quot;,&quot;author&quot;:[{&quot;family&quot;:&quot;Feng&quot;,&quot;given&quot;:&quot;Dapeng&quot;,&quot;parse-names&quot;:false,&quot;dropping-particle&quot;:&quot;&quot;,&quot;non-dropping-particle&quot;:&quot;&quot;},{&quot;family&quot;:&quot;Fang&quot;,&quot;given&quot;:&quot;Kuai&quot;,&quot;parse-names&quot;:false,&quot;dropping-particle&quot;:&quot;&quot;,&quot;non-dropping-particle&quot;:&quot;&quot;},{&quot;family&quot;:&quot;Shen&quot;,&quot;given&quot;:&quot;Chaopeng&quot;,&quot;parse-names&quot;:false,&quot;dropping-particle&quot;:&quot;&quot;,&quot;non-dropping-particle&quot;:&quot;&quot;}],&quot;container-title&quot;:&quot;Water Resources Research&quot;,&quot;container-title-short&quot;:&quot;Water Resour Res&quot;,&quot;DOI&quot;:&quot;10.1029/2019WR026793&quot;,&quot;ISSN&quot;:&quot;19447973&quot;,&quot;issued&quot;:{&quot;date-parts&quot;:[[2020,9,1]]},&quot;abstract&quot;:&quot;Recent observations with varied schedules and types (moving average, snapshot, or regularly spaced) can help to improve streamflow forecasts, but it is challenging to integrate them effectively. Based on a long short-term memory (LSTM) streamflow model, we tested multiple versions of a flexible procedure we call data integration (DI) to leverage recent discharge measurements to improve forecasts. DI accepts lagged inputs either directly or through a convolutional neural network unit. DI ubiquitously elevated streamflow forecast performance to unseen levels, reaching a record continental-scale median Nash-Sutcliffe Efficiency coefficient value of 0.86. Integrating moving-average discharge, discharge from the last few days, or even average discharge from the previous calendar month could all improve daily forecasts. Directly using lagged observations as inputs was comparable in performance to using the convolutional neural network unit. Importantly, we obtained valuable insights regarding hydrologic processes impacting LSTM and DI performance. Before applying DI, the base LSTM model worked well in mountainous or snow-dominated regions, but less well in regions with low discharge volumes (due to either low precipitation or high precipitation-energy synchronicity) and large interannual storage variability. DI was most beneficial in regions with high flow autocorrelation: it greatly reduced baseflow bias in groundwater-dominated western basins and also improved peak prediction for basins with dynamical surface water storage, such as the Prairie Potholes or Great Lakes regions. However, even DI cannot elevate performance in high-aridity basins with 1-day flash peaks. Despite this limitation, there is much promise for a deep-learning-based forecast paradigm due to its performance, automation, efficiency, and flexibility.&quot;,&quot;publisher&quot;:&quot;Blackwell Publishing Ltd&quot;,&quot;issue&quot;:&quot;9&quot;,&quot;volume&quot;:&quot;56&quot;},&quot;isTemporary&quot;:false},{&quot;id&quot;:&quot;05ae28e1-8647-3175-8bc8-90ef86d8003d&quot;,&quot;itemData&quot;:{&quot;type&quot;:&quot;article-journal&quot;,&quot;id&quot;:&quot;05ae28e1-8647-3175-8bc8-90ef86d8003d&quot;,&quot;title&quot;:&quot;Hydrological concept formation inside long short-term memory (LSTM) networks&quot;,&quot;author&quot;:[{&quot;family&quot;:&quot;Lees&quot;,&quot;given&quot;:&quot;Thomas&quot;,&quot;parse-names&quot;:false,&quot;dropping-particle&quot;:&quot;&quot;,&quot;non-dropping-particle&quot;:&quot;&quot;},{&quot;family&quot;:&quot;Reece&quot;,&quot;given&quot;:&quot;Steven&quot;,&quot;parse-names&quot;:false,&quot;dropping-particle&quot;:&quot;&quot;,&quot;non-dropping-particle&quot;:&quot;&quot;},{&quot;family&quot;:&quot;Kratzert&quot;,&quot;given&quot;:&quot;Frederik&quot;,&quot;parse-names&quot;:false,&quot;dropping-particle&quot;:&quot;&quot;,&quot;non-dropping-particle&quot;:&quot;&quot;},{&quot;family&quot;:&quot;Klotz&quot;,&quot;given&quot;:&quot;Daniel&quot;,&quot;parse-names&quot;:false,&quot;dropping-particle&quot;:&quot;&quot;,&quot;non-dropping-particle&quot;:&quot;&quot;},{&quot;family&quot;:&quot;Gauch&quot;,&quot;given&quot;:&quot;Martin&quot;,&quot;parse-names&quot;:false,&quot;dropping-particle&quot;:&quot;&quot;,&quot;non-dropping-particle&quot;:&quot;&quot;},{&quot;family&quot;:&quot;Bruijn&quot;,&quot;given&quot;:&quot;Jens&quot;,&quot;parse-names&quot;:false,&quot;dropping-particle&quot;:&quot;&quot;,&quot;non-dropping-particle&quot;:&quot;De&quot;},{&quot;family&quot;:&quot;Kumar Sahu&quot;,&quot;given&quot;:&quot;Reetik&quot;,&quot;parse-names&quot;:false,&quot;dropping-particle&quot;:&quot;&quot;,&quot;non-dropping-particle&quot;:&quot;&quot;},{&quot;family&quot;:&quot;Greve&quot;,&quot;given&quot;:&quot;Peter&quot;,&quot;parse-names&quot;:false,&quot;dropping-particle&quot;:&quot;&quot;,&quot;non-dropping-particle&quot;:&quot;&quot;},{&quot;family&quot;:&quot;Slater&quot;,&quot;given&quot;:&quot;Louise&quot;,&quot;parse-names&quot;:false,&quot;dropping-particle&quot;:&quot;&quot;,&quot;non-dropping-particle&quot;:&quot;&quot;},{&quot;family&quot;:&quot;Dadson&quot;,&quot;given&quot;:&quot;Simon J.&quot;,&quot;parse-names&quot;:false,&quot;dropping-particle&quot;:&quot;&quot;,&quot;non-dropping-particle&quot;:&quot;&quot;}],&quot;container-title&quot;:&quot;Hydrology and Earth System Sciences&quot;,&quot;container-title-short&quot;:&quot;Hydrol Earth Syst Sci&quot;,&quot;DOI&quot;:&quot;10.5194/hess-26-3079-2022&quot;,&quot;ISSN&quot;:&quot;16077938&quot;,&quot;issued&quot;:{&quot;date-parts&quot;:[[2022]]},&quot;page&quot;:&quot;3079-3101&quot;,&quot;abstract&quot;:&quot;Neural networks have been shown to be extremely effective rainfall-runoff models, where the river discharge is predicted from meteorological inputs. However, the question remains: what have these models learned? Is it possible to extract information about the learned relationships that map inputs to outputs, and do these mappings represent known hydrological concepts? Small-scale experiments have demonstrated that the internal states of long short-term memory networks (LSTMs), a particular neural network architecture predisposed to hydrological modelling, can be interpreted. By extracting the tensors which represent the learned translation from inputs (precipitation, temperature, and potential evapotranspiration) to outputs (discharge), this research seeks to understand what information the LSTM captures about the hydrological system. We assess the hypothesis that the LSTM replicates real-world processes and that we can extract information about these processes from the internal states of the LSTM. We examine the cell-state vector, which represents the memory of the LSTM, and explore the ways in which the LSTM learns to reproduce stores of water, such as soil moisture and snow cover. We use a simple regression approach to map the LSTM state vector to our target stores (soil moisture and snow). Good correlations (R2&gt;0.8) between the probe outputs and the target variables of interest provide evidence that the LSTM contains information that reflects known hydrological processes comparable with the concept of variable-capacity soil moisture stores. The implications of this study are threefold: (1) LSTMs reproduce known hydrological processes. (2) While conceptual models have theoretical assumptions embedded in the model a priori, the LSTM derives these from the data. These learned representations are interpretable by scientists. (3) LSTMs can be used to gain an estimate of intermediate stores of water such as soil moisture. While machine learning interpretability is still a nascent field and our approach reflects a simple technique for exploring what the model has learned, the results are robust to different initial conditions and to a variety of benchmarking experiments. We therefore argue that deep learning approaches can be used to advance our scientific goals as well as our predictive goals.&quot;,&quot;publisher&quot;:&quot;Copernicus GmbH&quot;,&quot;issue&quot;:&quot;12&quot;,&quot;volume&quot;:&quot;26&quot;},&quot;isTemporary&quot;:false},{&quot;id&quot;:&quot;d482e049-abc4-3ffb-b437-5d82ba3bb64c&quot;,&quot;itemData&quot;:{&quot;type&quot;:&quot;report&quot;,&quot;id&quot;:&quot;d482e049-abc4-3ffb-b437-5d82ba3bb64c&quot;,&quot;title&quot;:&quot;A glimpse into the Unobserved: Runoff simulation for ungauged catchments with LSTMs&quot;,&quot;author&quot;:[{&quot;family&quot;:&quot;Kratzert&quot;,&quot;given&quot;:&quot;Frederik&quot;,&quot;parse-names&quot;:false,&quot;dropping-particle&quot;:&quot;&quot;,&quot;non-dropping-particle&quot;:&quot;&quot;},{&quot;family&quot;:&quot;Klotz&quot;,&quot;given&quot;:&quot;Daniel&quot;,&quot;parse-names&quot;:false,&quot;dropping-particle&quot;:&quot;&quot;,&quot;non-dropping-particle&quot;:&quot;&quot;},{&quot;family&quot;:&quot;Herrnegger&quot;,&quot;given&quot;:&quot;Mathew&quot;,&quot;parse-names&quot;:false,&quot;dropping-particle&quot;:&quot;&quot;,&quot;non-dropping-particle&quot;:&quot;&quot;},{&quot;family&quot;:&quot;Hochreiter&quot;,&quot;given&quot;:&quot;Sepp&quot;,&quot;parse-names&quot;:false,&quot;dropping-particle&quot;:&quot;&quot;,&quot;non-dropping-particle&quot;:&quot;&quot;}],&quot;abstract&quot;:&quot;Runoff predictions of a river from meteorological inputs is a key task in the field of hydrology. However, current hydrological models require a substantial amount of parameter tuning on basis of historical records. If no historical runoff observations are available it is very challenging to produce good predictions. In this study we explore the capability of LSTMs for simulating the runoff for these ungauged cases. A single LSTM is trained to learn a general hydrological model from hundreds of catchments throughout the contiguous United States of America and evaluated against catchments not used during training. Our results suggest that LSTMs a) are able to learn a general hydrological model and b) in the majority of catchments outperform an established hydrological model, which was especially trained for these catchments.&quot;,&quot;container-title-short&quot;:&quot;&quot;},&quot;isTemporary&quot;:false},{&quot;id&quot;:&quot;8cc49534-b9f7-3ef9-a9c7-25ba4303efc4&quot;,&quot;itemData&quot;:{&quot;type&quot;:&quot;article-journal&quot;,&quot;id&quot;:&quot;8cc49534-b9f7-3ef9-a9c7-25ba4303efc4&quot;,&quot;title&quot;:&quot;Capabilities of deep learning models on learning physical relationships: Case of rainfall-runoff modeling with LSTM&quot;,&quot;author&quot;:[{&quot;family&quot;:&quot;Yokoo&quot;,&quot;given&quot;:&quot;Kazuki&quot;,&quot;parse-names&quot;:false,&quot;dropping-particle&quot;:&quot;&quot;,&quot;non-dropping-particle&quot;:&quot;&quot;},{&quot;family&quot;:&quot;Ishida&quot;,&quot;given&quot;:&quot;Kei&quot;,&quot;parse-names&quot;:false,&quot;dropping-particle&quot;:&quot;&quot;,&quot;non-dropping-particle&quot;:&quot;&quot;},{&quot;family&quot;:&quot;Ercan&quot;,&quot;given&quot;:&quot;Ali&quot;,&quot;parse-names&quot;:false,&quot;dropping-particle&quot;:&quot;&quot;,&quot;non-dropping-particle&quot;:&quot;&quot;},{&quot;family&quot;:&quot;Tu&quot;,&quot;given&quot;:&quot;Tongbi&quot;,&quot;parse-names&quot;:false,&quot;dropping-particle&quot;:&quot;&quot;,&quot;non-dropping-particle&quot;:&quot;&quot;},{&quot;family&quot;:&quot;Nagasato&quot;,&quot;given&quot;:&quot;Takeyoshi&quot;,&quot;parse-names&quot;:false,&quot;dropping-particle&quot;:&quot;&quot;,&quot;non-dropping-particle&quot;:&quot;&quot;},{&quot;family&quot;:&quot;Kiyama&quot;,&quot;given&quot;:&quot;Masato&quot;,&quot;parse-names&quot;:false,&quot;dropping-particle&quot;:&quot;&quot;,&quot;non-dropping-particle&quot;:&quot;&quot;},{&quot;family&quot;:&quot;Amagasaki&quot;,&quot;given&quot;:&quot;Motoki&quot;,&quot;parse-names&quot;:false,&quot;dropping-particle&quot;:&quot;&quot;,&quot;non-dropping-particle&quot;:&quot;&quot;}],&quot;container-title&quot;:&quot;Science of the Total Environment&quot;,&quot;DOI&quot;:&quot;10.1016/j.scitotenv.2021.149876&quot;,&quot;ISSN&quot;:&quot;18791026&quot;,&quot;PMID&quot;:&quot;34464810&quot;,&quot;issued&quot;:{&quot;date-parts&quot;:[[2022,1,1]]},&quot;abstract&quot;:&quot;This study investigates the relationships which deep learning methods can identify between the input and output data. As a case study, rainfall-runoff modeling in a snow-dominated watershed by means of a long short-term memory (LSTM) network is selected. Daily precipitation and mean air temperature were used as model input to estimate daily flow discharge. After model training and verification, two experimental simulations were conducted with hypothetical inputs instead of observed meteorological data to clarify the response of the trained model to the inputs. The first numerical experiment showed that even without input precipitation, the trained model generated flow discharge, particularly winter low flow and high flow during the snow melting period. The effects of warmer and colder conditions on the flow discharge were also replicated by the trained model without precipitation. Additionally, the model reflected only 17–39% of the total precipitation mass during the snow accumulation period in the total annual flow discharge, revealing a strong lack of water mass conservation. The results of this study indicated that a deep learning method may not properly learn the explicit physical relationships between input and target variables, although they are still capable of maintaining strong goodness-of-fit results.&quot;,&quot;publisher&quot;:&quot;Elsevier B.V.&quot;,&quot;volume&quot;:&quot;802&quot;,&quot;container-title-short&quot;:&quot;&quot;},&quot;isTemporary&quot;:false},{&quot;id&quot;:&quot;d5ed40b6-1a97-36b0-8fa8-3bdd42931e42&quot;,&quot;itemData&quot;:{&quot;type&quot;:&quot;article-journal&quot;,&quot;id&quot;:&quot;d5ed40b6-1a97-36b0-8fa8-3bdd42931e42&quot;,&quot;title&quot;:&quot;Long short-term memory networks enhance rainfall-runoff modelling at the national scale of Denmark&quot;,&quot;author&quot;:[{&quot;family&quot;:&quot;Koch&quot;,&quot;given&quot;:&quot;Julian&quot;,&quot;parse-names&quot;:false,&quot;dropping-particle&quot;:&quot;&quot;,&quot;non-dropping-particle&quot;:&quot;&quot;},{&quot;family&quot;:&quot;Schneider&quot;,&quot;given&quot;:&quot;Raphael&quot;,&quot;parse-names&quot;:false,&quot;dropping-particle&quot;:&quot;&quot;,&quot;non-dropping-particle&quot;:&quot;&quot;}],&quot;container-title&quot;:&quot;GEUS Bulletin&quot;,&quot;DOI&quot;:&quot;10.34194/geusb.v49.8292&quot;,&quot;ISSN&quot;:&quot;2597-2162&quot;,&quot;issued&quot;:{&quot;date-parts&quot;:[[2022]]},&quot;page&quot;:&quot;1-7&quot;,&quot;abstract&quot;:&quot;This study explores the application of long short-term memory (LSTM) networks to simulate runoff at the national scale of Denmark using data from 301 catchments. This is the first LSTM application on Danish data. The results were benchmarked against the Danish national water resources model (DK-model), a physically based hydrological model. The median Kling-Gupta Efficiency (KGE), a common metric to assess performance of runoff predictions (optimum of 1), increased from 0.7 (DK-model) to 0.8 (LSTM) when trained against all catchments. Overall, the LSTM outperformed the DK-model in 80% of catchments. Despite the compelling KGE evaluation, the water balance closure was modelled less accurately by the LSTM. The applicability of LSTM networks for modelling ungauged catchments was assessed via a spatial split-sample experiment. A 20% spatial hold-out showed poorer performance of the LSTM with respect to the DK model. However, after pre-training, that is, weight initialisation obtained from training against simulated data from the DK-model, the performance of the LSTM was effectively improved. This formed a convincing argument supporting the knowledge-guided machine learning (ML) paradigm to integrate physically based models and ML to train robust models that generalise well.&quot;,&quot;volume&quot;:&quot;49&quot;,&quot;container-title-short&quot;:&quot;&quot;},&quot;isTemporary&quot;:false},{&quot;id&quot;:&quot;ef3e2bee-d90a-3501-b082-3b44ce5f422b&quot;,&quot;itemData&quot;:{&quot;type&quot;:&quot;article-journal&quot;,&quot;id&quot;:&quot;ef3e2bee-d90a-3501-b082-3b44ce5f422b&quot;,&quot;title&quot;:&quot;Rainfall-runoff prediction at multiple timescales with a single Long Short-Term Memory network&quot;,&quot;author&quot;:[{&quot;family&quot;:&quot;Gauch&quot;,&quot;given&quot;:&quot;Martin&quot;,&quot;parse-names&quot;:false,&quot;dropping-particle&quot;:&quot;&quot;,&quot;non-dropping-particle&quot;:&quot;&quot;},{&quot;family&quot;:&quot;Kratzert&quot;,&quot;given&quot;:&quot;Frederik&quot;,&quot;parse-names&quot;:false,&quot;dropping-particle&quot;:&quot;&quot;,&quot;non-dropping-particle&quot;:&quot;&quot;},{&quot;family&quot;:&quot;Klotz&quot;,&quot;given&quot;:&quot;Daniel&quot;,&quot;parse-names&quot;:false,&quot;dropping-particle&quot;:&quot;&quot;,&quot;non-dropping-particle&quot;:&quot;&quot;},{&quot;family&quot;:&quot;Nearing&quot;,&quot;given&quot;:&quot;Grey&quot;,&quot;parse-names&quot;:false,&quot;dropping-particle&quot;:&quot;&quot;,&quot;non-dropping-particle&quot;:&quot;&quot;},{&quot;family&quot;:&quot;Lin&quot;,&quot;given&quot;:&quot;Jimmy&quot;,&quot;parse-names&quot;:false,&quot;dropping-particle&quot;:&quot;&quot;,&quot;non-dropping-particle&quot;:&quot;&quot;},{&quot;family&quot;:&quot;Hochreiter&quot;,&quot;given&quot;:&quot;Sepp&quot;,&quot;parse-names&quot;:false,&quot;dropping-particle&quot;:&quot;&quot;,&quot;non-dropping-particle&quot;:&quot;&quot;}],&quot;container-title&quot;:&quot;Hydrology and Earth System Sciences&quot;,&quot;container-title-short&quot;:&quot;Hydrol Earth Syst Sci&quot;,&quot;DOI&quot;:&quot;10.5194/hess-25-2045-2021&quot;,&quot;ISSN&quot;:&quot;16077938&quot;,&quot;issued&quot;:{&quot;date-parts&quot;:[[2021,4,19]]},&quot;page&quot;:&quot;2045-2062&quot;,&quot;abstract&quot;:&quot;Long Short-Term Memory (LSTM) networks have been applied to daily discharge prediction with remarkable success. Many practical applications, however, require predictions at more granular timescales. For instance, accurate prediction of short but extreme flood peaks can make a lifesaving difference, yet such peaks may escape the coarse temporal resolution of daily predictions. Naively training an LSTM on hourly data, however, entails very long input sequences that make learning difficult and computationally expensive. In this study, we propose two multi-timescale LSTM (MTS-LSTM) architectures that jointly predict multiple timescales within one model, as they process long-past inputs at a different temporal resolution than more recent inputs. In a benchmark on 516 basins across the continental United States, these models achieved significantly higher Nash-Sutcliffe efficiency (NSE) values than the US National Water Model. Compared to naive prediction with distinct LSTMs per timescale, the multi-timescale architectures are computationally more efficient with no loss in accuracy. Beyond prediction quality, the multi-timescale LSTM can process different input variables at different timescales, which is especially relevant to operational applications where the lead time of meteorological forcings depends on their temporal resolution.&quot;,&quot;publisher&quot;:&quot;Copernicus GmbH&quot;,&quot;issue&quot;:&quot;4&quot;,&quot;volume&quot;:&quot;25&quot;},&quot;isTemporary&quot;:false},{&quot;id&quot;:&quot;bdac9d16-0032-32ab-acf2-0e8d8c1a02d8&quot;,&quot;itemData&quot;:{&quot;type&quot;:&quot;article-journal&quot;,&quot;id&quot;:&quot;bdac9d16-0032-32ab-acf2-0e8d8c1a02d8&quot;,&quot;title&quot;:&quot;Comprehensive comparison of artificial neural networks and long short-term memory networks for rainfall-runoff simulation&quot;,&quot;author&quot;:[{&quot;family&quot;:&quot;Mao&quot;,&quot;given&quot;:&quot;Ganquan&quot;,&quot;parse-names&quot;:false,&quot;dropping-particle&quot;:&quot;&quot;,&quot;non-dropping-particle&quot;:&quot;&quot;},{&quot;family&quot;:&quot;Wang&quot;,&quot;given&quot;:&quot;Meng&quot;,&quot;parse-names&quot;:false,&quot;dropping-particle&quot;:&quot;&quot;,&quot;non-dropping-particle&quot;:&quot;&quot;},{&quot;family&quot;:&quot;Liu&quot;,&quot;given&quot;:&quot;Junguo&quot;,&quot;parse-names&quot;:false,&quot;dropping-particle&quot;:&quot;&quot;,&quot;non-dropping-particle&quot;:&quot;&quot;},{&quot;family&quot;:&quot;Wang&quot;,&quot;given&quot;:&quot;Zifeng&quot;,&quot;parse-names&quot;:false,&quot;dropping-particle&quot;:&quot;&quot;,&quot;non-dropping-particle&quot;:&quot;&quot;},{&quot;family&quot;:&quot;Wang&quot;,&quot;given&quot;:&quot;Kai&quot;,&quot;parse-names&quot;:false,&quot;dropping-particle&quot;:&quot;&quot;,&quot;non-dropping-particle&quot;:&quot;&quot;},{&quot;family&quot;:&quot;Meng&quot;,&quot;given&quot;:&quot;Ying&quot;,&quot;parse-names&quot;:false,&quot;dropping-particle&quot;:&quot;&quot;,&quot;non-dropping-particle&quot;:&quot;&quot;},{&quot;family&quot;:&quot;Zhong&quot;,&quot;given&quot;:&quot;Rui&quot;,&quot;parse-names&quot;:false,&quot;dropping-particle&quot;:&quot;&quot;,&quot;non-dropping-particle&quot;:&quot;&quot;},{&quot;family&quot;:&quot;Wang&quot;,&quot;given&quot;:&quot;Hong&quot;,&quot;parse-names&quot;:false,&quot;dropping-particle&quot;:&quot;&quot;,&quot;non-dropping-particle&quot;:&quot;&quot;},{&quot;family&quot;:&quot;Li&quot;,&quot;given&quot;:&quot;Yuxin&quot;,&quot;parse-names&quot;:false,&quot;dropping-particle&quot;:&quot;&quot;,&quot;non-dropping-particle&quot;:&quot;&quot;}],&quot;container-title&quot;:&quot;Physics and Chemistry of the Earth&quot;,&quot;DOI&quot;:&quot;10.1016/j.pce.2021.103026&quot;,&quot;ISSN&quot;:&quot;14747065&quot;,&quot;issued&quot;:{&quot;date-parts&quot;:[[2021,10,1]]},&quot;abstract&quot;:&quot;Accurate and efficient runoff simulations are crucial for water management in basins. Rainfall-runoff simulation approaches range between physical, conceptual, and data-driven models. With the recent development of machine-learning techniques, machine learning methods have been widely applied in the field of hydrology. Existing studies show that such methods can achieve comparable or even better performances than conventional hydrological models in runoff simulation. In particular, long short-term memory (LSTM) neural networks are able to overcome the shortcomings of traditional neural network methods in handling time series data. However, the impacts of the time memory on rainfall-runoff simulation are rarely studied. In this study, hysteresis effects in hydrology were investigated and the performances of machine learning methods and traditional hydrological models were assessed. The results show that the ANN model is more suitable for monthly scale simulation, while the LSTM model performs better at daily scale. Hydrological hysteresis is important for runoff simulations when using machine learning methods, especially at daily scale. By considering hysteresis in the simulation, the RMSE is significantly improved by 27% (21%) for LSTM (ANN). In addition, LSTM is more robust for time series handling, while the ANN is easier to be overfitted due to the limitation of neural network structure. This study provides new insights into the potential use of machine learning in hydrological simulations.&quot;,&quot;publisher&quot;:&quot;Elsevier Ltd&quot;,&quot;volume&quot;:&quot;123&quot;,&quot;container-title-short&quot;:&quot;&quot;},&quot;isTemporary&quot;:false}]},{&quot;citationID&quot;:&quot;MENDELEY_CITATION_bfc948ec-2345-405d-a97c-b99f3753fd3a&quot;,&quot;properties&quot;:{&quot;noteIndex&quot;:0},&quot;isEdited&quot;:false,&quot;manualOverride&quot;:{&quot;isManuallyOverridden&quot;:false,&quot;citeprocText&quot;:&quot;(Slater et al., 2023)&quot;,&quot;manualOverrideText&quot;:&quot;&quot;},&quot;citationTag&quot;:&quot;MENDELEY_CITATION_v3_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&quot;,&quot;citationItems&quot;:[{&quot;id&quot;:&quot;b7e61e72-91cb-30f7-a5d9-ac19d044bb99&quot;,&quot;itemData&quot;:{&quot;type&quot;:&quot;article-journal&quot;,&quot;id&quot;:&quot;b7e61e72-91cb-30f7-a5d9-ac19d044bb99&quot;,&quot;title&quot;:&quot;Hybrid forecasting: blending climate predictions with AI models&quot;,&quot;author&quot;:[{&quot;family&quot;:&quot;Slater&quot;,&quot;given&quot;:&quot;Louise J.&quot;,&quot;parse-names&quot;:false,&quot;dropping-particle&quot;:&quot;&quot;,&quot;non-dropping-particle&quot;:&quot;&quot;},{&quot;family&quot;:&quot;Arnal&quot;,&quot;given&quot;:&quot;Louise&quot;,&quot;parse-names&quot;:false,&quot;dropping-particle&quot;:&quot;&quot;,&quot;non-dropping-particle&quot;:&quot;&quot;},{&quot;family&quot;:&quot;Boucher&quot;,&quot;given&quot;:&quot;Marie-Amélie&quot;,&quot;parse-names&quot;:false,&quot;dropping-particle&quot;:&quot;&quot;,&quot;non-dropping-particle&quot;:&quot;&quot;},{&quot;family&quot;:&quot;Chang&quot;,&quot;given&quot;:&quot;Annie Y.-Y.&quot;,&quot;parse-names&quot;:false,&quot;dropping-particle&quot;:&quot;&quot;,&quot;non-dropping-particle&quot;:&quot;&quot;},{&quot;family&quot;:&quot;Moulds&quot;,&quot;given&quot;:&quot;Simon&quot;,&quot;parse-names&quot;:false,&quot;dropping-particle&quot;:&quot;&quot;,&quot;non-dropping-particle&quot;:&quot;&quot;},{&quot;family&quot;:&quot;Murphy&quot;,&quot;given&quot;:&quot;Conor&quot;,&quot;parse-names&quot;:false,&quot;dropping-particle&quot;:&quot;&quot;,&quot;non-dropping-particle&quot;:&quot;&quot;},{&quot;family&quot;:&quot;Nearing&quot;,&quot;given&quot;:&quot;Grey&quot;,&quot;parse-names&quot;:false,&quot;dropping-particle&quot;:&quot;&quot;,&quot;non-dropping-particle&quot;:&quot;&quot;},{&quot;family&quot;:&quot;Shalev&quot;,&quot;given&quot;:&quot;Guy&quot;,&quot;parse-names&quot;:false,&quot;dropping-particle&quot;:&quot;&quot;,&quot;non-dropping-particle&quot;:&quot;&quot;},{&quot;family&quot;:&quot;Shen&quot;,&quot;given&quot;:&quot;Chaopeng&quot;,&quot;parse-names&quot;:false,&quot;dropping-particle&quot;:&quot;&quot;,&quot;non-dropping-particle&quot;:&quot;&quot;},{&quot;family&quot;:&quot;Speight&quot;,&quot;given&quot;:&quot;Linda&quot;,&quot;parse-names&quot;:false,&quot;dropping-particle&quot;:&quot;&quot;,&quot;non-dropping-particle&quot;:&quot;&quot;},{&quot;family&quot;:&quot;Villarini&quot;,&quot;given&quot;:&quot;Gabriele&quot;,&quot;parse-names&quot;:false,&quot;dropping-particle&quot;:&quot;&quot;,&quot;non-dropping-particle&quot;:&quot;&quot;},{&quot;family&quot;:&quot;Wilby&quot;,&quot;given&quot;:&quot;Robert L.&quot;,&quot;parse-names&quot;:false,&quot;dropping-particle&quot;:&quot;&quot;,&quot;non-dropping-particle&quot;:&quot;&quot;},{&quot;family&quot;:&quot;Wood&quot;,&quot;given&quot;:&quot;Andrew&quot;,&quot;parse-names&quot;:false,&quot;dropping-particle&quot;:&quot;&quot;,&quot;non-dropping-particle&quot;:&quot;&quot;},{&quot;family&quot;:&quot;Zappa&quot;,&quot;given&quot;:&quot;Massimiliano&quot;,&quot;parse-names&quot;:false,&quot;dropping-particle&quot;:&quot;&quot;,&quot;non-dropping-particle&quot;:&quot;&quot;}],&quot;container-title&quot;:&quot;Hydrology and Earth System Sciences&quot;,&quot;container-title-short&quot;:&quot;Hydrol Earth Syst Sci&quot;,&quot;DOI&quot;:&quot;10.5194/hess-27-1865-2023&quot;,&quot;ISSN&quot;:&quot;1607-7938&quot;,&quot;URL&quot;:&quot;https://hess.copernicus.org/articles/27/1865/2023/&quot;,&quot;issued&quot;:{&quot;date-parts&quot;:[[2023,5,15]]},&quot;page&quot;:&quot;1865-1889&quot;,&quot;abstract&quot;:&quot;&lt;p&gt;&lt;![CDATA[Abstract. Hybrid hydroclimatic forecasting systems employ data-driven (statistical or machine learning) methods to harness and integrate a broad variety of predictions from dynamical, physics-based models – such as numerical weather prediction, climate, land, hydrology, and Earth system models – into a final prediction product. They are recognized as a promising way of enhancing the prediction skill of meteorological and hydroclimatic variables and events, including rainfall, temperature, streamflow, floods, droughts, tropical cyclones, or atmospheric rivers. Hybrid forecasting methods are now receiving growing attention due to advances in weather and climate prediction systems at subseasonal to decadal scales, a better appreciation of the strengths of AI, and expanding access to computational resources and methods. Such systems are attractive because they may avoid the need to run a computationally expensive offline land model, can minimize the effect of biases that exist within dynamical outputs, benefit from the strengths of machine learning, and can learn from large datasets, while combining different sources of predictability with varying time horizons. Here we review recent developments in hybrid hydroclimatic forecasting and outline key challenges and opportunities for further research. These include obtaining physically explainable results, assimilating human influences from novel data sources, integrating new ensemble techniques to improve predictive skill, creating seamless prediction schemes that merge short to long lead times, incorporating initial land surface and ocean/ice conditions, acknowledging spatial variability in landscape and atmospheric forcing, and increasing the operational uptake of hybrid prediction schemes.]]&gt;&lt;/p&gt;&quot;,&quot;issue&quot;:&quot;9&quot;,&quot;volume&quot;:&quot;27&quot;},&quot;isTemporary&quot;:false}]},{&quot;citationID&quot;:&quot;MENDELEY_CITATION_e1826039-91c6-4448-90e2-2153741a5c40&quot;,&quot;properties&quot;:{&quot;noteIndex&quot;:0},&quot;isEdited&quot;:false,&quot;manualOverride&quot;:{&quot;isManuallyOverridden&quot;:false,&quot;citeprocText&quot;:&quot;(Kratzert et al., 2023)&quot;,&quot;manualOverrideText&quot;:&quot;&quot;},&quot;citationTag&quot;:&quot;MENDELEY_CITATION_v3_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&quot;,&quot;citationItems&quot;:[{&quot;id&quot;:&quot;a8ce83b2-adea-3f6f-840f-a96a219325cd&quot;,&quot;itemData&quot;:{&quot;type&quot;:&quot;article-journal&quot;,&quot;id&quot;:&quot;a8ce83b2-adea-3f6f-840f-a96a219325cd&quot;,&quot;title&quot;:&quot;Caravan - A global community dataset for large-sample hydrology&quot;,&quot;author&quot;:[{&quot;family&quot;:&quot;Kratzert&quot;,&quot;given&quot;:&quot;Frederik&quot;,&quot;parse-names&quot;:false,&quot;dropping-particle&quot;:&quot;&quot;,&quot;non-dropping-particle&quot;:&quot;&quot;},{&quot;family&quot;:&quot;Nearing&quot;,&quot;given&quot;:&quot;Grey&quot;,&quot;parse-names&quot;:false,&quot;dropping-particle&quot;:&quot;&quot;,&quot;non-dropping-particle&quot;:&quot;&quot;},{&quot;family&quot;:&quot;Addor&quot;,&quot;given&quot;:&quot;Nans&quot;,&quot;parse-names&quot;:false,&quot;dropping-particle&quot;:&quot;&quot;,&quot;non-dropping-particle&quot;:&quot;&quot;},{&quot;family&quot;:&quot;Erickson&quot;,&quot;given&quot;:&quot;Tyler&quot;,&quot;parse-names&quot;:false,&quot;dropping-particle&quot;:&quot;&quot;,&quot;non-dropping-particle&quot;:&quot;&quot;},{&quot;family&quot;:&quot;Gauch&quot;,&quot;given&quot;:&quot;Martin&quot;,&quot;parse-names&quot;:false,&quot;dropping-particle&quot;:&quot;&quot;,&quot;non-dropping-particle&quot;:&quot;&quot;},{&quot;family&quot;:&quot;Gilon&quot;,&quot;given&quot;:&quot;Oren&quot;,&quot;parse-names&quot;:false,&quot;dropping-particle&quot;:&quot;&quot;,&quot;non-dropping-particle&quot;:&quot;&quot;},{&quot;family&quot;:&quot;Gudmundsson&quot;,&quot;given&quot;:&quot;Lukas&quot;,&quot;parse-names&quot;:false,&quot;dropping-particle&quot;:&quot;&quot;,&quot;non-dropping-particle&quot;:&quot;&quot;},{&quot;family&quot;:&quot;Hassidim&quot;,&quot;given&quot;:&quot;Avinatan&quot;,&quot;parse-names&quot;:false,&quot;dropping-particle&quot;:&quot;&quot;,&quot;non-dropping-particle&quot;:&quot;&quot;},{&quot;family&quot;:&quot;Klotz&quot;,&quot;given&quot;:&quot;Daniel&quot;,&quot;parse-names&quot;:false,&quot;dropping-particle&quot;:&quot;&quot;,&quot;non-dropping-particle&quot;:&quot;&quot;},{&quot;family&quot;:&quot;Nevo&quot;,&quot;given&quot;:&quot;Sella&quot;,&quot;parse-names&quot;:false,&quot;dropping-particle&quot;:&quot;&quot;,&quot;non-dropping-particle&quot;:&quot;&quot;},{&quot;family&quot;:&quot;Shalev&quot;,&quot;given&quot;:&quot;Guy&quot;,&quot;parse-names&quot;:false,&quot;dropping-particle&quot;:&quot;&quot;,&quot;non-dropping-particle&quot;:&quot;&quot;},{&quot;family&quot;:&quot;Matias&quot;,&quot;given&quot;:&quot;Yossi&quot;,&quot;parse-names&quot;:false,&quot;dropping-particle&quot;:&quot;&quot;,&quot;non-dropping-particle&quot;:&quot;&quot;}],&quot;container-title&quot;:&quot;Scientific Data&quot;,&quot;container-title-short&quot;:&quot;Sci Data&quot;,&quot;DOI&quot;:&quot;10.1038/s41597-023-01975-w&quot;,&quot;ISSN&quot;:&quot;20524463&quot;,&quot;PMID&quot;:&quot;36717577&quot;,&quot;issued&quot;:{&quot;date-parts&quot;:[[2023,12,1]]},&quot;abstract&quot;:&quot;High-quality datasets are essential to support hydrological science and modeling. Several CAMELS (Catchment Attributes and Meteorology for Large-sample Studies) datasets exist for specific countries or regions, however these datasets lack standardization, which makes global studies difficult. This paper introduces a dataset called Caravan (a series of CAMELS) that standardizes and aggregates seven existing large-sample hydrology datasets. Caravan includes meteorological forcing data, streamflow data, and static catchment attributes (e.g., geophysical, sociological, climatological) for 6830 catchments. Most importantly, Caravan is both a dataset and open-source software that allows members of the hydrology community to extend the dataset to new locations by extracting forcing data and catchment attributes in the cloud. Our vision is for Caravan to democratize the creation and use of globally-standardized large-sample hydrology datasets. Caravan is a truly global open-source community resource.&quot;,&quot;publisher&quot;:&quot;Nature Research&quot;,&quot;issue&quot;:&quot;1&quot;,&quot;volume&quot;:&quot;10&quot;},&quot;isTemporary&quot;:false}]},{&quot;citationID&quot;:&quot;MENDELEY_CITATION_c815969c-3bb4-4fc9-9ebc-1deeb7fad35f&quot;,&quot;properties&quot;:{&quot;noteIndex&quot;:0},&quot;isEdited&quot;:false,&quot;manualOverride&quot;:{&quot;isManuallyOverridden&quot;:false,&quot;citeprocText&quot;:&quot;(CEDEX, 2021)&quot;,&quot;manualOverrideText&quot;:&quot;&quot;},&quot;citationTag&quot;:&quot;MENDELEY_CITATION_v3_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&quot;,&quot;citationItems&quot;:[{&quot;id&quot;:&quot;b0cc3847-fb1b-3be0-b2a1-e3ee09282e3f&quot;,&quot;itemData&quot;:{&quot;type&quot;:&quot;report&quot;,&quot;id&quot;:&quot;b0cc3847-fb1b-3be0-b2a1-e3ee09282e3f&quot;,&quot;title&quot;:&quot;Anuario de aforos 2018-2019&quot;,&quot;author&quot;:[{&quot;family&quot;:&quot;CEDEX&quot;,&quot;given&quot;:&quot;&quot;,&quot;parse-names&quot;:false,&quot;dropping-particle&quot;:&quot;&quot;,&quot;non-dropping-particle&quot;:&quot;&quot;}],&quot;issued&quot;:{&quot;date-parts&quot;:[[2021,11]]},&quot;container-title-short&quot;:&quot;&quot;},&quot;isTemporary&quot;:false}]},{&quot;citationID&quot;:&quot;MENDELEY_CITATION_4d971ee4-19cb-453f-bd50-db0b21c4c350&quot;,&quot;properties&quot;:{&quot;noteIndex&quot;:0},&quot;isEdited&quot;:false,&quot;manualOverride&quot;:{&quot;isManuallyOverridden&quot;:false,&quot;citeprocText&quot;:&quot;(Kratzert et al., 2023)&quot;,&quot;manualOverrideText&quot;:&quot;&quot;},&quot;citationTag&quot;:&quot;MENDELEY_CITATION_v3_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&quot;,&quot;citationItems&quot;:[{&quot;id&quot;:&quot;a8ce83b2-adea-3f6f-840f-a96a219325cd&quot;,&quot;itemData&quot;:{&quot;type&quot;:&quot;article-journal&quot;,&quot;id&quot;:&quot;a8ce83b2-adea-3f6f-840f-a96a219325cd&quot;,&quot;title&quot;:&quot;Caravan - A global community dataset for large-sample hydrology&quot;,&quot;author&quot;:[{&quot;family&quot;:&quot;Kratzert&quot;,&quot;given&quot;:&quot;Frederik&quot;,&quot;parse-names&quot;:false,&quot;dropping-particle&quot;:&quot;&quot;,&quot;non-dropping-particle&quot;:&quot;&quot;},{&quot;family&quot;:&quot;Nearing&quot;,&quot;given&quot;:&quot;Grey&quot;,&quot;parse-names&quot;:false,&quot;dropping-particle&quot;:&quot;&quot;,&quot;non-dropping-particle&quot;:&quot;&quot;},{&quot;family&quot;:&quot;Addor&quot;,&quot;given&quot;:&quot;Nans&quot;,&quot;parse-names&quot;:false,&quot;dropping-particle&quot;:&quot;&quot;,&quot;non-dropping-particle&quot;:&quot;&quot;},{&quot;family&quot;:&quot;Erickson&quot;,&quot;given&quot;:&quot;Tyler&quot;,&quot;parse-names&quot;:false,&quot;dropping-particle&quot;:&quot;&quot;,&quot;non-dropping-particle&quot;:&quot;&quot;},{&quot;family&quot;:&quot;Gauch&quot;,&quot;given&quot;:&quot;Martin&quot;,&quot;parse-names&quot;:false,&quot;dropping-particle&quot;:&quot;&quot;,&quot;non-dropping-particle&quot;:&quot;&quot;},{&quot;family&quot;:&quot;Gilon&quot;,&quot;given&quot;:&quot;Oren&quot;,&quot;parse-names&quot;:false,&quot;dropping-particle&quot;:&quot;&quot;,&quot;non-dropping-particle&quot;:&quot;&quot;},{&quot;family&quot;:&quot;Gudmundsson&quot;,&quot;given&quot;:&quot;Lukas&quot;,&quot;parse-names&quot;:false,&quot;dropping-particle&quot;:&quot;&quot;,&quot;non-dropping-particle&quot;:&quot;&quot;},{&quot;family&quot;:&quot;Hassidim&quot;,&quot;given&quot;:&quot;Avinatan&quot;,&quot;parse-names&quot;:false,&quot;dropping-particle&quot;:&quot;&quot;,&quot;non-dropping-particle&quot;:&quot;&quot;},{&quot;family&quot;:&quot;Klotz&quot;,&quot;given&quot;:&quot;Daniel&quot;,&quot;parse-names&quot;:false,&quot;dropping-particle&quot;:&quot;&quot;,&quot;non-dropping-particle&quot;:&quot;&quot;},{&quot;family&quot;:&quot;Nevo&quot;,&quot;given&quot;:&quot;Sella&quot;,&quot;parse-names&quot;:false,&quot;dropping-particle&quot;:&quot;&quot;,&quot;non-dropping-particle&quot;:&quot;&quot;},{&quot;family&quot;:&quot;Shalev&quot;,&quot;given&quot;:&quot;Guy&quot;,&quot;parse-names&quot;:false,&quot;dropping-particle&quot;:&quot;&quot;,&quot;non-dropping-particle&quot;:&quot;&quot;},{&quot;family&quot;:&quot;Matias&quot;,&quot;given&quot;:&quot;Yossi&quot;,&quot;parse-names&quot;:false,&quot;dropping-particle&quot;:&quot;&quot;,&quot;non-dropping-particle&quot;:&quot;&quot;}],&quot;container-title&quot;:&quot;Scientific Data&quot;,&quot;container-title-short&quot;:&quot;Sci Data&quot;,&quot;DOI&quot;:&quot;10.1038/s41597-023-01975-w&quot;,&quot;ISSN&quot;:&quot;20524463&quot;,&quot;PMID&quot;:&quot;36717577&quot;,&quot;issued&quot;:{&quot;date-parts&quot;:[[2023,12,1]]},&quot;abstract&quot;:&quot;High-quality datasets are essential to support hydrological science and modeling. Several CAMELS (Catchment Attributes and Meteorology for Large-sample Studies) datasets exist for specific countries or regions, however these datasets lack standardization, which makes global studies difficult. This paper introduces a dataset called Caravan (a series of CAMELS) that standardizes and aggregates seven existing large-sample hydrology datasets. Caravan includes meteorological forcing data, streamflow data, and static catchment attributes (e.g., geophysical, sociological, climatological) for 6830 catchments. Most importantly, Caravan is both a dataset and open-source software that allows members of the hydrology community to extend the dataset to new locations by extracting forcing data and catchment attributes in the cloud. Our vision is for Caravan to democratize the creation and use of globally-standardized large-sample hydrology datasets. Caravan is a truly global open-source community resource.&quot;,&quot;publisher&quot;:&quot;Nature Research&quot;,&quot;issue&quot;:&quot;1&quot;,&quot;volume&quot;:&quot;10&quot;},&quot;isTemporary&quot;:false}]},{&quot;citationID&quot;:&quot;MENDELEY_CITATION_104711c2-51d5-4048-89f5-54f7831ae297&quot;,&quot;properties&quot;:{&quot;noteIndex&quot;:0},&quot;isEdited&quot;:false,&quot;manualOverride&quot;:{&quot;isManuallyOverridden&quot;:false,&quot;citeprocText&quot;:&quot;(Yamazaki et al., 2017)&quot;,&quot;manualOverrideText&quot;:&quot;&quot;},&quot;citationTag&quot;:&quot;MENDELEY_CITATION_v3_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&quot;,&quot;citationItems&quot;:[{&quot;id&quot;:&quot;b687e881-0dba-3a63-9e4c-647733000d61&quot;,&quot;itemData&quot;:{&quot;type&quot;:&quot;article-journal&quot;,&quot;id&quot;:&quot;b687e881-0dba-3a63-9e4c-647733000d61&quot;,&quot;title&quot;:&quot;A high-accuracy map of global terrain elevations&quot;,&quot;author&quot;:[{&quot;family&quot;:&quot;Yamazaki&quot;,&quot;given&quot;:&quot;Dai&quot;,&quot;parse-names&quot;:false,&quot;dropping-particle&quot;:&quot;&quot;,&quot;non-dropping-particle&quot;:&quot;&quot;},{&quot;family&quot;:&quot;Ikeshima&quot;,&quot;given&quot;:&quot;Daiki&quot;,&quot;parse-names&quot;:false,&quot;dropping-particle&quot;:&quot;&quot;,&quot;non-dropping-particle&quot;:&quot;&quot;},{&quot;family&quot;:&quot;Tawatari&quot;,&quot;given&quot;:&quot;Ryunosuke&quot;,&quot;parse-names&quot;:false,&quot;dropping-particle&quot;:&quot;&quot;,&quot;non-dropping-particle&quot;:&quot;&quot;},{&quot;family&quot;:&quot;Yamaguchi&quot;,&quot;given&quot;:&quot;Tomohiro&quot;,&quot;parse-names&quot;:false,&quot;dropping-particle&quot;:&quot;&quot;,&quot;non-dropping-particle&quot;:&quot;&quot;},{&quot;family&quot;:&quot;O'Loughlin&quot;,&quot;given&quot;:&quot;Fiachra&quot;,&quot;parse-names&quot;:false,&quot;dropping-particle&quot;:&quot;&quot;,&quot;non-dropping-particle&quot;:&quot;&quot;},{&quot;family&quot;:&quot;Neal&quot;,&quot;given&quot;:&quot;Jeffery C.&quot;,&quot;parse-names&quot;:false,&quot;dropping-particle&quot;:&quot;&quot;,&quot;non-dropping-particle&quot;:&quot;&quot;},{&quot;family&quot;:&quot;Sampson&quot;,&quot;given&quot;:&quot;Christopher C.&quot;,&quot;parse-names&quot;:false,&quot;dropping-particle&quot;:&quot;&quot;,&quot;non-dropping-particle&quot;:&quot;&quot;},{&quot;family&quot;:&quot;Kanae&quot;,&quot;given&quot;:&quot;Shinjiro&quot;,&quot;parse-names&quot;:false,&quot;dropping-particle&quot;:&quot;&quot;,&quot;non-dropping-particle&quot;:&quot;&quot;},{&quot;family&quot;:&quot;Bates&quot;,&quot;given&quot;:&quot;Paul D.&quot;,&quot;parse-names&quot;:false,&quot;dropping-particle&quot;:&quot;&quot;,&quot;non-dropping-particle&quot;:&quot;&quot;}],&quot;container-title&quot;:&quot;Geophysical Research Letters&quot;,&quot;container-title-short&quot;:&quot;Geophys Res Lett&quot;,&quot;accessed&quot;:{&quot;date-parts&quot;:[[2023,8,20]]},&quot;DOI&quot;:&quot;10.1002/2017GL072874&quot;,&quot;ISSN&quot;:&quot;00948276&quot;,&quot;URL&quot;:&quot;http://doi.wiley.com/10.1002/2017GL072874&quot;,&quot;issued&quot;:{&quot;date-parts&quot;:[[2017,6,16]]},&quot;page&quot;:&quot;5844-5853&quot;,&quot;abstract&quot;:&quot;Spaceborne digital elevation models (DEMs) are a fundamental input for many geoscience studies, but they still include nonnegligible height errors. Here we introduce a high-accuracy global DEM at 3″ resolution (~90 m at the equator) by eliminating major error components from existing DEMs. We separated absolute bias, stripe noise, speckle noise, and tree height bias using multiple satellite data sets and filtering techniques. After the error removal, land areas mapped with ±2 m or better vertical accuracy were increased from 39% to 58%. Significant improvements were found in flat regions where height errors larger than topography variability, and landscapes such as river networks and hill-valley structures, became clearly represented. We found the topography slope of previous DEMs was largely distorted in most of world major floodplains (e.g., Ganges, Nile, Niger, and Mekong) and swamp forests (e.g., Amazon, Congo, and Vasyugan). The newly developed DEM will enhance many geoscience applications which are terrain dependent.&quot;,&quot;publisher&quot;:&quot;Blackwell Publishing Ltd&quot;,&quot;issue&quot;:&quot;11&quot;,&quot;volume&quot;:&quot;44&quot;},&quot;isTemporary&quot;:false}]},{&quot;citationID&quot;:&quot;MENDELEY_CITATION_3d672153-10d6-4173-a1e5-cbfa90fe4263&quot;,&quot;properties&quot;:{&quot;noteIndex&quot;:0},&quot;isEdited&quot;:false,&quot;manualOverride&quot;:{&quot;isManuallyOverridden&quot;:false,&quot;citeprocText&quot;:&quot;(Hersbach et al., 2020)&quot;,&quot;manualOverrideText&quot;:&quot;&quot;},&quot;citationTag&quot;:&quot;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&quot;,&quot;citationItems&quot;:[{&quot;id&quot;:&quot;4d933e04-1892-3323-b696-f0cfad0d6e89&quot;,&quot;itemData&quot;:{&quot;type&quot;:&quot;article-journal&quot;,&quot;id&quot;:&quot;4d933e04-1892-3323-b696-f0cfad0d6e89&quot;,&quot;title&quot;:&quot;The ERA5 global reanalysis&quot;,&quot;author&quot;:[{&quot;family&quot;:&quot;Hersbach&quot;,&quot;given&quot;:&quot;Hans&quot;,&quot;parse-names&quot;:false,&quot;dropping-particle&quot;:&quot;&quot;,&quot;non-dropping-particle&quot;:&quot;&quot;},{&quot;family&quot;:&quot;Bell&quot;,&quot;given&quot;:&quot;Bill&quot;,&quot;parse-names&quot;:false,&quot;dropping-particle&quot;:&quot;&quot;,&quot;non-dropping-particle&quot;:&quot;&quot;},{&quot;family&quot;:&quot;Berrisford&quot;,&quot;given&quot;:&quot;Paul&quot;,&quot;parse-names&quot;:false,&quot;dropping-particle&quot;:&quot;&quot;,&quot;non-dropping-particle&quot;:&quot;&quot;},{&quot;family&quot;:&quot;Hirahara&quot;,&quot;given&quot;:&quot;Shoji&quot;,&quot;parse-names&quot;:false,&quot;dropping-particle&quot;:&quot;&quot;,&quot;non-dropping-particle&quot;:&quot;&quot;},{&quot;family&quot;:&quot;Horányi&quot;,&quot;given&quot;:&quot;András&quot;,&quot;parse-names&quot;:false,&quot;dropping-particle&quot;:&quot;&quot;,&quot;non-dropping-particle&quot;:&quot;&quot;},{&quot;family&quot;:&quot;Muñoz-Sabater&quot;,&quot;given&quot;:&quot;Joaquín&quot;,&quot;parse-names&quot;:false,&quot;dropping-particle&quot;:&quot;&quot;,&quot;non-dropping-particle&quot;:&quot;&quot;},{&quot;family&quot;:&quot;Nicolas&quot;,&quot;given&quot;:&quot;Julien&quot;,&quot;parse-names&quot;:false,&quot;dropping-particle&quot;:&quot;&quot;,&quot;non-dropping-particle&quot;:&quot;&quot;},{&quot;family&quot;:&quot;Peubey&quot;,&quot;given&quot;:&quot;Carole&quot;,&quot;parse-names&quot;:false,&quot;dropping-particle&quot;:&quot;&quot;,&quot;non-dropping-particle&quot;:&quot;&quot;},{&quot;family&quot;:&quot;Radu&quot;,&quot;given&quot;:&quot;Raluca&quot;,&quot;parse-names&quot;:false,&quot;dropping-particle&quot;:&quot;&quot;,&quot;non-dropping-particle&quot;:&quot;&quot;},{&quot;family&quot;:&quot;Schepers&quot;,&quot;given&quot;:&quot;Dinand&quot;,&quot;parse-names&quot;:false,&quot;dropping-particle&quot;:&quot;&quot;,&quot;non-dropping-particle&quot;:&quot;&quot;},{&quot;family&quot;:&quot;Simmons&quot;,&quot;given&quot;:&quot;Adrian&quot;,&quot;parse-names&quot;:false,&quot;dropping-particle&quot;:&quot;&quot;,&quot;non-dropping-particle&quot;:&quot;&quot;},{&quot;family&quot;:&quot;Soci&quot;,&quot;given&quot;:&quot;Cornel&quot;,&quot;parse-names&quot;:false,&quot;dropping-particle&quot;:&quot;&quot;,&quot;non-dropping-particle&quot;:&quot;&quot;},{&quot;family&quot;:&quot;Abdalla&quot;,&quot;given&quot;:&quot;Saleh&quot;,&quot;parse-names&quot;:false,&quot;dropping-particle&quot;:&quot;&quot;,&quot;non-dropping-particle&quot;:&quot;&quot;},{&quot;family&quot;:&quot;Abellan&quot;,&quot;given&quot;:&quot;Xavier&quot;,&quot;parse-names&quot;:false,&quot;dropping-particle&quot;:&quot;&quot;,&quot;non-dropping-particle&quot;:&quot;&quot;},{&quot;family&quot;:&quot;Balsamo&quot;,&quot;given&quot;:&quot;Gianpaolo&quot;,&quot;parse-names&quot;:false,&quot;dropping-particle&quot;:&quot;&quot;,&quot;non-dropping-particle&quot;:&quot;&quot;},{&quot;family&quot;:&quot;Bechtold&quot;,&quot;given&quot;:&quot;Peter&quot;,&quot;parse-names&quot;:false,&quot;dropping-particle&quot;:&quot;&quot;,&quot;non-dropping-particle&quot;:&quot;&quot;},{&quot;family&quot;:&quot;Biavati&quot;,&quot;given&quot;:&quot;Gionata&quot;,&quot;parse-names&quot;:false,&quot;dropping-particle&quot;:&quot;&quot;,&quot;non-dropping-particle&quot;:&quot;&quot;},{&quot;family&quot;:&quot;Bidlot&quot;,&quot;given&quot;:&quot;Jean&quot;,&quot;parse-names&quot;:false,&quot;dropping-particle&quot;:&quot;&quot;,&quot;non-dropping-particle&quot;:&quot;&quot;},{&quot;family&quot;:&quot;Bonavita&quot;,&quot;given&quot;:&quot;Massimo&quot;,&quot;parse-names&quot;:false,&quot;dropping-particle&quot;:&quot;&quot;,&quot;non-dropping-particle&quot;:&quot;&quot;},{&quot;family&quot;:&quot;Chiara&quot;,&quot;given&quot;:&quot;Giovanna&quot;,&quot;parse-names&quot;:false,&quot;dropping-particle&quot;:&quot;&quot;,&quot;non-dropping-particle&quot;:&quot;De&quot;},{&quot;family&quot;:&quot;Dahlgren&quot;,&quot;given&quot;:&quot;Per&quot;,&quot;parse-names&quot;:false,&quot;dropping-particle&quot;:&quot;&quot;,&quot;non-dropping-particle&quot;:&quot;&quot;},{&quot;family&quot;:&quot;Dee&quot;,&quot;given&quot;:&quot;Dick&quot;,&quot;parse-names&quot;:false,&quot;dropping-particle&quot;:&quot;&quot;,&quot;non-dropping-particle&quot;:&quot;&quot;},{&quot;family&quot;:&quot;Diamantakis&quot;,&quot;given&quot;:&quot;Michail&quot;,&quot;parse-names&quot;:false,&quot;dropping-particle&quot;:&quot;&quot;,&quot;non-dropping-particle&quot;:&quot;&quot;},{&quot;family&quot;:&quot;Dragani&quot;,&quot;given&quot;:&quot;Rossana&quot;,&quot;parse-names&quot;:false,&quot;dropping-particle&quot;:&quot;&quot;,&quot;non-dropping-particle&quot;:&quot;&quot;},{&quot;family&quot;:&quot;Flemming&quot;,&quot;given&quot;:&quot;Johannes&quot;,&quot;parse-names&quot;:false,&quot;dropping-particle&quot;:&quot;&quot;,&quot;non-dropping-particle&quot;:&quot;&quot;},{&quot;family&quot;:&quot;Forbes&quot;,&quot;given&quot;:&quot;Richard&quot;,&quot;parse-names&quot;:false,&quot;dropping-particle&quot;:&quot;&quot;,&quot;non-dropping-particle&quot;:&quot;&quot;},{&quot;family&quot;:&quot;Fuentes&quot;,&quot;given&quot;:&quot;Manuel&quot;,&quot;parse-names&quot;:false,&quot;dropping-particle&quot;:&quot;&quot;,&quot;non-dropping-particle&quot;:&quot;&quot;},{&quot;family&quot;:&quot;Geer&quot;,&quot;given&quot;:&quot;Alan&quot;,&quot;parse-names&quot;:false,&quot;dropping-particle&quot;:&quot;&quot;,&quot;non-dropping-particle&quot;:&quot;&quot;},{&quot;family&quot;:&quot;Haimberger&quot;,&quot;given&quot;:&quot;Leo&quot;,&quot;parse-names&quot;:false,&quot;dropping-particle&quot;:&quot;&quot;,&quot;non-dropping-particle&quot;:&quot;&quot;},{&quot;family&quot;:&quot;Healy&quot;,&quot;given&quot;:&quot;Sean&quot;,&quot;parse-names&quot;:false,&quot;dropping-particle&quot;:&quot;&quot;,&quot;non-dropping-particle&quot;:&quot;&quot;},{&quot;family&quot;:&quot;Hogan&quot;,&quot;given&quot;:&quot;Robin J.&quot;,&quot;parse-names&quot;:false,&quot;dropping-particle&quot;:&quot;&quot;,&quot;non-dropping-particle&quot;:&quot;&quot;},{&quot;family&quot;:&quot;Hólm&quot;,&quot;given&quot;:&quot;Elías&quot;,&quot;parse-names&quot;:false,&quot;dropping-particle&quot;:&quot;&quot;,&quot;non-dropping-particle&quot;:&quot;&quot;},{&quot;family&quot;:&quot;Janisková&quot;,&quot;given&quot;:&quot;Marta&quot;,&quot;parse-names&quot;:false,&quot;dropping-particle&quot;:&quot;&quot;,&quot;non-dropping-particle&quot;:&quot;&quot;},{&quot;family&quot;:&quot;Keeley&quot;,&quot;given&quot;:&quot;Sarah&quot;,&quot;parse-names&quot;:false,&quot;dropping-particle&quot;:&quot;&quot;,&quot;non-dropping-particle&quot;:&quot;&quot;},{&quot;family&quot;:&quot;Laloyaux&quot;,&quot;given&quot;:&quot;Patrick&quot;,&quot;parse-names&quot;:false,&quot;dropping-particle&quot;:&quot;&quot;,&quot;non-dropping-particle&quot;:&quot;&quot;},{&quot;family&quot;:&quot;Lopez&quot;,&quot;given&quot;:&quot;Philippe&quot;,&quot;parse-names&quot;:false,&quot;dropping-particle&quot;:&quot;&quot;,&quot;non-dropping-particle&quot;:&quot;&quot;},{&quot;family&quot;:&quot;Lupu&quot;,&quot;given&quot;:&quot;Cristina&quot;,&quot;parse-names&quot;:false,&quot;dropping-particle&quot;:&quot;&quot;,&quot;non-dropping-particle&quot;:&quot;&quot;},{&quot;family&quot;:&quot;Radnoti&quot;,&quot;given&quot;:&quot;Gabor&quot;,&quot;parse-names&quot;:false,&quot;dropping-particle&quot;:&quot;&quot;,&quot;non-dropping-particle&quot;:&quot;&quot;},{&quot;family&quot;:&quot;Rosnay&quot;,&quot;given&quot;:&quot;Patricia&quot;,&quot;parse-names&quot;:false,&quot;dropping-particle&quot;:&quot;&quot;,&quot;non-dropping-particle&quot;:&quot;de&quot;},{&quot;family&quot;:&quot;Rozum&quot;,&quot;given&quot;:&quot;Iryna&quot;,&quot;parse-names&quot;:false,&quot;dropping-particle&quot;:&quot;&quot;,&quot;non-dropping-particle&quot;:&quot;&quot;},{&quot;family&quot;:&quot;Vamborg&quot;,&quot;given&quot;:&quot;Freja&quot;,&quot;parse-names&quot;:false,&quot;dropping-particle&quot;:&quot;&quot;,&quot;non-dropping-particle&quot;:&quot;&quot;},{&quot;family&quot;:&quot;Villaume&quot;,&quot;given&quot;:&quot;Sebastien&quot;,&quot;parse-names&quot;:false,&quot;dropping-particle&quot;:&quot;&quot;,&quot;non-dropping-particle&quot;:&quot;&quot;},{&quot;family&quot;:&quot;Thépaut&quot;,&quot;given&quot;:&quot;Jean Noël&quot;,&quot;parse-names&quot;:false,&quot;dropping-particle&quot;:&quot;&quot;,&quot;non-dropping-particle&quot;:&quot;&quot;}],&quot;container-title&quot;:&quot;Quarterly Journal of the Royal Meteorological Society&quot;,&quot;DOI&quot;:&quot;10.1002/qj.3803&quot;,&quot;ISSN&quot;:&quot;1477870X&quot;,&quot;issued&quot;:{&quot;date-parts&quot;:[[2020,7,1]]},&quot;page&quot;:&quot;1999-2049&quot;,&quot;abstract&quot;:&quot;Within the Copernicus Climate Change Service (C3S), ECMWF is producing the ERA5 reanalysis which, once completed, will embody a detailed record of the global atmosphere, land surface and ocean waves from 1950 onwards. This new reanalysis replaces the ERA-Interim reanalysis (spanning 1979 onwards) which was started in 2006. ERA5 is based on the Integrated Forecasting System (IFS) Cy41r2 which was operational in 2016. ERA5 thus benefits from a decade of developments in model physics, core dynamics and data assimilation. In addition to a significantly enhanced horizontal resolution of 31 km, compared to 80 km for ERA-Interim, ERA5 has hourly output throughout, and an uncertainty estimate from an ensemble (3-hourly at half the horizontal resolution). This paper describes the general set-up of ERA5, as well as a basic evaluation of characteristics and performance, with a focus on the dataset from 1979 onwards which is currently publicly available. Re-forecasts from ERA5 analyses show a gain of up to one day in skill with respect to ERA-Interim. Comparison with radiosonde and PILOT data prior to assimilation shows an improved fit for temperature, wind and humidity in the troposphere, but not the stratosphere. A comparison with independent buoy data shows a much improved fit for ocean wave height. The uncertainty estimate reflects the evolution of the observing systems used in ERA5. The enhanced temporal and spatial resolution allows for a detailed evolution of weather systems. For precipitation, global-mean correlation with monthly-mean GPCP data is increased from 67% to 77%. In general, low-frequency variability is found to be well represented and from 10 hPa downwards general patterns of anomalies in temperature match those from the ERA-Interim, MERRA-2 and JRA-55 reanalyses.&quot;,&quot;publisher&quot;:&quot;John Wiley and Sons Ltd&quot;,&quot;issue&quot;:&quot;730&quot;,&quot;volume&quot;:&quot;146&quot;,&quot;container-title-short&quot;:&quot;&quot;},&quot;isTemporary&quot;:false}]},{&quot;citationID&quot;:&quot;MENDELEY_CITATION_ea260cb1-63a3-42fd-b6bf-1be1bfced1b6&quot;,&quot;properties&quot;:{&quot;noteIndex&quot;:0},&quot;isEdited&quot;:false,&quot;manualOverride&quot;:{&quot;isManuallyOverridden&quot;:false,&quot;citeprocText&quot;:&quot;(Lehner et al., 2022; Linke et al., 2019)&quot;,&quot;manualOverrideText&quot;:&quot;&quot;},&quot;citationTag&quot;:&quot;MENDELEY_CITATION_v3_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&quot;,&quot;citationItems&quot;:[{&quot;id&quot;:&quot;5f1ee50b-f552-3a90-a5eb-9e9cbaa99a5e&quot;,&quot;itemData&quot;:{&quot;type&quot;:&quot;article-journal&quot;,&quot;id&quot;:&quot;5f1ee50b-f552-3a90-a5eb-9e9cbaa99a5e&quot;,&quot;title&quot;:&quot;Global hydro-environmental sub-basin and river reach characteristics at high spatial resolution&quot;,&quot;author&quot;:[{&quot;family&quot;:&quot;Linke&quot;,&quot;given&quot;:&quot;Simon&quot;,&quot;parse-names&quot;:false,&quot;dropping-particle&quot;:&quot;&quot;,&quot;non-dropping-particle&quot;:&quot;&quot;},{&quot;family&quot;:&quot;Lehner&quot;,&quot;given&quot;:&quot;Bernhard&quot;,&quot;parse-names&quot;:false,&quot;dropping-particle&quot;:&quot;&quot;,&quot;non-dropping-particle&quot;:&quot;&quot;},{&quot;family&quot;:&quot;Ouellet Dallaire&quot;,&quot;given&quot;:&quot;Camille&quot;,&quot;parse-names&quot;:false,&quot;dropping-particle&quot;:&quot;&quot;,&quot;non-dropping-particle&quot;:&quot;&quot;},{&quot;family&quot;:&quot;Ariwi&quot;,&quot;given&quot;:&quot;Joseph&quot;,&quot;parse-names&quot;:false,&quot;dropping-particle&quot;:&quot;&quot;,&quot;non-dropping-particle&quot;:&quot;&quot;},{&quot;family&quot;:&quot;Grill&quot;,&quot;given&quot;:&quot;Günther&quot;,&quot;parse-names&quot;:false,&quot;dropping-particle&quot;:&quot;&quot;,&quot;non-dropping-particle&quot;:&quot;&quot;},{&quot;family&quot;:&quot;Anand&quot;,&quot;given&quot;:&quot;Mira&quot;,&quot;parse-names&quot;:false,&quot;dropping-particle&quot;:&quot;&quot;,&quot;non-dropping-particle&quot;:&quot;&quot;},{&quot;family&quot;:&quot;Beames&quot;,&quot;given&quot;:&quot;Penny&quot;,&quot;parse-names&quot;:false,&quot;dropping-particle&quot;:&quot;&quot;,&quot;non-dropping-particle&quot;:&quot;&quot;},{&quot;family&quot;:&quot;Burchard-Levine&quot;,&quot;given&quot;:&quot;Vicente&quot;,&quot;parse-names&quot;:false,&quot;dropping-particle&quot;:&quot;&quot;,&quot;non-dropping-particle&quot;:&quot;&quot;},{&quot;family&quot;:&quot;Maxwell&quot;,&quot;given&quot;:&quot;Sally&quot;,&quot;parse-names&quot;:false,&quot;dropping-particle&quot;:&quot;&quot;,&quot;non-dropping-particle&quot;:&quot;&quot;},{&quot;family&quot;:&quot;Moidu&quot;,&quot;given&quot;:&quot;Hana&quot;,&quot;parse-names&quot;:false,&quot;dropping-particle&quot;:&quot;&quot;,&quot;non-dropping-particle&quot;:&quot;&quot;},{&quot;family&quot;:&quot;Tan&quot;,&quot;given&quot;:&quot;Florence&quot;,&quot;parse-names&quot;:false,&quot;dropping-particle&quot;:&quot;&quot;,&quot;non-dropping-particle&quot;:&quot;&quot;},{&quot;family&quot;:&quot;Thieme&quot;,&quot;given&quot;:&quot;Michele&quot;,&quot;parse-names&quot;:false,&quot;dropping-particle&quot;:&quot;&quot;,&quot;non-dropping-particle&quot;:&quot;&quot;}],&quot;container-title&quot;:&quot;Nature Scientific Data&quot;,&quot;DOI&quot;:&quot;10.1038/s41597-019-0300-6&quot;,&quot;URL&quot;:&quot;https://doi.org/10.1038/s41597-019-0300-6&quot;,&quot;issued&quot;:{&quot;date-parts&quot;:[[2019]]},&quot;abstract&quot;:&quot;the HydroatLaS database provides a standardized compendium of descriptive hydro-environmental information for all watersheds and rivers of the world at high spatial resolution. Version 1.0 of HydroATLAS offers data for 56 variables, partitioned into 281 individual attributes and organized in six categories: hydrology; physiography; climate; land cover &amp; use; soils &amp; geology; and anthropogenic influences. HydroATLAS derives the hydro-environmental characteristics by aggregating and reformatting original data from well-established global digital maps, and by accumulating them along the drainage network from headwaters to ocean outlets. the attributes are linked to hierarchically nested sub-basins at multiple scales, as well as to individual river reaches, both extracted from the global HydroSHEDS database at 15 arc-second (~500 m) resolution. The sub-basin and river reach information is offered in two companion datasets: BasinATLAS and RiverATLAS. The standardized format of HydroatLaS ensures easy applicability while the inherent topological information supports basic network functionality such as identifying up-and downstream connections. HydroatLaS is fully compatible with other products of the overarching HydroSHEDS project enabling versatile hydro-ecological assessments for a broad user community.&quot;,&quot;issue&quot;:&quot;283&quot;,&quot;volume&quot;:&quot;6&quot;,&quot;container-title-short&quot;:&quot;&quot;},&quot;isTemporary&quot;:false},{&quot;id&quot;:&quot;8e2afdd8-e2dd-3c1b-970a-1825c6618b69&quot;,&quot;itemData&quot;:{&quot;type&quot;:&quot;article-journal&quot;,&quot;id&quot;:&quot;8e2afdd8-e2dd-3c1b-970a-1825c6618b69&quot;,&quot;title&quot;:&quot;Global hydro-environmental lake characteristics at high spatial resolution&quot;,&quot;author&quot;:[{&quot;family&quot;:&quot;Lehner&quot;,&quot;given&quot;:&quot;Bernhard&quot;,&quot;parse-names&quot;:false,&quot;dropping-particle&quot;:&quot;&quot;,&quot;non-dropping-particle&quot;:&quot;&quot;},{&quot;family&quot;:&quot;Messager&quot;,&quot;given&quot;:&quot;Mathis L.&quot;,&quot;parse-names&quot;:false,&quot;dropping-particle&quot;:&quot;&quot;,&quot;non-dropping-particle&quot;:&quot;&quot;},{&quot;family&quot;:&quot;Korver&quot;,&quot;given&quot;:&quot;Maartje C.&quot;,&quot;parse-names&quot;:false,&quot;dropping-particle&quot;:&quot;&quot;,&quot;non-dropping-particle&quot;:&quot;&quot;},{&quot;family&quot;:&quot;Linke&quot;,&quot;given&quot;:&quot;Simon&quot;,&quot;parse-names&quot;:false,&quot;dropping-particle&quot;:&quot;&quot;,&quot;non-dropping-particle&quot;:&quot;&quot;}],&quot;container-title&quot;:&quot;Scientific Data&quot;,&quot;container-title-short&quot;:&quot;Sci Data&quot;,&quot;DOI&quot;:&quot;10.1038/s41597-022-01425-z&quot;,&quot;ISSN&quot;:&quot;20524463&quot;,&quot;issued&quot;:{&quot;date-parts&quot;:[[2022,12,1]]},&quot;abstract&quot;:&quot;Here we introduce the LakeATLAS dataset, which provides a broad range of hydro-environmental characteristics for more than 1.4 million lakes and reservoirs globally with an area of at least 10 ha. LakeATLAS forms part of the larger HydroATLAS data repository and expands the existing datasets of sub-basin and river reach descriptors by adding equivalent information for lakes and reservoirs in a compatible structure. Matching its HydroATLAS counterparts, version 1.0 of LakeATLAS contains data for 56 variables, partitioned into 281 individual attributes and organized in six categories: hydrology; physiography; climate; land cover &amp; use; soils &amp; geology; and anthropogenic influences. LakeATLAS derives these attributes by processing and reformatting original data from well-established global digital maps at 15 arc-second (~500 m) grid cell resolution and assigns the information spatially to each lake by aggregating it within the lake, in a 3-km vicinity buffer around the lake, and/or within the entire upstream drainage area of the lake. The standardized format of LakeATLAS ensures versatile applicability in hydro-ecological assessments from regional to global scales.&quot;,&quot;publisher&quot;:&quot;Nature Research&quot;,&quot;issue&quot;:&quot;1&quot;,&quot;volume&quot;:&quot;9&quot;},&quot;isTemporary&quot;:false}]},{&quot;citationID&quot;:&quot;MENDELEY_CITATION_5693c82d-9432-4877-8615-3eef2160a1f0&quot;,&quot;properties&quot;:{&quot;noteIndex&quot;:0},&quot;isEdited&quot;:false,&quot;manualOverride&quot;:{&quot;isManuallyOverridden&quot;:false,&quot;citeprocText&quot;:&quot;(Joint Research Centre - European Commission, 2023)&quot;,&quot;manualOverrideText&quot;:&quot;&quot;},&quot;citationTag&quot;:&quot;MENDELEY_CITATION_v3_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&quot;,&quot;citationItems&quot;:[{&quot;id&quot;:&quot;51ff6500-7137-32d6-836c-1c542fddc4b1&quot;,&quot;itemData&quot;:{&quot;type&quot;:&quot;webpage&quot;,&quot;id&quot;:&quot;51ff6500-7137-32d6-836c-1c542fddc4b1&quot;,&quot;title&quot;:&quot;Open Source Lisflood&quot;,&quot;author&quot;:[{&quot;family&quot;:&quot;Joint Research Centre - European Commission&quot;,&quot;given&quot;:&quot;&quot;,&quot;parse-names&quot;:false,&quot;dropping-particle&quot;:&quot;&quot;,&quot;non-dropping-particle&quot;:&quot;&quot;}],&quot;issued&quot;:{&quot;date-parts&quot;:[[2023]]},&quot;container-title-short&quot;:&quot;&quot;},&quot;isTemporary&quot;:false}]},{&quot;citationID&quot;:&quot;MENDELEY_CITATION_75e2b3b0-4277-421a-81b6-b5478a20187b&quot;,&quot;properties&quot;:{&quot;noteIndex&quot;:0},&quot;isEdited&quot;:false,&quot;manualOverride&quot;:{&quot;isManuallyOverridden&quot;:false,&quot;citeprocText&quot;:&quot;(Thiemig et al., 2022)&quot;,&quot;manualOverrideText&quot;:&quot;&quot;},&quot;citationTag&quot;:&quot;MENDELEY_CITATION_v3_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&quot;,&quot;citationItems&quot;:[{&quot;id&quot;:&quot;736c2e0d-1b6c-3a65-b1ae-1188f5647804&quot;,&quot;itemData&quot;:{&quot;type&quot;:&quot;article-journal&quot;,&quot;id&quot;:&quot;736c2e0d-1b6c-3a65-b1ae-1188f5647804&quot;,&quot;title&quot;:&quot;EMO-5: a high-resolution multi-variable gridded meteorological dataset for Europe&quot;,&quot;author&quot;:[{&quot;family&quot;:&quot;Thiemig&quot;,&quot;given&quot;:&quot;Vera&quot;,&quot;parse-names&quot;:false,&quot;dropping-particle&quot;:&quot;&quot;,&quot;non-dropping-particle&quot;:&quot;&quot;},{&quot;family&quot;:&quot;Gomes&quot;,&quot;given&quot;:&quot;Goncalo N.&quot;,&quot;parse-names&quot;:false,&quot;dropping-particle&quot;:&quot;&quot;,&quot;non-dropping-particle&quot;:&quot;&quot;},{&quot;family&quot;:&quot;Skøien&quot;,&quot;given&quot;:&quot;Jon O.&quot;,&quot;parse-names&quot;:false,&quot;dropping-particle&quot;:&quot;&quot;,&quot;non-dropping-particle&quot;:&quot;&quot;},{&quot;family&quot;:&quot;Ziese&quot;,&quot;given&quot;:&quot;Markus&quot;,&quot;parse-names&quot;:false,&quot;dropping-particle&quot;:&quot;&quot;,&quot;non-dropping-particle&quot;:&quot;&quot;},{&quot;family&quot;:&quot;Rauthe-Schöch&quot;,&quot;given&quot;:&quot;Armin&quot;,&quot;parse-names&quot;:false,&quot;dropping-particle&quot;:&quot;&quot;,&quot;non-dropping-particle&quot;:&quot;&quot;},{&quot;family&quot;:&quot;Rustemeier&quot;,&quot;given&quot;:&quot;Elke&quot;,&quot;parse-names&quot;:false,&quot;dropping-particle&quot;:&quot;&quot;,&quot;non-dropping-particle&quot;:&quot;&quot;},{&quot;family&quot;:&quot;Rehfeldt&quot;,&quot;given&quot;:&quot;Kira&quot;,&quot;parse-names&quot;:false,&quot;dropping-particle&quot;:&quot;&quot;,&quot;non-dropping-particle&quot;:&quot;&quot;},{&quot;family&quot;:&quot;Walawender&quot;,&quot;given&quot;:&quot;Jakub P.&quot;,&quot;parse-names&quot;:false,&quot;dropping-particle&quot;:&quot;&quot;,&quot;non-dropping-particle&quot;:&quot;&quot;},{&quot;family&quot;:&quot;Kolbe&quot;,&quot;given&quot;:&quot;Christine&quot;,&quot;parse-names&quot;:false,&quot;dropping-particle&quot;:&quot;&quot;,&quot;non-dropping-particle&quot;:&quot;&quot;},{&quot;family&quot;:&quot;Pichon&quot;,&quot;given&quot;:&quot;Damien&quot;,&quot;parse-names&quot;:false,&quot;dropping-particle&quot;:&quot;&quot;,&quot;non-dropping-particle&quot;:&quot;&quot;},{&quot;family&quot;:&quot;Schweim&quot;,&quot;given&quot;:&quot;Christoph&quot;,&quot;parse-names&quot;:false,&quot;dropping-particle&quot;:&quot;&quot;,&quot;non-dropping-particle&quot;:&quot;&quot;},{&quot;family&quot;:&quot;Salamon&quot;,&quot;given&quot;:&quot;Peter&quot;,&quot;parse-names&quot;:false,&quot;dropping-particle&quot;:&quot;&quot;,&quot;non-dropping-particle&quot;:&quot;&quot;}],&quot;container-title&quot;:&quot;Earth System Science Data&quot;,&quot;container-title-short&quot;:&quot;Earth Syst Sci Data&quot;,&quot;DOI&quot;:&quot;10.5194/essd-14-3249-2022&quot;,&quot;ISSN&quot;:&quot;18663516&quot;,&quot;issued&quot;:{&quot;date-parts&quot;:[[2022,7,15]]},&quot;page&quot;:&quot;3249-3272&quot;,&quot;abstract&quot;:&quot;In this paper we present EMO-5 (\&quot;European Meteorological Observations\&quot;, spatial resolution of 5 km), a European high-resolution, (sub-)daily, multi-variable meteorological dataset built on historical and real-time observations obtained by integrating data from 18 964 ground weather stations, four high-resolution regional observational grids (i.e. CombiPrecip, ZAMG - INCA, EURO4M-APGD, and CarpatClim), and one global reanalysis (ERA-Interim/Land). EMO-5 includes the following at daily resolution: total precipitation, temperatures (minimum and maximum), wind speed, solar radiation, and water vapour pressure. In addition, EMO-5 also makes available 6-hourly precipitation and mean temperature data. The raw observations from the ground weather stations underwent a set of quality controls before SPHEREMAP and Yamamoto interpolation methods were applied in order to estimate for each 5×5 km grid cell the variable value and its affiliated uncertainty, respectively. The quality of the EMO-5 precipitation data was evaluated through (1) comparison with two regional high-resolution datasets (i.e. seNorge2 and seNorge2018), (2) analysis of 15 heavy precipitation events, and (3) examination of the interpolation uncertainty. Results show that EMO-5 successfully captured 80 % of the heavy precipitation events, and that it is of comparable quality to a regional high-resolution dataset. The availability of the uncertainty fields increases the transparency of the dataset and hence the possible usage. EMO-5 (version 1) covers the time period from 1990 to 2019, with a near real-time release of the latest gridded observations foreseen with version 2. As a product of Copernicus, the EU's Earth Observation Programme, the EMO-5 dataset is free and open, and can be accessed at 10.2905/0BD84BE4-CEC8-4180-97A6-8B3ADAAC4D26 (Thiemig et al., 2020). Copyright:&quot;,&quot;publisher&quot;:&quot;Copernicus Publications&quot;,&quot;issue&quot;:&quot;7&quot;,&quot;volume&quot;:&quot;14&quot;},&quot;isTemporary&quot;:false}]},{&quot;citationID&quot;:&quot;MENDELEY_CITATION_43d96039-476f-43ef-93c0-8dfb75a6087d&quot;,&quot;properties&quot;:{&quot;noteIndex&quot;:0},&quot;isEdited&quot;:false,&quot;manualOverride&quot;:{&quot;isManuallyOverridden&quot;:false,&quot;citeprocText&quot;:&quot;(Salamon et al., 2023)&quot;,&quot;manualOverrideText&quot;:&quot;&quot;},&quot;citationTag&quot;:&quot;MENDELEY_CITATION_v3_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&quot;,&quot;citationItems&quot;:[{&quot;id&quot;:&quot;e49e0f48-0cea-3048-a6bb-b0eef2f3e412&quot;,&quot;itemData&quot;:{&quot;type&quot;:&quot;report&quot;,&quot;id&quot;:&quot;e49e0f48-0cea-3048-a6bb-b0eef2f3e412&quot;,&quot;title&quot;:&quot;LISFLOOD static and parameter maps for GloFAS&quot;,&quot;author&quot;:[{&quot;family&quot;:&quot;Salamon&quot;,&quot;given&quot;:&quot;Peter&quot;,&quot;parse-names&quot;:false,&quot;dropping-particle&quot;:&quot;&quot;,&quot;non-dropping-particle&quot;:&quot;&quot;},{&quot;family&quot;:&quot;Grimaldi&quot;,&quot;given&quot;:&quot;Stefania&quot;,&quot;parse-names&quot;:false,&quot;dropping-particle&quot;:&quot;&quot;,&quot;non-dropping-particle&quot;:&quot;&quot;},{&quot;family&quot;:&quot;Disperati&quot;,&quot;given&quot;:&quot;Juliana&quot;,&quot;parse-names&quot;:false,&quot;dropping-particle&quot;:&quot;&quot;,&quot;non-dropping-particle&quot;:&quot;&quot;},{&quot;family&quot;:&quot;Prudhomme&quot;,&quot;given&quot;:&quot;Christel&quot;,&quot;parse-names&quot;:false,&quot;dropping-particle&quot;:&quot;&quot;,&quot;non-dropping-particle&quot;:&quot;&quot;}],&quot;issued&quot;:{&quot;date-parts&quot;:[[2023]]},&quot;container-title-short&quot;:&quot;&quot;},&quot;isTemporary&quot;:false}]},{&quot;citationID&quot;:&quot;MENDELEY_CITATION_d35c7712-5343-4c8d-aeb2-19f666a392f0&quot;,&quot;properties&quot;:{&quot;noteIndex&quot;:0},&quot;isEdited&quot;:false,&quot;manualOverride&quot;:{&quot;isManuallyOverridden&quot;:false,&quot;citeprocText&quot;:&quot;(Kratzert et al., 2022)&quot;,&quot;manualOverrideText&quot;:&quot;&quot;},&quot;citationTag&quot;:&quot;MENDELEY_CITATION_v3_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&quot;,&quot;citationItems&quot;:[{&quot;id&quot;:&quot;85b2084a-388b-3fb7-b918-08186b04ef0d&quot;,&quot;itemData&quot;:{&quot;type&quot;:&quot;article-journal&quot;,&quot;id&quot;:&quot;85b2084a-388b-3fb7-b918-08186b04ef0d&quot;,&quot;title&quot;:&quot;NeuralHydrology — A Python library for Deep Learning research in hydrology&quot;,&quot;author&quot;:[{&quot;family&quot;:&quot;Kratzert&quot;,&quot;given&quot;:&quot;Frederik&quot;,&quot;parse-names&quot;:false,&quot;dropping-particle&quot;:&quot;&quot;,&quot;non-dropping-particle&quot;:&quot;&quot;},{&quot;family&quot;:&quot;Gauch&quot;,&quot;given&quot;:&quot;Martin&quot;,&quot;parse-names&quot;:false,&quot;dropping-particle&quot;:&quot;&quot;,&quot;non-dropping-particle&quot;:&quot;&quot;},{&quot;family&quot;:&quot;Nearing&quot;,&quot;given&quot;:&quot;Grey&quot;,&quot;parse-names&quot;:false,&quot;dropping-particle&quot;:&quot;&quot;,&quot;non-dropping-particle&quot;:&quot;&quot;},{&quot;family&quot;:&quot;Klotz&quot;,&quot;given&quot;:&quot;Daniel&quot;,&quot;parse-names&quot;:false,&quot;dropping-particle&quot;:&quot;&quot;,&quot;non-dropping-particle&quot;:&quot;&quot;}],&quot;container-title&quot;:&quot;Journal of Open Source Software&quot;,&quot;container-title-short&quot;:&quot;J Open Source Softw&quot;,&quot;DOI&quot;:&quot;10.21105/joss.04050&quot;,&quot;issued&quot;:{&quot;date-parts&quot;:[[2022,3,4]]},&quot;page&quot;:&quot;4050&quot;,&quot;publisher&quot;:&quot;The Open Journal&quot;,&quot;issue&quot;:&quot;71&quot;,&quot;volume&quot;:&quot;7&quot;},&quot;isTemporary&quot;:false}]},{&quot;citationID&quot;:&quot;MENDELEY_CITATION_3b1f6944-9339-4c10-b35c-12b47a1fd0d4&quot;,&quot;properties&quot;:{&quot;noteIndex&quot;:0},&quot;isEdited&quot;:false,&quot;manualOverride&quot;:{&quot;isManuallyOverridden&quot;:false,&quot;citeprocText&quot;:&quot;(Nash &amp;#38; Sutcliffe, 1970)&quot;,&quot;manualOverrideText&quot;:&quot;&quot;},&quot;citationTag&quot;:&quot;MENDELEY_CITATION_v3_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&quot;,&quot;citationItems&quot;:[{&quot;id&quot;:&quot;f861b155-add2-3a19-8eaa-d878ce0e7a9e&quot;,&quot;itemData&quot;:{&quot;type&quot;:&quot;article-journal&quot;,&quot;id&quot;:&quot;f861b155-add2-3a19-8eaa-d878ce0e7a9e&quot;,&quot;title&quot;:&quot;River Flow Forecasting Through Conceptual Models Part I-a Discussion of Principles*&quot;,&quot;author&quot;:[{&quot;family&quot;:&quot;Nash&quot;,&quot;given&quot;:&quot;J E&quot;,&quot;parse-names&quot;:false,&quot;dropping-particle&quot;:&quot;&quot;,&quot;non-dropping-particle&quot;:&quot;&quot;},{&quot;family&quot;:&quot;Sutcliffe&quot;,&quot;given&quot;:&quot;J&quot;,&quot;parse-names&quot;:false,&quot;dropping-particle&quot;:&quot;V&quot;,&quot;non-dropping-particle&quot;:&quot;&quot;}],&quot;container-title&quot;:&quot;Journal of Hydrology&quot;,&quot;container-title-short&quot;:&quot;J Hydrol (Amst)&quot;,&quot;DOI&quot;:&quot;10.1016/0022-1694(70)90255-6&quot;,&quot;ISBN&quot;:&quot;0022-1694&quot;,&quot;ISSN&quot;:&quot;00221694&quot;,&quot;PMID&quot;:&quot;264460600012&quot;,&quot;issued&quot;:{&quot;date-parts&quot;:[[1970]]},&quot;page&quot;:&quot;282-290&quot;,&quot;abstract&quot;:&quot;The principles governing the application of the conceptual model technique to river flow forecasting are discussed. The necessity for a systematic approach to the devel-opment and testing of the model is explained and some preliminary ideas suggested.&quot;,&quot;volume&quot;:&quot;10&quot;},&quot;isTemporary&quot;:false}]}]"/>
     <we:property name="MENDELEY_CITATIONS_LOCALE_CODE" value="&quot;es-ES&quot;"/>
     <we:property name="MENDELEY_CITATIONS_STYLE" value="{&quot;id&quot;:&quot;https://www.zotero.org/styles/apa&quot;,&quot;title&quot;:&quot;American Psychological Association 7th edition&quot;,&quot;format&quot;:&quot;author-date&quot;,&quot;defaultLocale&quot;:null,&quot;isLocaleCodeValid&quot;:true}"/>
   </we:properties>

</xml_diff>